<commit_message>
fix errors when rendering the word file
</commit_message>
<xml_diff>
--- a/products/manuscript/manuscript.docx
+++ b/products/manuscript/manuscript.docx
@@ -622,11 +622,123 @@
         <w:pStyle w:val="FirstParagraph"/>
       </w:pPr>
       <w:r>
-        <w:rPr>
-          <w:i/>
-          <w:iCs/>
-        </w:rPr>
-        <w:t xml:space="preserve">Write code that reads in the file and cleans it so it’s ready for analysis. Since this will be fairly long code for most datasets, it might be a good idea to have it in one or several R scripts. If that is the case, explain here briefly what kind of cleaning/processing you do, and provide more details and well documented code somewhere (e.g. as supplement in a paper). All materials, including files that contain code, should be commented well so everyone can follow along.</w:t>
+        <w:t xml:space="preserve">Since the dataset for this project is too large to upload to GitHub, I reduced its size and saved the smaller version as an RDS file, treating it as the raw data. Here’s the code I used to reduce size:</w:t>
+      </w:r>
+    </w:p>
+    <w:p>
+      <w:pPr>
+        <w:pStyle w:val="BodyText"/>
+      </w:pPr>
+      <w:r>
+        <w:t xml:space="preserve"># load packages</w:t>
+      </w:r>
+      <w:r>
+        <w:t xml:space="preserve"> </w:t>
+      </w:r>
+      <w:r>
+        <w:t xml:space="preserve">library(here)</w:t>
+      </w:r>
+      <w:r>
+        <w:t xml:space="preserve"> </w:t>
+      </w:r>
+      <w:r>
+        <w:t xml:space="preserve">library(dplyr)</w:t>
+      </w:r>
+      <w:r>
+        <w:t xml:space="preserve"> </w:t>
+      </w:r>
+      <w:r>
+        <w:t xml:space="preserve"># load raw data</w:t>
+      </w:r>
+      <w:r>
+        <w:t xml:space="preserve"> </w:t>
+      </w:r>
+      <w:r>
+        <w:t xml:space="preserve">LCAraw1 &lt;- read.csv(here(</w:t>
+      </w:r>
+      <w:r>
+        <w:t xml:space="preserve">“data”</w:t>
+      </w:r>
+      <w:r>
+        <w:t xml:space="preserve">,</w:t>
+      </w:r>
+      <w:r>
+        <w:t xml:space="preserve"> </w:t>
+      </w:r>
+      <w:r>
+        <w:t xml:space="preserve">“raw-data”</w:t>
+      </w:r>
+      <w:r>
+        <w:t xml:space="preserve">,</w:t>
+      </w:r>
+      <w:r>
+        <w:t xml:space="preserve"> </w:t>
+      </w:r>
+      <w:r>
+        <w:t xml:space="preserve">“LCA2020to2024.csv”</w:t>
+      </w:r>
+      <w:r>
+        <w:t xml:space="preserve">))</w:t>
+      </w:r>
+      <w:r>
+        <w:t xml:space="preserve"> </w:t>
+      </w:r>
+      <w:r>
+        <w:t xml:space="preserve"># Shrink the data</w:t>
+      </w:r>
+      <w:r>
+        <w:t xml:space="preserve"> </w:t>
+      </w:r>
+      <w:r>
+        <w:t xml:space="preserve">colnames(LCAraw1)</w:t>
+      </w:r>
+      <w:r>
+        <w:t xml:space="preserve"> </w:t>
+      </w:r>
+      <w:r>
+        <w:t xml:space="preserve">LCAraw &lt;- LCAraw1 %&gt;%</w:t>
+      </w:r>
+      <w:r>
+        <w:t xml:space="preserve"> </w:t>
+      </w:r>
+      <w:r>
+        <w:t xml:space="preserve">select(CASE_STATUS, VISA_CLASS, RECEIVED_DATE, SOC_TITLE, EMPLOYER_NAME, EMPLOYER_STATE, WORKSITE_STATE, WAGE_RATE_OF_PAY_FROM, PREVAILING_WAGE)</w:t>
+      </w:r>
+      <w:r>
+        <w:t xml:space="preserve"> </w:t>
+      </w:r>
+      <w:r>
+        <w:t xml:space="preserve"># Save as rds</w:t>
+      </w:r>
+      <w:r>
+        <w:t xml:space="preserve"> </w:t>
+      </w:r>
+      <w:r>
+        <w:t xml:space="preserve">save_data_location &lt;- here::here(</w:t>
+      </w:r>
+      <w:r>
+        <w:t xml:space="preserve">“data”</w:t>
+      </w:r>
+      <w:r>
+        <w:t xml:space="preserve">,</w:t>
+      </w:r>
+      <w:r>
+        <w:t xml:space="preserve">“raw-data”</w:t>
+      </w:r>
+      <w:r>
+        <w:t xml:space="preserve">,</w:t>
+      </w:r>
+      <w:r>
+        <w:t xml:space="preserve">“LCAraw.rds”</w:t>
+      </w:r>
+      <w:r>
+        <w:t xml:space="preserve">)</w:t>
+      </w:r>
+      <w:r>
+        <w:t xml:space="preserve"> </w:t>
+      </w:r>
+      <w:r>
+        <w:t xml:space="preserve">saveRDS(LCAraw, file = save_data_location)</w:t>
       </w:r>
     </w:p>
     <w:p>
@@ -765,7 +877,7 @@
         <w:rPr>
           <w:rStyle w:val="FunctionTok"/>
         </w:rPr>
-        <w:t xml:space="preserve">read.csv</w:t>
+        <w:t xml:space="preserve">readRDS</w:t>
       </w:r>
       <w:r>
         <w:rPr>
@@ -813,7 +925,7 @@
         <w:rPr>
           <w:rStyle w:val="StringTok"/>
         </w:rPr>
-        <w:t xml:space="preserve">"LCA2020to2024.csv"</w:t>
+        <w:t xml:space="preserve">"LCAraw.rds"</w:t>
       </w:r>
       <w:r>
         <w:rPr>
@@ -857,7 +969,7 @@
         <w:rPr>
           <w:rStyle w:val="VerbatimChar"/>
         </w:rPr>
-        <w:t xml:space="preserve">[1] 3564698      96</w:t>
+        <w:t xml:space="preserve">[1] 3564698       9</w:t>
       </w:r>
     </w:p>
     <w:p>
@@ -885,1888 +997,187 @@
         <w:rPr>
           <w:rStyle w:val="VerbatimChar"/>
         </w:rPr>
-        <w:t xml:space="preserve">         CASE_NUMBER CASE_STATUS RECEIVED_DATE DECISION_DATE ORIGINAL_CERT_DATE</w:t>
-      </w:r>
-      <w:r>
-        <w:br/>
-      </w:r>
-      <w:r>
-        <w:rPr>
-          <w:rStyle w:val="VerbatimChar"/>
-        </w:rPr>
-        <w:t xml:space="preserve">1 I-200-19268-393467   Certified    2019-09-25    2019-10-01                   </w:t>
-      </w:r>
-      <w:r>
-        <w:br/>
-      </w:r>
-      <w:r>
-        <w:rPr>
-          <w:rStyle w:val="VerbatimChar"/>
-        </w:rPr>
-        <w:t xml:space="preserve">2 I-200-19268-638983   Certified    2019-09-25    2019-10-01                   </w:t>
-      </w:r>
-      <w:r>
-        <w:br/>
-      </w:r>
-      <w:r>
-        <w:rPr>
-          <w:rStyle w:val="VerbatimChar"/>
-        </w:rPr>
-        <w:t xml:space="preserve">3 I-200-19268-177184   Certified    2019-09-25    2019-10-01                   </w:t>
-      </w:r>
-      <w:r>
-        <w:br/>
-      </w:r>
-      <w:r>
-        <w:rPr>
-          <w:rStyle w:val="VerbatimChar"/>
-        </w:rPr>
-        <w:t xml:space="preserve">4 I-200-19268-936403   Certified    2019-09-25    2019-10-01                   </w:t>
-      </w:r>
-      <w:r>
-        <w:br/>
-      </w:r>
-      <w:r>
-        <w:rPr>
-          <w:rStyle w:val="VerbatimChar"/>
-        </w:rPr>
-        <w:t xml:space="preserve">5 I-200-19268-394079   Certified    2019-09-25    2019-10-01                   </w:t>
-      </w:r>
-      <w:r>
-        <w:br/>
-      </w:r>
-      <w:r>
-        <w:rPr>
-          <w:rStyle w:val="VerbatimChar"/>
-        </w:rPr>
-        <w:t xml:space="preserve">6 I-200-19268-495825   Certified    2019-09-25    2019-10-01                   </w:t>
-      </w:r>
-      <w:r>
-        <w:br/>
-      </w:r>
-      <w:r>
-        <w:rPr>
-          <w:rStyle w:val="VerbatimChar"/>
-        </w:rPr>
-        <w:t xml:space="preserve">  VISA_CLASS                              JOB_TITLE SOC_CODE</w:t>
-      </w:r>
-      <w:r>
-        <w:br/>
-      </w:r>
-      <w:r>
-        <w:rPr>
-          <w:rStyle w:val="VerbatimChar"/>
-        </w:rPr>
-        <w:t xml:space="preserve">1       H-1B APPLICATION ENGINEER, OMS [15-1199.02]  15-1199</w:t>
-      </w:r>
-      <w:r>
-        <w:br/>
-      </w:r>
-      <w:r>
-        <w:rPr>
-          <w:rStyle w:val="VerbatimChar"/>
-        </w:rPr>
-        <w:t xml:space="preserve">2       H-1B                        BI DEVELOPER II  15-1132</w:t>
-      </w:r>
-      <w:r>
-        <w:br/>
-      </w:r>
-      <w:r>
-        <w:rPr>
-          <w:rStyle w:val="VerbatimChar"/>
-        </w:rPr>
-        <w:t xml:space="preserve">3       H-1B                       QUALITY ENGINEER  17-2141</w:t>
-      </w:r>
-      <w:r>
-        <w:br/>
-      </w:r>
-      <w:r>
-        <w:rPr>
-          <w:rStyle w:val="VerbatimChar"/>
-        </w:rPr>
-        <w:t xml:space="preserve">4       H-1B       SOFTWARE DEVELOPER, APPLICATIONS  15-1132</w:t>
-      </w:r>
-      <w:r>
-        <w:br/>
-      </w:r>
-      <w:r>
-        <w:rPr>
-          <w:rStyle w:val="VerbatimChar"/>
-        </w:rPr>
-        <w:t xml:space="preserve">5       H-1B              QUALITY ENGINEER LEVEL II  15-1199</w:t>
-      </w:r>
-      <w:r>
-        <w:br/>
-      </w:r>
-      <w:r>
-        <w:rPr>
-          <w:rStyle w:val="VerbatimChar"/>
-        </w:rPr>
-        <w:t xml:space="preserve">6       H-1B            OPERATION RESEARCH ANALYSTS  15-2031</w:t>
-      </w:r>
-      <w:r>
-        <w:br/>
-      </w:r>
-      <w:r>
-        <w:rPr>
-          <w:rStyle w:val="VerbatimChar"/>
-        </w:rPr>
-        <w:t xml:space="preserve">                          SOC_TITLE FULL_TIME_POSITION BEGIN_DATE   END_DATE</w:t>
-      </w:r>
-      <w:r>
-        <w:br/>
-      </w:r>
-      <w:r>
-        <w:rPr>
-          <w:rStyle w:val="VerbatimChar"/>
-        </w:rPr>
-        <w:t xml:space="preserve">1   COMPUTER OCCUPATIONS, ALL OTHER                  Y 2019-10-07 2022-10-07</w:t>
-      </w:r>
-      <w:r>
-        <w:br/>
-      </w:r>
-      <w:r>
-        <w:rPr>
-          <w:rStyle w:val="VerbatimChar"/>
-        </w:rPr>
-        <w:t xml:space="preserve">2 SOFTWARE DEVELOPERS, APPLICATIONS                  Y 2020-01-08 2023-01-07</w:t>
-      </w:r>
-      <w:r>
-        <w:br/>
-      </w:r>
-      <w:r>
-        <w:rPr>
-          <w:rStyle w:val="VerbatimChar"/>
-        </w:rPr>
-        <w:t xml:space="preserve">3              MECHANICAL ENGINEERS                  Y 2019-10-03 2022-10-02</w:t>
-      </w:r>
-      <w:r>
-        <w:br/>
-      </w:r>
-      <w:r>
-        <w:rPr>
-          <w:rStyle w:val="VerbatimChar"/>
-        </w:rPr>
-        <w:t xml:space="preserve">4 SOFTWARE DEVELOPERS, APPLICATIONS                  Y 2019-10-07 2022-10-01</w:t>
-      </w:r>
-      <w:r>
-        <w:br/>
-      </w:r>
-      <w:r>
-        <w:rPr>
-          <w:rStyle w:val="VerbatimChar"/>
-        </w:rPr>
-        <w:t xml:space="preserve">5   COMPUTER OCCUPATIONS, ALL OTHER                  Y 2019-10-09 2022-10-08</w:t>
-      </w:r>
-      <w:r>
-        <w:br/>
-      </w:r>
-      <w:r>
-        <w:rPr>
-          <w:rStyle w:val="VerbatimChar"/>
-        </w:rPr>
-        <w:t xml:space="preserve">6      OPERATIONS RESEARCH ANALYSTS                  Y 2019-10-07 2022-10-06</w:t>
-      </w:r>
-      <w:r>
-        <w:br/>
-      </w:r>
-      <w:r>
-        <w:rPr>
-          <w:rStyle w:val="VerbatimChar"/>
-        </w:rPr>
-        <w:t xml:space="preserve">  TOTAL_WORKER_POSITIONS NEW_EMPLOYMENT CONTINUED_EMPLOYMENT</w:t>
-      </w:r>
-      <w:r>
-        <w:br/>
-      </w:r>
-      <w:r>
-        <w:rPr>
-          <w:rStyle w:val="VerbatimChar"/>
-        </w:rPr>
-        <w:t xml:space="preserve">1                      1              1                    0</w:t>
-      </w:r>
-      <w:r>
-        <w:br/>
-      </w:r>
-      <w:r>
-        <w:rPr>
-          <w:rStyle w:val="VerbatimChar"/>
-        </w:rPr>
-        <w:t xml:space="preserve">2                      1              0                    1</w:t>
-      </w:r>
-      <w:r>
-        <w:br/>
-      </w:r>
-      <w:r>
-        <w:rPr>
-          <w:rStyle w:val="VerbatimChar"/>
-        </w:rPr>
-        <w:t xml:space="preserve">3                      1              0                    0</w:t>
-      </w:r>
-      <w:r>
-        <w:br/>
-      </w:r>
-      <w:r>
-        <w:rPr>
-          <w:rStyle w:val="VerbatimChar"/>
-        </w:rPr>
-        <w:t xml:space="preserve">4                      1              0                    1</w:t>
-      </w:r>
-      <w:r>
-        <w:br/>
-      </w:r>
-      <w:r>
-        <w:rPr>
-          <w:rStyle w:val="VerbatimChar"/>
-        </w:rPr>
-        <w:t xml:space="preserve">5                      1              0                    0</w:t>
-      </w:r>
-      <w:r>
-        <w:br/>
-      </w:r>
-      <w:r>
-        <w:rPr>
-          <w:rStyle w:val="VerbatimChar"/>
-        </w:rPr>
-        <w:t xml:space="preserve">6                      1              0                    0</w:t>
-      </w:r>
-      <w:r>
-        <w:br/>
-      </w:r>
-      <w:r>
-        <w:rPr>
-          <w:rStyle w:val="VerbatimChar"/>
-        </w:rPr>
-        <w:t xml:space="preserve">  CHANGE_PREVIOUS_EMPLOYMENT NEW_CONCURRENT_EMPLOYMENT CHANGE_EMPLOYER</w:t>
-      </w:r>
-      <w:r>
-        <w:br/>
-      </w:r>
-      <w:r>
-        <w:rPr>
-          <w:rStyle w:val="VerbatimChar"/>
-        </w:rPr>
-        <w:t xml:space="preserve">1                          0                         0               0</w:t>
-      </w:r>
-      <w:r>
-        <w:br/>
-      </w:r>
-      <w:r>
-        <w:rPr>
-          <w:rStyle w:val="VerbatimChar"/>
-        </w:rPr>
-        <w:t xml:space="preserve">2                          0                         0               0</w:t>
-      </w:r>
-      <w:r>
-        <w:br/>
-      </w:r>
-      <w:r>
-        <w:rPr>
-          <w:rStyle w:val="VerbatimChar"/>
-        </w:rPr>
-        <w:t xml:space="preserve">3                          0                         0               1</w:t>
-      </w:r>
-      <w:r>
-        <w:br/>
-      </w:r>
-      <w:r>
-        <w:rPr>
-          <w:rStyle w:val="VerbatimChar"/>
-        </w:rPr>
-        <w:t xml:space="preserve">4                          0                         0               0</w:t>
-      </w:r>
-      <w:r>
-        <w:br/>
-      </w:r>
-      <w:r>
-        <w:rPr>
-          <w:rStyle w:val="VerbatimChar"/>
-        </w:rPr>
-        <w:t xml:space="preserve">5                          1                         0               0</w:t>
-      </w:r>
-      <w:r>
-        <w:br/>
-      </w:r>
-      <w:r>
-        <w:rPr>
-          <w:rStyle w:val="VerbatimChar"/>
-        </w:rPr>
-        <w:t xml:space="preserve">6                          0                         0               1</w:t>
-      </w:r>
-      <w:r>
-        <w:br/>
-      </w:r>
-      <w:r>
-        <w:rPr>
-          <w:rStyle w:val="VerbatimChar"/>
-        </w:rPr>
-        <w:t xml:space="preserve">  AMENDED_PETITION                  EMPLOYER_NAME</w:t>
-      </w:r>
-      <w:r>
-        <w:br/>
-      </w:r>
-      <w:r>
-        <w:rPr>
-          <w:rStyle w:val="VerbatimChar"/>
-        </w:rPr>
-        <w:t xml:space="preserve">1                0            JO-ANN STORES, INC.</w:t>
-      </w:r>
-      <w:r>
-        <w:br/>
-      </w:r>
-      <w:r>
-        <w:rPr>
-          <w:rStyle w:val="VerbatimChar"/>
-        </w:rPr>
-        <w:t xml:space="preserve">2                0          DENKEN SOLUTIONS INC.</w:t>
-      </w:r>
-      <w:r>
-        <w:br/>
-      </w:r>
-      <w:r>
-        <w:rPr>
-          <w:rStyle w:val="VerbatimChar"/>
-        </w:rPr>
-        <w:t xml:space="preserve">3                0                   EPITEC, INC.</w:t>
-      </w:r>
-      <w:r>
-        <w:br/>
-      </w:r>
-      <w:r>
-        <w:rPr>
-          <w:rStyle w:val="VerbatimChar"/>
-        </w:rPr>
-        <w:t xml:space="preserve">4                0 SYSTEMS TECHNOLOGY GROUP, INC.</w:t>
-      </w:r>
-      <w:r>
-        <w:br/>
-      </w:r>
-      <w:r>
-        <w:rPr>
-          <w:rStyle w:val="VerbatimChar"/>
-        </w:rPr>
-        <w:t xml:space="preserve">5                0      E-GIANTS TECHNOLOGIES LLC</w:t>
-      </w:r>
-      <w:r>
-        <w:br/>
-      </w:r>
-      <w:r>
-        <w:rPr>
-          <w:rStyle w:val="VerbatimChar"/>
-        </w:rPr>
-        <w:t xml:space="preserve">6                0                 BIZINTEX, INC.</w:t>
-      </w:r>
-      <w:r>
-        <w:br/>
-      </w:r>
-      <w:r>
-        <w:rPr>
-          <w:rStyle w:val="VerbatimChar"/>
-        </w:rPr>
-        <w:t xml:space="preserve">                  TRADE_NAME_DBA                  EMPLOYER_ADDRESS1</w:t>
-      </w:r>
-      <w:r>
-        <w:br/>
-      </w:r>
-      <w:r>
-        <w:rPr>
-          <w:rStyle w:val="VerbatimChar"/>
-        </w:rPr>
-        <w:t xml:space="preserve">1 JO-ANN FABRIC AND CRAFT STORES                   5555 DARROW ROAD</w:t>
-      </w:r>
-      <w:r>
-        <w:br/>
-      </w:r>
-      <w:r>
-        <w:rPr>
-          <w:rStyle w:val="VerbatimChar"/>
-        </w:rPr>
-        <w:t xml:space="preserve">2                                          9170 IRVINE CENTER DRIVE</w:t>
-      </w:r>
-      <w:r>
-        <w:br/>
-      </w:r>
-      <w:r>
-        <w:rPr>
-          <w:rStyle w:val="VerbatimChar"/>
-        </w:rPr>
-        <w:t xml:space="preserve">3                                                 24800 DENSO DRIVE</w:t>
-      </w:r>
-      <w:r>
-        <w:br/>
-      </w:r>
-      <w:r>
-        <w:rPr>
-          <w:rStyle w:val="VerbatimChar"/>
-        </w:rPr>
-        <w:t xml:space="preserve">4                                3001 W. BIG BEAVER ROAD, SUITE 500</w:t>
-      </w:r>
-      <w:r>
-        <w:br/>
-      </w:r>
-      <w:r>
-        <w:rPr>
-          <w:rStyle w:val="VerbatimChar"/>
-        </w:rPr>
-        <w:t xml:space="preserve">5                                              8033 UNIVERSITY BLVD</w:t>
-      </w:r>
-      <w:r>
-        <w:br/>
-      </w:r>
-      <w:r>
-        <w:rPr>
-          <w:rStyle w:val="VerbatimChar"/>
-        </w:rPr>
-        <w:t xml:space="preserve">6                                             225 CREEKSTONE RIDGE,</w:t>
-      </w:r>
-      <w:r>
-        <w:br/>
-      </w:r>
-      <w:r>
-        <w:rPr>
-          <w:rStyle w:val="VerbatimChar"/>
-        </w:rPr>
-        <w:t xml:space="preserve">  EMPLOYER_ADDRESS2 EMPLOYER_CITY EMPLOYER_STATE EMPLOYER_POSTAL_CODE</w:t>
-      </w:r>
-      <w:r>
-        <w:br/>
-      </w:r>
-      <w:r>
-        <w:rPr>
-          <w:rStyle w:val="VerbatimChar"/>
-        </w:rPr>
-        <w:t xml:space="preserve">1                          HUDSON             OH                44236</w:t>
-      </w:r>
-      <w:r>
-        <w:br/>
-      </w:r>
-      <w:r>
-        <w:rPr>
-          <w:rStyle w:val="VerbatimChar"/>
-        </w:rPr>
-        <w:t xml:space="preserve">2       SUITE # 200        IRVINE             CA                92618</w:t>
-      </w:r>
-      <w:r>
-        <w:br/>
-      </w:r>
-      <w:r>
-        <w:rPr>
-          <w:rStyle w:val="VerbatimChar"/>
-        </w:rPr>
-        <w:t xml:space="preserve">3          STE. 150    SOUTHFIELD             MI                48033</w:t>
-      </w:r>
-      <w:r>
-        <w:br/>
-      </w:r>
-      <w:r>
-        <w:rPr>
-          <w:rStyle w:val="VerbatimChar"/>
-        </w:rPr>
-        <w:t xml:space="preserve">4                            TROY             MI                48084</w:t>
-      </w:r>
-      <w:r>
-        <w:br/>
-      </w:r>
-      <w:r>
-        <w:rPr>
-          <w:rStyle w:val="VerbatimChar"/>
-        </w:rPr>
-        <w:t xml:space="preserve">5           SUITE A         CLIVE             IA                50325</w:t>
-      </w:r>
-      <w:r>
-        <w:br/>
-      </w:r>
-      <w:r>
-        <w:rPr>
-          <w:rStyle w:val="VerbatimChar"/>
-        </w:rPr>
-        <w:t xml:space="preserve">6         SUITE 11,     WOODSTOCK             GA                30188</w:t>
-      </w:r>
-      <w:r>
-        <w:br/>
-      </w:r>
-      <w:r>
-        <w:rPr>
-          <w:rStyle w:val="VerbatimChar"/>
-        </w:rPr>
-        <w:t xml:space="preserve">          EMPLOYER_COUNTRY EMPLOYER_PROVINCE EMPLOYER_PHONE EMPLOYER_PHONE_EXT</w:t>
-      </w:r>
-      <w:r>
-        <w:br/>
-      </w:r>
-      <w:r>
-        <w:rPr>
-          <w:rStyle w:val="VerbatimChar"/>
-        </w:rPr>
-        <w:t xml:space="preserve">1 UNITED STATES OF AMERICA                       3304636787                 NA</w:t>
-      </w:r>
-      <w:r>
-        <w:br/>
-      </w:r>
-      <w:r>
-        <w:rPr>
-          <w:rStyle w:val="VerbatimChar"/>
-        </w:rPr>
-        <w:t xml:space="preserve">2 UNITED STATES OF AMERICA                       8017923416                 NA</w:t>
-      </w:r>
-      <w:r>
-        <w:br/>
-      </w:r>
-      <w:r>
-        <w:rPr>
-          <w:rStyle w:val="VerbatimChar"/>
-        </w:rPr>
-        <w:t xml:space="preserve">3 UNITED STATES OF AMERICA                       2483536800                 NA</w:t>
-      </w:r>
-      <w:r>
-        <w:br/>
-      </w:r>
-      <w:r>
-        <w:rPr>
-          <w:rStyle w:val="VerbatimChar"/>
-        </w:rPr>
-        <w:t xml:space="preserve">4 UNITED STATES OF AMERICA                       2486439010                 NA</w:t>
-      </w:r>
-      <w:r>
-        <w:br/>
-      </w:r>
-      <w:r>
-        <w:rPr>
-          <w:rStyle w:val="VerbatimChar"/>
-        </w:rPr>
-        <w:t xml:space="preserve">5 UNITED STATES OF AMERICA                       5153091451                 NA</w:t>
-      </w:r>
-      <w:r>
-        <w:br/>
-      </w:r>
-      <w:r>
-        <w:rPr>
-          <w:rStyle w:val="VerbatimChar"/>
-        </w:rPr>
-        <w:t xml:space="preserve">6 UNITED STATES OF AMERICA                       6787854949                 NA</w:t>
-      </w:r>
-      <w:r>
-        <w:br/>
-      </w:r>
-      <w:r>
-        <w:rPr>
-          <w:rStyle w:val="VerbatimChar"/>
-        </w:rPr>
-        <w:t xml:space="preserve">  NAICS_CODE EMPLOYER_POC_LAST_NAME EMPLOYER_POC_FIRST_NAME</w:t>
-      </w:r>
-      <w:r>
-        <w:br/>
-      </w:r>
-      <w:r>
-        <w:rPr>
-          <w:rStyle w:val="VerbatimChar"/>
-        </w:rPr>
-        <w:t xml:space="preserve">1     451120                 KLUSKA                  KRYSTA</w:t>
-      </w:r>
-      <w:r>
-        <w:br/>
-      </w:r>
-      <w:r>
-        <w:rPr>
-          <w:rStyle w:val="VerbatimChar"/>
-        </w:rPr>
-        <w:t xml:space="preserve">2     541512                MADDULA                     RAJ</w:t>
-      </w:r>
-      <w:r>
-        <w:br/>
-      </w:r>
-      <w:r>
-        <w:rPr>
-          <w:rStyle w:val="VerbatimChar"/>
-        </w:rPr>
-        <w:t xml:space="preserve">3     541511                WILDMAN                  TAYLOR</w:t>
-      </w:r>
-      <w:r>
-        <w:br/>
-      </w:r>
-      <w:r>
-        <w:rPr>
-          <w:rStyle w:val="VerbatimChar"/>
-        </w:rPr>
-        <w:t xml:space="preserve">4     541511                  ARVAL                 SREESHA</w:t>
-      </w:r>
-      <w:r>
-        <w:br/>
-      </w:r>
-      <w:r>
-        <w:rPr>
-          <w:rStyle w:val="VerbatimChar"/>
-        </w:rPr>
-        <w:t xml:space="preserve">5     541511              BODDULURI                 KRISHNA</w:t>
-      </w:r>
-      <w:r>
-        <w:br/>
-      </w:r>
-      <w:r>
-        <w:rPr>
-          <w:rStyle w:val="VerbatimChar"/>
-        </w:rPr>
-        <w:t xml:space="preserve">6     541511                YERNENI                  RAMESH</w:t>
-      </w:r>
-      <w:r>
-        <w:br/>
-      </w:r>
-      <w:r>
-        <w:rPr>
-          <w:rStyle w:val="VerbatimChar"/>
-        </w:rPr>
-        <w:t xml:space="preserve">  EMPLOYER_POC_MIDDLE_NAME      EMPLOYER_POC_JOB_TITLE</w:t>
-      </w:r>
-      <w:r>
-        <w:br/>
-      </w:r>
-      <w:r>
-        <w:rPr>
-          <w:rStyle w:val="VerbatimChar"/>
-        </w:rPr>
-        <w:t xml:space="preserve">1                          MANAGER, TALENT ACQUISITION</w:t>
-      </w:r>
-      <w:r>
-        <w:br/>
-      </w:r>
-      <w:r>
-        <w:rPr>
-          <w:rStyle w:val="VerbatimChar"/>
-        </w:rPr>
-        <w:t xml:space="preserve">2                                   SOLUTION ARCHITECT</w:t>
-      </w:r>
-      <w:r>
-        <w:br/>
-      </w:r>
-      <w:r>
-        <w:rPr>
-          <w:rStyle w:val="VerbatimChar"/>
-        </w:rPr>
-        <w:t xml:space="preserve">3                                     IMMIGRATION LEAD</w:t>
-      </w:r>
-      <w:r>
-        <w:br/>
-      </w:r>
-      <w:r>
-        <w:rPr>
-          <w:rStyle w:val="VerbatimChar"/>
-        </w:rPr>
-        <w:t xml:space="preserve">4                                IMMIGRATION PARALEGAL</w:t>
-      </w:r>
-      <w:r>
-        <w:br/>
-      </w:r>
-      <w:r>
-        <w:rPr>
-          <w:rStyle w:val="VerbatimChar"/>
-        </w:rPr>
-        <w:t xml:space="preserve">5                                                  CEO</w:t>
-      </w:r>
-      <w:r>
-        <w:br/>
-      </w:r>
-      <w:r>
-        <w:rPr>
-          <w:rStyle w:val="VerbatimChar"/>
-        </w:rPr>
-        <w:t xml:space="preserve">6                                            PRESIDENT</w:t>
-      </w:r>
-      <w:r>
-        <w:br/>
-      </w:r>
-      <w:r>
-        <w:rPr>
-          <w:rStyle w:val="VerbatimChar"/>
-        </w:rPr>
-        <w:t xml:space="preserve">               EMPLOYER_POC_ADDRESS1 EMPLOYER_POC_ADDRESS2 EMPLOYER_POC_CITY</w:t>
-      </w:r>
-      <w:r>
-        <w:br/>
-      </w:r>
-      <w:r>
-        <w:rPr>
-          <w:rStyle w:val="VerbatimChar"/>
-        </w:rPr>
-        <w:t xml:space="preserve">1                   5555 DARROW ROAD                                  HUDSON</w:t>
-      </w:r>
-      <w:r>
-        <w:br/>
-      </w:r>
-      <w:r>
-        <w:rPr>
-          <w:rStyle w:val="VerbatimChar"/>
-        </w:rPr>
-        <w:t xml:space="preserve">2           9170 IRVINE CENTER DRIVE           SUITE # 200            IRVINE</w:t>
-      </w:r>
-      <w:r>
-        <w:br/>
-      </w:r>
-      <w:r>
-        <w:rPr>
-          <w:rStyle w:val="VerbatimChar"/>
-        </w:rPr>
-        <w:t xml:space="preserve">3                  24800 DENSO DRIVE              STE. 150        SOUTHFIELD</w:t>
-      </w:r>
-      <w:r>
-        <w:br/>
-      </w:r>
-      <w:r>
-        <w:rPr>
-          <w:rStyle w:val="VerbatimChar"/>
-        </w:rPr>
-        <w:t xml:space="preserve">4 3001 W. BIG BEAVER ROAD, SUITE 500                                    TROY</w:t>
-      </w:r>
-      <w:r>
-        <w:br/>
-      </w:r>
-      <w:r>
-        <w:rPr>
-          <w:rStyle w:val="VerbatimChar"/>
-        </w:rPr>
-        <w:t xml:space="preserve">5               8033 UNIVERSITY BLVD               SUITE A             CLIVE</w:t>
-      </w:r>
-      <w:r>
-        <w:br/>
-      </w:r>
-      <w:r>
-        <w:rPr>
-          <w:rStyle w:val="VerbatimChar"/>
-        </w:rPr>
-        <w:t xml:space="preserve">6              225 CREEKSTONE RIDGE,             SUITE 11,         WOODSTOCK</w:t>
-      </w:r>
-      <w:r>
-        <w:br/>
-      </w:r>
-      <w:r>
-        <w:rPr>
-          <w:rStyle w:val="VerbatimChar"/>
-        </w:rPr>
-        <w:t xml:space="preserve">  EMPLOYER_POC_STATE EMPLOYER_POC_POSTAL_CODE     EMPLOYER_POC_COUNTRY</w:t>
-      </w:r>
-      <w:r>
-        <w:br/>
-      </w:r>
-      <w:r>
-        <w:rPr>
-          <w:rStyle w:val="VerbatimChar"/>
-        </w:rPr>
-        <w:t xml:space="preserve">1                 OH                    44236 UNITED STATES OF AMERICA</w:t>
-      </w:r>
-      <w:r>
-        <w:br/>
-      </w:r>
-      <w:r>
-        <w:rPr>
-          <w:rStyle w:val="VerbatimChar"/>
-        </w:rPr>
-        <w:t xml:space="preserve">2                 CA                    92618 UNITED STATES OF AMERICA</w:t>
-      </w:r>
-      <w:r>
-        <w:br/>
-      </w:r>
-      <w:r>
-        <w:rPr>
-          <w:rStyle w:val="VerbatimChar"/>
-        </w:rPr>
-        <w:t xml:space="preserve">3                 MI                    48033 UNITED STATES OF AMERICA</w:t>
-      </w:r>
-      <w:r>
-        <w:br/>
-      </w:r>
-      <w:r>
-        <w:rPr>
-          <w:rStyle w:val="VerbatimChar"/>
-        </w:rPr>
-        <w:t xml:space="preserve">4                 MI                    48084 UNITED STATES OF AMERICA</w:t>
-      </w:r>
-      <w:r>
-        <w:br/>
-      </w:r>
-      <w:r>
-        <w:rPr>
-          <w:rStyle w:val="VerbatimChar"/>
-        </w:rPr>
-        <w:t xml:space="preserve">5                 IA                    50325 UNITED STATES OF AMERICA</w:t>
-      </w:r>
-      <w:r>
-        <w:br/>
-      </w:r>
-      <w:r>
-        <w:rPr>
-          <w:rStyle w:val="VerbatimChar"/>
-        </w:rPr>
-        <w:t xml:space="preserve">6                 GA                    30188 UNITED STATES OF AMERICA</w:t>
-      </w:r>
-      <w:r>
-        <w:br/>
-      </w:r>
-      <w:r>
-        <w:rPr>
-          <w:rStyle w:val="VerbatimChar"/>
-        </w:rPr>
-        <w:t xml:space="preserve">  EMPLOYER_POC_PROVINCE EMPLOYER_POC_PHONE EMPLOYER_POC_PHONE_EXT</w:t>
-      </w:r>
-      <w:r>
-        <w:br/>
-      </w:r>
-      <w:r>
-        <w:rPr>
-          <w:rStyle w:val="VerbatimChar"/>
-        </w:rPr>
-        <w:t xml:space="preserve">1                               3304636787                     NA</w:t>
-      </w:r>
-      <w:r>
-        <w:br/>
-      </w:r>
-      <w:r>
-        <w:rPr>
-          <w:rStyle w:val="VerbatimChar"/>
-        </w:rPr>
-        <w:t xml:space="preserve">2                               8017923416                     NA</w:t>
-      </w:r>
-      <w:r>
-        <w:br/>
-      </w:r>
-      <w:r>
-        <w:rPr>
-          <w:rStyle w:val="VerbatimChar"/>
-        </w:rPr>
-        <w:t xml:space="preserve">3                               2483536800                     NA</w:t>
-      </w:r>
-      <w:r>
-        <w:br/>
-      </w:r>
-      <w:r>
-        <w:rPr>
-          <w:rStyle w:val="VerbatimChar"/>
-        </w:rPr>
-        <w:t xml:space="preserve">4                               2486439010                     NA</w:t>
-      </w:r>
-      <w:r>
-        <w:br/>
-      </w:r>
-      <w:r>
-        <w:rPr>
-          <w:rStyle w:val="VerbatimChar"/>
-        </w:rPr>
-        <w:t xml:space="preserve">5                               5153091451                     NA</w:t>
-      </w:r>
-      <w:r>
-        <w:br/>
-      </w:r>
-      <w:r>
-        <w:rPr>
-          <w:rStyle w:val="VerbatimChar"/>
-        </w:rPr>
-        <w:t xml:space="preserve">6                               6787854949                     NA</w:t>
-      </w:r>
-      <w:r>
-        <w:br/>
-      </w:r>
-      <w:r>
-        <w:rPr>
-          <w:rStyle w:val="VerbatimChar"/>
-        </w:rPr>
-        <w:t xml:space="preserve">               EMPLOYER_POC_EMAIL AGENT_REPRESENTING_EMPLOYER</w:t>
-      </w:r>
-      <w:r>
-        <w:br/>
-      </w:r>
-      <w:r>
-        <w:rPr>
-          <w:rStyle w:val="VerbatimChar"/>
-        </w:rPr>
-        <w:t xml:space="preserve">1         KRYSTA.KLUSKA@JOANN.COM                           Y</w:t>
-      </w:r>
-      <w:r>
-        <w:br/>
-      </w:r>
-      <w:r>
-        <w:rPr>
-          <w:rStyle w:val="VerbatimChar"/>
-        </w:rPr>
-        <w:t xml:space="preserve">2 IMMIGRATION@DENKENSOLUTIONS.COM                           Y</w:t>
-      </w:r>
-      <w:r>
-        <w:br/>
-      </w:r>
-      <w:r>
-        <w:rPr>
-          <w:rStyle w:val="VerbatimChar"/>
-        </w:rPr>
-        <w:t xml:space="preserve">3          IMMIGRATION@EPITEC.COM                           Y</w:t>
-      </w:r>
-      <w:r>
-        <w:br/>
-      </w:r>
-      <w:r>
-        <w:rPr>
-          <w:rStyle w:val="VerbatimChar"/>
-        </w:rPr>
-        <w:t xml:space="preserve">4         SREESHA.ARVAL@STGIT.COM                           N</w:t>
-      </w:r>
-      <w:r>
-        <w:br/>
-      </w:r>
-      <w:r>
-        <w:rPr>
-          <w:rStyle w:val="VerbatimChar"/>
-        </w:rPr>
-        <w:t xml:space="preserve">5            LEGAL@THEEGIANTS.COM                           N</w:t>
-      </w:r>
-      <w:r>
-        <w:br/>
-      </w:r>
-      <w:r>
-        <w:rPr>
-          <w:rStyle w:val="VerbatimChar"/>
-        </w:rPr>
-        <w:t xml:space="preserve">6     RAMESH.YERNENI@BIZINTEX.COM                           N</w:t>
-      </w:r>
-      <w:r>
-        <w:br/>
-      </w:r>
-      <w:r>
-        <w:rPr>
-          <w:rStyle w:val="VerbatimChar"/>
-        </w:rPr>
-        <w:t xml:space="preserve">  AGENT_ATTORNEY_LAST_NAME AGENT_ATTORNEY_FIRST_NAME AGENT_ATTORNEY_MIDDLE_NAME</w:t>
-      </w:r>
-      <w:r>
-        <w:br/>
-      </w:r>
-      <w:r>
-        <w:rPr>
-          <w:rStyle w:val="VerbatimChar"/>
-        </w:rPr>
-        <w:t xml:space="preserve">1                  TZU-KAI                   TZU-KAI                           </w:t>
-      </w:r>
-      <w:r>
-        <w:br/>
-      </w:r>
-      <w:r>
-        <w:rPr>
-          <w:rStyle w:val="VerbatimChar"/>
-        </w:rPr>
-        <w:t xml:space="preserve">2                   YELENA                    YELENA                           </w:t>
-      </w:r>
-      <w:r>
-        <w:br/>
-      </w:r>
-      <w:r>
-        <w:rPr>
-          <w:rStyle w:val="VerbatimChar"/>
-        </w:rPr>
-        <w:t xml:space="preserve">3                  NATALIA                   NATALIA                     MADLEN</w:t>
-      </w:r>
-      <w:r>
-        <w:br/>
-      </w:r>
-      <w:r>
-        <w:rPr>
-          <w:rStyle w:val="VerbatimChar"/>
-        </w:rPr>
-        <w:t xml:space="preserve">4                                                                              </w:t>
-      </w:r>
-      <w:r>
-        <w:br/>
-      </w:r>
-      <w:r>
-        <w:rPr>
-          <w:rStyle w:val="VerbatimChar"/>
-        </w:rPr>
-        <w:t xml:space="preserve">5                                                                              </w:t>
-      </w:r>
-      <w:r>
-        <w:br/>
-      </w:r>
-      <w:r>
-        <w:rPr>
-          <w:rStyle w:val="VerbatimChar"/>
-        </w:rPr>
-        <w:t xml:space="preserve">6                                                                              </w:t>
-      </w:r>
-      <w:r>
-        <w:br/>
-      </w:r>
-      <w:r>
-        <w:rPr>
-          <w:rStyle w:val="VerbatimChar"/>
-        </w:rPr>
-        <w:t xml:space="preserve">  AGENT_ATTORNEY_ADDRESS1 AGENT_ATTORNEY_ADDRESS2 AGENT_ATTORNEY_CITY</w:t>
-      </w:r>
-      <w:r>
-        <w:br/>
-      </w:r>
-      <w:r>
-        <w:rPr>
-          <w:rStyle w:val="VerbatimChar"/>
-        </w:rPr>
-        <w:t xml:space="preserve">1   333 WEST WACKER DRIVE              15TH FLOOR             CHICAGO</w:t>
-      </w:r>
-      <w:r>
-        <w:br/>
-      </w:r>
-      <w:r>
-        <w:rPr>
-          <w:rStyle w:val="VerbatimChar"/>
-        </w:rPr>
-        <w:t xml:space="preserve">2   6622 SOUTHPOINT DR. S                 STE 330        JACKSONVILLE</w:t>
-      </w:r>
-      <w:r>
-        <w:br/>
-      </w:r>
-      <w:r>
-        <w:rPr>
-          <w:rStyle w:val="VerbatimChar"/>
-        </w:rPr>
-        <w:t xml:space="preserve">3  755 W. BIG BEAVER ROAD              SUITE 1100                TROY</w:t>
-      </w:r>
-      <w:r>
-        <w:br/>
-      </w:r>
-      <w:r>
-        <w:rPr>
-          <w:rStyle w:val="VerbatimChar"/>
-        </w:rPr>
-        <w:t xml:space="preserve">4                                                                    </w:t>
-      </w:r>
-      <w:r>
-        <w:br/>
-      </w:r>
-      <w:r>
-        <w:rPr>
-          <w:rStyle w:val="VerbatimChar"/>
-        </w:rPr>
-        <w:t xml:space="preserve">5                                                                    </w:t>
-      </w:r>
-      <w:r>
-        <w:br/>
-      </w:r>
-      <w:r>
-        <w:rPr>
-          <w:rStyle w:val="VerbatimChar"/>
-        </w:rPr>
-        <w:t xml:space="preserve">6                                                                    </w:t>
-      </w:r>
-      <w:r>
-        <w:br/>
-      </w:r>
-      <w:r>
-        <w:rPr>
-          <w:rStyle w:val="VerbatimChar"/>
-        </w:rPr>
-        <w:t xml:space="preserve">  AGENT_ATTORNEY_STATE AGENT_ATTORNEY_POSTAL_CODE   AGENT_ATTORNEY_COUNTRY</w:t>
-      </w:r>
-      <w:r>
-        <w:br/>
-      </w:r>
-      <w:r>
-        <w:rPr>
-          <w:rStyle w:val="VerbatimChar"/>
-        </w:rPr>
-        <w:t xml:space="preserve">1                   IL                      60606 UNITED STATES OF AMERICA</w:t>
-      </w:r>
-      <w:r>
-        <w:br/>
-      </w:r>
-      <w:r>
-        <w:rPr>
-          <w:rStyle w:val="VerbatimChar"/>
-        </w:rPr>
-        <w:t xml:space="preserve">2                   FL                      32216 UNITED STATES OF AMERICA</w:t>
-      </w:r>
-      <w:r>
-        <w:br/>
-      </w:r>
-      <w:r>
-        <w:rPr>
-          <w:rStyle w:val="VerbatimChar"/>
-        </w:rPr>
-        <w:t xml:space="preserve">3                   MI                      48084 UNITED STATES OF AMERICA</w:t>
-      </w:r>
-      <w:r>
-        <w:br/>
-      </w:r>
-      <w:r>
-        <w:rPr>
-          <w:rStyle w:val="VerbatimChar"/>
-        </w:rPr>
-        <w:t xml:space="preserve">4                                                                         </w:t>
-      </w:r>
-      <w:r>
-        <w:br/>
-      </w:r>
-      <w:r>
-        <w:rPr>
-          <w:rStyle w:val="VerbatimChar"/>
-        </w:rPr>
-        <w:t xml:space="preserve">5                                                                         </w:t>
-      </w:r>
-      <w:r>
-        <w:br/>
-      </w:r>
-      <w:r>
-        <w:rPr>
-          <w:rStyle w:val="VerbatimChar"/>
-        </w:rPr>
-        <w:t xml:space="preserve">6                                                                         </w:t>
-      </w:r>
-      <w:r>
-        <w:br/>
-      </w:r>
-      <w:r>
-        <w:rPr>
-          <w:rStyle w:val="VerbatimChar"/>
-        </w:rPr>
-        <w:t xml:space="preserve">  AGENT_ATTORNEY_PROVINCE AGENT_ATTORNEY_PHONE AGENT_ATTORNEY_PHONE_EXT</w:t>
-      </w:r>
-      <w:r>
-        <w:br/>
-      </w:r>
-      <w:r>
-        <w:rPr>
-          <w:rStyle w:val="VerbatimChar"/>
-        </w:rPr>
-        <w:t xml:space="preserve">1                                   3122636101                       NA</w:t>
-      </w:r>
-      <w:r>
-        <w:br/>
-      </w:r>
-      <w:r>
-        <w:rPr>
-          <w:rStyle w:val="VerbatimChar"/>
-        </w:rPr>
-        <w:t xml:space="preserve">2                                   9043890055                       NA</w:t>
-      </w:r>
-      <w:r>
-        <w:br/>
-      </w:r>
-      <w:r>
-        <w:rPr>
-          <w:rStyle w:val="VerbatimChar"/>
-        </w:rPr>
-        <w:t xml:space="preserve">3                                   2485199900                       NA</w:t>
-      </w:r>
-      <w:r>
-        <w:br/>
-      </w:r>
-      <w:r>
-        <w:rPr>
-          <w:rStyle w:val="VerbatimChar"/>
-        </w:rPr>
-        <w:t xml:space="preserve">4                                           NA                       NA</w:t>
-      </w:r>
-      <w:r>
-        <w:br/>
-      </w:r>
-      <w:r>
-        <w:rPr>
-          <w:rStyle w:val="VerbatimChar"/>
-        </w:rPr>
-        <w:t xml:space="preserve">5                                           NA                       NA</w:t>
-      </w:r>
-      <w:r>
-        <w:br/>
-      </w:r>
-      <w:r>
-        <w:rPr>
-          <w:rStyle w:val="VerbatimChar"/>
-        </w:rPr>
-        <w:t xml:space="preserve">6                                           NA                       NA</w:t>
-      </w:r>
-      <w:r>
-        <w:br/>
-      </w:r>
-      <w:r>
-        <w:rPr>
-          <w:rStyle w:val="VerbatimChar"/>
-        </w:rPr>
-        <w:t xml:space="preserve">     AGENT_ATTORNEY_EMAIL_ADDRESS              LAWFIRM_NAME_BUSINESS_NAME</w:t>
-      </w:r>
-      <w:r>
-        <w:br/>
-      </w:r>
-      <w:r>
-        <w:rPr>
-          <w:rStyle w:val="VerbatimChar"/>
-        </w:rPr>
-        <w:t xml:space="preserve">1                KLO@FRAGOMEN.COM FRAGOMEN, DEL REY, BERNSEN &amp; LOEWY, LLP</w:t>
-      </w:r>
-      <w:r>
-        <w:br/>
-      </w:r>
-      <w:r>
-        <w:rPr>
-          <w:rStyle w:val="VerbatimChar"/>
-        </w:rPr>
-        <w:t xml:space="preserve">2 USCISNOTICES@SCARBOROUGHLAW.COM                 SCARBOROUGH LAW, L.L.C.</w:t>
-      </w:r>
-      <w:r>
-        <w:br/>
-      </w:r>
-      <w:r>
-        <w:rPr>
-          <w:rStyle w:val="VerbatimChar"/>
-        </w:rPr>
-        <w:t xml:space="preserve">3  NATALIA.SARRAF@ELLISPORTER.COM                       ELLIS PORTER, PLC</w:t>
-      </w:r>
-      <w:r>
-        <w:br/>
-      </w:r>
-      <w:r>
-        <w:rPr>
-          <w:rStyle w:val="VerbatimChar"/>
-        </w:rPr>
-        <w:t xml:space="preserve">4                                                                        </w:t>
-      </w:r>
-      <w:r>
-        <w:br/>
-      </w:r>
-      <w:r>
-        <w:rPr>
-          <w:rStyle w:val="VerbatimChar"/>
-        </w:rPr>
-        <w:t xml:space="preserve">5                                                                        </w:t>
-      </w:r>
-      <w:r>
-        <w:br/>
-      </w:r>
-      <w:r>
-        <w:rPr>
-          <w:rStyle w:val="VerbatimChar"/>
-        </w:rPr>
-        <w:t xml:space="preserve">6                                                                        </w:t>
-      </w:r>
-      <w:r>
-        <w:br/>
-      </w:r>
-      <w:r>
-        <w:rPr>
-          <w:rStyle w:val="VerbatimChar"/>
-        </w:rPr>
-        <w:t xml:space="preserve">  STATE_OF_HIGHEST_COURT NAME_OF_HIGHEST_STATE_COURT WORKSITE_WORKERS</w:t>
-      </w:r>
-      <w:r>
-        <w:br/>
-      </w:r>
-      <w:r>
-        <w:rPr>
-          <w:rStyle w:val="VerbatimChar"/>
-        </w:rPr>
-        <w:t xml:space="preserve">1                     IL               SUPREME COURT               NA</w:t>
-      </w:r>
-      <w:r>
-        <w:br/>
-      </w:r>
-      <w:r>
-        <w:rPr>
-          <w:rStyle w:val="VerbatimChar"/>
-        </w:rPr>
-        <w:t xml:space="preserve">2                     FL       FLORIDA SUPREME COURT               NA</w:t>
-      </w:r>
-      <w:r>
-        <w:br/>
-      </w:r>
-      <w:r>
-        <w:rPr>
-          <w:rStyle w:val="VerbatimChar"/>
-        </w:rPr>
-        <w:t xml:space="preserve">3                     MI               SUPREME COURT               NA</w:t>
-      </w:r>
-      <w:r>
-        <w:br/>
-      </w:r>
-      <w:r>
-        <w:rPr>
-          <w:rStyle w:val="VerbatimChar"/>
-        </w:rPr>
-        <w:t xml:space="preserve">4                                                                  NA</w:t>
-      </w:r>
-      <w:r>
-        <w:br/>
-      </w:r>
-      <w:r>
-        <w:rPr>
-          <w:rStyle w:val="VerbatimChar"/>
-        </w:rPr>
-        <w:t xml:space="preserve">5                                                                  NA</w:t>
-      </w:r>
-      <w:r>
-        <w:br/>
-      </w:r>
-      <w:r>
-        <w:rPr>
-          <w:rStyle w:val="VerbatimChar"/>
-        </w:rPr>
-        <w:t xml:space="preserve">6                                                                  NA</w:t>
-      </w:r>
-      <w:r>
-        <w:br/>
-      </w:r>
-      <w:r>
-        <w:rPr>
-          <w:rStyle w:val="VerbatimChar"/>
-        </w:rPr>
-        <w:t xml:space="preserve">  SECONDARY_ENTITY SECONDARY_ENTITY_BUSINESS_NAME           WORKSITE_ADDRESS1</w:t>
-      </w:r>
-      <w:r>
-        <w:br/>
-      </w:r>
-      <w:r>
-        <w:rPr>
-          <w:rStyle w:val="VerbatimChar"/>
-        </w:rPr>
-        <w:t xml:space="preserve">1                N                                           5555 Darrow Road</w:t>
-      </w:r>
-      <w:r>
-        <w:br/>
-      </w:r>
-      <w:r>
-        <w:rPr>
-          <w:rStyle w:val="VerbatimChar"/>
-        </w:rPr>
-        <w:t xml:space="preserve">2                Y                     NAVIHEALTH        210 WESTWOOD PL #400</w:t>
-      </w:r>
-      <w:r>
-        <w:br/>
-      </w:r>
-      <w:r>
-        <w:rPr>
-          <w:rStyle w:val="VerbatimChar"/>
-        </w:rPr>
-        <w:t xml:space="preserve">3                Y             Ford Motor Company 21 Town Center Office (TCO)</w:t>
-      </w:r>
-      <w:r>
-        <w:br/>
-      </w:r>
-      <w:r>
-        <w:rPr>
-          <w:rStyle w:val="VerbatimChar"/>
-        </w:rPr>
-        <w:t xml:space="preserve">4                Y             Ford Motor Company         21001 Van Born Road</w:t>
-      </w:r>
-      <w:r>
-        <w:br/>
-      </w:r>
-      <w:r>
-        <w:rPr>
-          <w:rStyle w:val="VerbatimChar"/>
-        </w:rPr>
-        <w:t xml:space="preserve">5                Y                     KROGER INC          11450, GROOMS ROAD</w:t>
-      </w:r>
-      <w:r>
-        <w:br/>
-      </w:r>
-      <w:r>
-        <w:rPr>
-          <w:rStyle w:val="VerbatimChar"/>
-        </w:rPr>
-        <w:t xml:space="preserve">6                Y             Cisco Systems, Inc          170 West Tasman Dr</w:t>
-      </w:r>
-      <w:r>
-        <w:br/>
-      </w:r>
-      <w:r>
-        <w:rPr>
-          <w:rStyle w:val="VerbatimChar"/>
-        </w:rPr>
-        <w:t xml:space="preserve">      WORKSITE_ADDRESS2 WORKSITE_CITY WORKSITE_COUNTY WORKSITE_STATE</w:t>
-      </w:r>
-      <w:r>
-        <w:br/>
-      </w:r>
-      <w:r>
-        <w:rPr>
-          <w:rStyle w:val="VerbatimChar"/>
-        </w:rPr>
-        <w:t xml:space="preserve">1                              Hudson          Summit             OH</w:t>
-      </w:r>
-      <w:r>
-        <w:br/>
-      </w:r>
-      <w:r>
-        <w:rPr>
-          <w:rStyle w:val="VerbatimChar"/>
-        </w:rPr>
-        <w:t xml:space="preserve">2                           BRENTWOOD      WILLIAMSON             TN</w:t>
-      </w:r>
-      <w:r>
-        <w:br/>
-      </w:r>
-      <w:r>
-        <w:rPr>
-          <w:rStyle w:val="VerbatimChar"/>
-        </w:rPr>
-        <w:t xml:space="preserve">3 18900 Michigan Avenue      Dearborn           Wayne             MI</w:t>
-      </w:r>
-      <w:r>
-        <w:br/>
-      </w:r>
-      <w:r>
-        <w:rPr>
-          <w:rStyle w:val="VerbatimChar"/>
-        </w:rPr>
-        <w:t xml:space="preserve">4                              Taylor           Wayne             MI</w:t>
-      </w:r>
-      <w:r>
-        <w:br/>
-      </w:r>
-      <w:r>
-        <w:rPr>
-          <w:rStyle w:val="VerbatimChar"/>
-        </w:rPr>
-        <w:t xml:space="preserve">5                            BLUE ASH        HAMILTON             OH</w:t>
-      </w:r>
-      <w:r>
-        <w:br/>
-      </w:r>
-      <w:r>
-        <w:rPr>
-          <w:rStyle w:val="VerbatimChar"/>
-        </w:rPr>
-        <w:t xml:space="preserve">6                            San Jose     SANTA CLARA             CA</w:t>
-      </w:r>
-      <w:r>
-        <w:br/>
-      </w:r>
-      <w:r>
-        <w:rPr>
-          <w:rStyle w:val="VerbatimChar"/>
-        </w:rPr>
-        <w:t xml:space="preserve">  WORKSITE_POSTAL_CODE WAGE_RATE_OF_PAY_FROM WAGE_RATE_OF_PAY_TO</w:t>
-      </w:r>
-      <w:r>
-        <w:br/>
-      </w:r>
-      <w:r>
-        <w:rPr>
-          <w:rStyle w:val="VerbatimChar"/>
-        </w:rPr>
-        <w:t xml:space="preserve">1                44224             100000.00                  NA</w:t>
-      </w:r>
-      <w:r>
-        <w:br/>
-      </w:r>
-      <w:r>
-        <w:rPr>
-          <w:rStyle w:val="VerbatimChar"/>
-        </w:rPr>
-        <w:t xml:space="preserve">2                37027                 38.57               38.57</w:t>
-      </w:r>
-      <w:r>
-        <w:br/>
-      </w:r>
-      <w:r>
-        <w:rPr>
-          <w:rStyle w:val="VerbatimChar"/>
-        </w:rPr>
-        <w:t xml:space="preserve">3                48126                 43.50                  NA</w:t>
-      </w:r>
-      <w:r>
-        <w:br/>
-      </w:r>
-      <w:r>
-        <w:rPr>
-          <w:rStyle w:val="VerbatimChar"/>
-        </w:rPr>
-        <w:t xml:space="preserve">4                48180                 57.69               57.69</w:t>
-      </w:r>
-      <w:r>
-        <w:br/>
-      </w:r>
-      <w:r>
-        <w:rPr>
-          <w:rStyle w:val="VerbatimChar"/>
-        </w:rPr>
-        <w:t xml:space="preserve">5                45242              75000.00                  NA</w:t>
-      </w:r>
-      <w:r>
-        <w:br/>
-      </w:r>
-      <w:r>
-        <w:rPr>
-          <w:rStyle w:val="VerbatimChar"/>
-        </w:rPr>
-        <w:t xml:space="preserve">6                95134              73000.00            73000.00</w:t>
-      </w:r>
-      <w:r>
-        <w:br/>
-      </w:r>
-      <w:r>
-        <w:rPr>
-          <w:rStyle w:val="VerbatimChar"/>
-        </w:rPr>
-        <w:t xml:space="preserve">  WAGE_UNIT_OF_PAY PREVAILING_WAGE PW_UNIT_OF_PAY PW_TRACKING_NUMBER</w:t>
-      </w:r>
-      <w:r>
-        <w:br/>
-      </w:r>
-      <w:r>
-        <w:rPr>
-          <w:rStyle w:val="VerbatimChar"/>
-        </w:rPr>
-        <w:t xml:space="preserve">1             Year           95118           Year                   </w:t>
-      </w:r>
-      <w:r>
-        <w:br/>
-      </w:r>
-      <w:r>
-        <w:rPr>
-          <w:rStyle w:val="VerbatimChar"/>
-        </w:rPr>
-        <w:t xml:space="preserve">2             Hour              39           Hour                   </w:t>
-      </w:r>
-      <w:r>
-        <w:br/>
-      </w:r>
-      <w:r>
-        <w:rPr>
-          <w:rStyle w:val="VerbatimChar"/>
-        </w:rPr>
-        <w:t xml:space="preserve">3             Hour              39           Hour                   </w:t>
-      </w:r>
-      <w:r>
-        <w:br/>
-      </w:r>
-      <w:r>
-        <w:rPr>
-          <w:rStyle w:val="VerbatimChar"/>
-        </w:rPr>
-        <w:t xml:space="preserve">4             Hour              53           Hour                   </w:t>
-      </w:r>
-      <w:r>
-        <w:br/>
-      </w:r>
-      <w:r>
-        <w:rPr>
-          <w:rStyle w:val="VerbatimChar"/>
-        </w:rPr>
-        <w:t xml:space="preserve">5             Year           65333           Year                   </w:t>
-      </w:r>
-      <w:r>
-        <w:br/>
-      </w:r>
-      <w:r>
-        <w:rPr>
-          <w:rStyle w:val="VerbatimChar"/>
-        </w:rPr>
-        <w:t xml:space="preserve">6             Year           72280           Year                   </w:t>
-      </w:r>
-      <w:r>
-        <w:br/>
-      </w:r>
-      <w:r>
-        <w:rPr>
-          <w:rStyle w:val="VerbatimChar"/>
-        </w:rPr>
-        <w:t xml:space="preserve">  PW_WAGE_LEVEL PW_OES_YEAR PW_OTHER_SOURCE PW_OTHER_YEAR PW_SURVEY_PUBLISHER</w:t>
-      </w:r>
-      <w:r>
-        <w:br/>
-      </w:r>
-      <w:r>
-        <w:rPr>
-          <w:rStyle w:val="VerbatimChar"/>
-        </w:rPr>
-        <w:t xml:space="preserve">1            IV      2018.0             OES            NA                    </w:t>
-      </w:r>
-      <w:r>
-        <w:br/>
-      </w:r>
-      <w:r>
-        <w:rPr>
-          <w:rStyle w:val="VerbatimChar"/>
-        </w:rPr>
-        <w:t xml:space="preserve">2            II      2019.0             OES            NA                    </w:t>
-      </w:r>
-      <w:r>
-        <w:br/>
-      </w:r>
-      <w:r>
-        <w:rPr>
-          <w:rStyle w:val="VerbatimChar"/>
-        </w:rPr>
-        <w:t xml:space="preserve">3            II      2019.0             OES            NA                    </w:t>
-      </w:r>
-      <w:r>
-        <w:br/>
-      </w:r>
-      <w:r>
-        <w:rPr>
-          <w:rStyle w:val="VerbatimChar"/>
-        </w:rPr>
-        <w:t xml:space="preserve">4            IV      2019.0             OES            NA                    </w:t>
-      </w:r>
-      <w:r>
-        <w:br/>
-      </w:r>
-      <w:r>
-        <w:rPr>
-          <w:rStyle w:val="VerbatimChar"/>
-        </w:rPr>
-        <w:t xml:space="preserve">5            II      2019.0             OES            NA                    </w:t>
-      </w:r>
-      <w:r>
-        <w:br/>
-      </w:r>
-      <w:r>
-        <w:rPr>
-          <w:rStyle w:val="VerbatimChar"/>
-        </w:rPr>
-        <w:t xml:space="preserve">6            II      2019.0             OES            NA                    </w:t>
-      </w:r>
-      <w:r>
-        <w:br/>
-      </w:r>
-      <w:r>
-        <w:rPr>
-          <w:rStyle w:val="VerbatimChar"/>
-        </w:rPr>
-        <w:t xml:space="preserve">  PW_SURVEY_NAME TOTAL_WORKSITE_LOCATIONS AGREE_TO_LC_STATEMENT H_1B_DEPENDENT</w:t>
-      </w:r>
-      <w:r>
-        <w:br/>
-      </w:r>
-      <w:r>
-        <w:rPr>
-          <w:rStyle w:val="VerbatimChar"/>
-        </w:rPr>
-        <w:t xml:space="preserve">1                                      NA                     Y              N</w:t>
-      </w:r>
-      <w:r>
-        <w:br/>
-      </w:r>
-      <w:r>
-        <w:rPr>
-          <w:rStyle w:val="VerbatimChar"/>
-        </w:rPr>
-        <w:t xml:space="preserve">2                                      NA                     Y              Y</w:t>
-      </w:r>
-      <w:r>
-        <w:br/>
-      </w:r>
-      <w:r>
-        <w:rPr>
-          <w:rStyle w:val="VerbatimChar"/>
-        </w:rPr>
-        <w:t xml:space="preserve">3                                      NA                     Y              Y</w:t>
-      </w:r>
-      <w:r>
-        <w:br/>
-      </w:r>
-      <w:r>
-        <w:rPr>
-          <w:rStyle w:val="VerbatimChar"/>
-        </w:rPr>
-        <w:t xml:space="preserve">4                                      NA                     Y              Y</w:t>
-      </w:r>
-      <w:r>
-        <w:br/>
-      </w:r>
-      <w:r>
-        <w:rPr>
-          <w:rStyle w:val="VerbatimChar"/>
-        </w:rPr>
-        <w:t xml:space="preserve">5                                      NA                     Y              Y</w:t>
-      </w:r>
-      <w:r>
-        <w:br/>
-      </w:r>
-      <w:r>
-        <w:rPr>
-          <w:rStyle w:val="VerbatimChar"/>
-        </w:rPr>
-        <w:t xml:space="preserve">6                                      NA                     Y              Y</w:t>
-      </w:r>
-      <w:r>
-        <w:br/>
-      </w:r>
-      <w:r>
-        <w:rPr>
-          <w:rStyle w:val="VerbatimChar"/>
-        </w:rPr>
-        <w:t xml:space="preserve">  WILLFUL_VIOLATOR SUPPORT_H1B STATUTORY_BASIS APPENDIX_A_ATTACHED</w:t>
-      </w:r>
-      <w:r>
-        <w:br/>
-      </w:r>
-      <w:r>
-        <w:rPr>
-          <w:rStyle w:val="VerbatimChar"/>
-        </w:rPr>
-        <w:t xml:space="preserve">1                N                                                </w:t>
-      </w:r>
-      <w:r>
-        <w:br/>
-      </w:r>
-      <w:r>
-        <w:rPr>
-          <w:rStyle w:val="VerbatimChar"/>
-        </w:rPr>
-        <w:t xml:space="preserve">2                N           Y            BOTH                    </w:t>
-      </w:r>
-      <w:r>
-        <w:br/>
-      </w:r>
-      <w:r>
-        <w:rPr>
-          <w:rStyle w:val="VerbatimChar"/>
-        </w:rPr>
-        <w:t xml:space="preserve">3                N           Y            BOTH                    </w:t>
-      </w:r>
-      <w:r>
-        <w:br/>
-      </w:r>
-      <w:r>
-        <w:rPr>
-          <w:rStyle w:val="VerbatimChar"/>
-        </w:rPr>
-        <w:t xml:space="preserve">4                N           Y            BOTH                    </w:t>
-      </w:r>
-      <w:r>
-        <w:br/>
-      </w:r>
-      <w:r>
-        <w:rPr>
-          <w:rStyle w:val="VerbatimChar"/>
-        </w:rPr>
-        <w:t xml:space="preserve">5                N           Y            BOTH                    </w:t>
-      </w:r>
-      <w:r>
-        <w:br/>
-      </w:r>
-      <w:r>
-        <w:rPr>
-          <w:rStyle w:val="VerbatimChar"/>
-        </w:rPr>
-        <w:t xml:space="preserve">6                N           Y            BOTH                    </w:t>
-      </w:r>
-      <w:r>
-        <w:br/>
-      </w:r>
-      <w:r>
-        <w:rPr>
-          <w:rStyle w:val="VerbatimChar"/>
-        </w:rPr>
-        <w:t xml:space="preserve">  PUBLIC_DISCLOSURE PREPARER_LAST_NAME PREPARER_FIRST_NAME</w:t>
-      </w:r>
-      <w:r>
-        <w:br/>
-      </w:r>
-      <w:r>
-        <w:rPr>
-          <w:rStyle w:val="VerbatimChar"/>
-        </w:rPr>
-        <w:t xml:space="preserve">1 Disclose Business                                       </w:t>
-      </w:r>
-      <w:r>
-        <w:br/>
-      </w:r>
-      <w:r>
-        <w:rPr>
-          <w:rStyle w:val="VerbatimChar"/>
-        </w:rPr>
-        <w:t xml:space="preserve">2 Disclose Business                                       </w:t>
-      </w:r>
-      <w:r>
-        <w:br/>
-      </w:r>
-      <w:r>
-        <w:rPr>
-          <w:rStyle w:val="VerbatimChar"/>
-        </w:rPr>
-        <w:t xml:space="preserve">3 Disclose Business                                       </w:t>
-      </w:r>
-      <w:r>
-        <w:br/>
-      </w:r>
-      <w:r>
-        <w:rPr>
-          <w:rStyle w:val="VerbatimChar"/>
-        </w:rPr>
-        <w:t xml:space="preserve">4 Disclose Business                                       </w:t>
-      </w:r>
-      <w:r>
-        <w:br/>
-      </w:r>
-      <w:r>
-        <w:rPr>
-          <w:rStyle w:val="VerbatimChar"/>
-        </w:rPr>
-        <w:t xml:space="preserve">5 Disclose Business                                       </w:t>
-      </w:r>
-      <w:r>
-        <w:br/>
-      </w:r>
-      <w:r>
-        <w:rPr>
-          <w:rStyle w:val="VerbatimChar"/>
-        </w:rPr>
-        <w:t xml:space="preserve">6 Disclose Business                                       </w:t>
-      </w:r>
-      <w:r>
-        <w:br/>
-      </w:r>
-      <w:r>
-        <w:rPr>
-          <w:rStyle w:val="VerbatimChar"/>
-        </w:rPr>
-        <w:t xml:space="preserve">  PREPARER_MIDDLE_INITIAL PREPARER_BUSINESS_NAME       PREPARER_EMAIL</w:t>
-      </w:r>
-      <w:r>
-        <w:br/>
-      </w:r>
-      <w:r>
-        <w:rPr>
-          <w:rStyle w:val="VerbatimChar"/>
-        </w:rPr>
-        <w:t xml:space="preserve">1                                                                    </w:t>
-      </w:r>
-      <w:r>
-        <w:br/>
-      </w:r>
-      <w:r>
-        <w:rPr>
-          <w:rStyle w:val="VerbatimChar"/>
-        </w:rPr>
-        <w:t xml:space="preserve">2                                                                    </w:t>
-      </w:r>
-      <w:r>
-        <w:br/>
-      </w:r>
-      <w:r>
-        <w:rPr>
-          <w:rStyle w:val="VerbatimChar"/>
-        </w:rPr>
-        <w:t xml:space="preserve">3                                                                    </w:t>
-      </w:r>
-      <w:r>
-        <w:br/>
-      </w:r>
-      <w:r>
-        <w:rPr>
-          <w:rStyle w:val="VerbatimChar"/>
-        </w:rPr>
-        <w:t xml:space="preserve">4                                                                    </w:t>
-      </w:r>
-      <w:r>
-        <w:br/>
-      </w:r>
-      <w:r>
-        <w:rPr>
-          <w:rStyle w:val="VerbatimChar"/>
-        </w:rPr>
-        <w:t xml:space="preserve">5                                                LEGAL@THEEGIANTS.COM</w:t>
-      </w:r>
-      <w:r>
-        <w:br/>
-      </w:r>
-      <w:r>
-        <w:rPr>
-          <w:rStyle w:val="VerbatimChar"/>
-        </w:rPr>
-        <w:t xml:space="preserve">6                                                                    </w:t>
+        <w:t xml:space="preserve">  CASE_STATUS VISA_CLASS RECEIVED_DATE                         SOC_TITLE</w:t>
+      </w:r>
+      <w:r>
+        <w:br/>
+      </w:r>
+      <w:r>
+        <w:rPr>
+          <w:rStyle w:val="VerbatimChar"/>
+        </w:rPr>
+        <w:t xml:space="preserve">1   Certified       H-1B    2019-09-25   COMPUTER OCCUPATIONS, ALL OTHER</w:t>
+      </w:r>
+      <w:r>
+        <w:br/>
+      </w:r>
+      <w:r>
+        <w:rPr>
+          <w:rStyle w:val="VerbatimChar"/>
+        </w:rPr>
+        <w:t xml:space="preserve">2   Certified       H-1B    2019-09-25 SOFTWARE DEVELOPERS, APPLICATIONS</w:t>
+      </w:r>
+      <w:r>
+        <w:br/>
+      </w:r>
+      <w:r>
+        <w:rPr>
+          <w:rStyle w:val="VerbatimChar"/>
+        </w:rPr>
+        <w:t xml:space="preserve">3   Certified       H-1B    2019-09-25              MECHANICAL ENGINEERS</w:t>
+      </w:r>
+      <w:r>
+        <w:br/>
+      </w:r>
+      <w:r>
+        <w:rPr>
+          <w:rStyle w:val="VerbatimChar"/>
+        </w:rPr>
+        <w:t xml:space="preserve">4   Certified       H-1B    2019-09-25 SOFTWARE DEVELOPERS, APPLICATIONS</w:t>
+      </w:r>
+      <w:r>
+        <w:br/>
+      </w:r>
+      <w:r>
+        <w:rPr>
+          <w:rStyle w:val="VerbatimChar"/>
+        </w:rPr>
+        <w:t xml:space="preserve">5   Certified       H-1B    2019-09-25   COMPUTER OCCUPATIONS, ALL OTHER</w:t>
+      </w:r>
+      <w:r>
+        <w:br/>
+      </w:r>
+      <w:r>
+        <w:rPr>
+          <w:rStyle w:val="VerbatimChar"/>
+        </w:rPr>
+        <w:t xml:space="preserve">6   Certified       H-1B    2019-09-25      OPERATIONS RESEARCH ANALYSTS</w:t>
+      </w:r>
+      <w:r>
+        <w:br/>
+      </w:r>
+      <w:r>
+        <w:rPr>
+          <w:rStyle w:val="VerbatimChar"/>
+        </w:rPr>
+        <w:t xml:space="preserve">                   EMPLOYER_NAME EMPLOYER_STATE WORKSITE_STATE</w:t>
+      </w:r>
+      <w:r>
+        <w:br/>
+      </w:r>
+      <w:r>
+        <w:rPr>
+          <w:rStyle w:val="VerbatimChar"/>
+        </w:rPr>
+        <w:t xml:space="preserve">1            JO-ANN STORES, INC.             OH             OH</w:t>
+      </w:r>
+      <w:r>
+        <w:br/>
+      </w:r>
+      <w:r>
+        <w:rPr>
+          <w:rStyle w:val="VerbatimChar"/>
+        </w:rPr>
+        <w:t xml:space="preserve">2          DENKEN SOLUTIONS INC.             CA             TN</w:t>
+      </w:r>
+      <w:r>
+        <w:br/>
+      </w:r>
+      <w:r>
+        <w:rPr>
+          <w:rStyle w:val="VerbatimChar"/>
+        </w:rPr>
+        <w:t xml:space="preserve">3                   EPITEC, INC.             MI             MI</w:t>
+      </w:r>
+      <w:r>
+        <w:br/>
+      </w:r>
+      <w:r>
+        <w:rPr>
+          <w:rStyle w:val="VerbatimChar"/>
+        </w:rPr>
+        <w:t xml:space="preserve">4 SYSTEMS TECHNOLOGY GROUP, INC.             MI             MI</w:t>
+      </w:r>
+      <w:r>
+        <w:br/>
+      </w:r>
+      <w:r>
+        <w:rPr>
+          <w:rStyle w:val="VerbatimChar"/>
+        </w:rPr>
+        <w:t xml:space="preserve">5      E-GIANTS TECHNOLOGIES LLC             IA             OH</w:t>
+      </w:r>
+      <w:r>
+        <w:br/>
+      </w:r>
+      <w:r>
+        <w:rPr>
+          <w:rStyle w:val="VerbatimChar"/>
+        </w:rPr>
+        <w:t xml:space="preserve">6                 BIZINTEX, INC.             GA             CA</w:t>
+      </w:r>
+      <w:r>
+        <w:br/>
+      </w:r>
+      <w:r>
+        <w:rPr>
+          <w:rStyle w:val="VerbatimChar"/>
+        </w:rPr>
+        <w:t xml:space="preserve">  WAGE_RATE_OF_PAY_FROM PREVAILING_WAGE</w:t>
+      </w:r>
+      <w:r>
+        <w:br/>
+      </w:r>
+      <w:r>
+        <w:rPr>
+          <w:rStyle w:val="VerbatimChar"/>
+        </w:rPr>
+        <w:t xml:space="preserve">1             100000.00           95118</w:t>
+      </w:r>
+      <w:r>
+        <w:br/>
+      </w:r>
+      <w:r>
+        <w:rPr>
+          <w:rStyle w:val="VerbatimChar"/>
+        </w:rPr>
+        <w:t xml:space="preserve">2                 38.57              39</w:t>
+      </w:r>
+      <w:r>
+        <w:br/>
+      </w:r>
+      <w:r>
+        <w:rPr>
+          <w:rStyle w:val="VerbatimChar"/>
+        </w:rPr>
+        <w:t xml:space="preserve">3                 43.50              39</w:t>
+      </w:r>
+      <w:r>
+        <w:br/>
+      </w:r>
+      <w:r>
+        <w:rPr>
+          <w:rStyle w:val="VerbatimChar"/>
+        </w:rPr>
+        <w:t xml:space="preserve">4                 57.69              53</w:t>
+      </w:r>
+      <w:r>
+        <w:br/>
+      </w:r>
+      <w:r>
+        <w:rPr>
+          <w:rStyle w:val="VerbatimChar"/>
+        </w:rPr>
+        <w:t xml:space="preserve">5              75000.00           65333</w:t>
+      </w:r>
+      <w:r>
+        <w:br/>
+      </w:r>
+      <w:r>
+        <w:rPr>
+          <w:rStyle w:val="VerbatimChar"/>
+        </w:rPr>
+        <w:t xml:space="preserve">6              73000.00           72280</w:t>
       </w:r>
     </w:p>
     <w:p>
@@ -2777,7 +1188,7 @@
         <w:rPr>
           <w:rStyle w:val="CommentTok"/>
         </w:rPr>
-        <w:t xml:space="preserve"># clean the data</w:t>
+        <w:t xml:space="preserve"># Keep only the certified case and H-1B visa, and remove these two column</w:t>
       </w:r>
       <w:r>
         <w:br/>
@@ -2873,7 +1284,7 @@
         <w:rPr>
           <w:rStyle w:val="NormalTok"/>
         </w:rPr>
-        <w:t xml:space="preserve">) </w:t>
+        <w:t xml:space="preserve">)</w:t>
       </w:r>
       <w:r>
         <w:rPr>
@@ -2921,6 +1332,34 @@
         <w:rPr>
           <w:rStyle w:val="FunctionTok"/>
         </w:rPr>
+        <w:t xml:space="preserve">dim</w:t>
+      </w:r>
+      <w:r>
+        <w:rPr>
+          <w:rStyle w:val="NormalTok"/>
+        </w:rPr>
+        <w:t xml:space="preserve">(LCAdata)</w:t>
+      </w:r>
+    </w:p>
+    <w:p>
+      <w:pPr>
+        <w:pStyle w:val="SourceCode"/>
+      </w:pPr>
+      <w:r>
+        <w:rPr>
+          <w:rStyle w:val="VerbatimChar"/>
+        </w:rPr>
+        <w:t xml:space="preserve">[1] 3208872       7</w:t>
+      </w:r>
+    </w:p>
+    <w:p>
+      <w:pPr>
+        <w:pStyle w:val="SourceCode"/>
+      </w:pPr>
+      <w:r>
+        <w:rPr>
+          <w:rStyle w:val="FunctionTok"/>
+        </w:rPr>
         <w:t xml:space="preserve">head</w:t>
       </w:r>
       <w:r>
@@ -3119,119 +1558,6 @@
           <w:rStyle w:val="VerbatimChar"/>
         </w:rPr>
         <w:t xml:space="preserve">6              73000.00           72280</w:t>
-      </w:r>
-    </w:p>
-    <w:p>
-      <w:pPr>
-        <w:pStyle w:val="SourceCode"/>
-      </w:pPr>
-      <w:r>
-        <w:rPr>
-          <w:rStyle w:val="CommentTok"/>
-        </w:rPr>
-        <w:t xml:space="preserve"># save as rds</w:t>
-      </w:r>
-      <w:r>
-        <w:br/>
-      </w:r>
-      <w:r>
-        <w:rPr>
-          <w:rStyle w:val="NormalTok"/>
-        </w:rPr>
-        <w:t xml:space="preserve">save_data_location </w:t>
-      </w:r>
-      <w:r>
-        <w:rPr>
-          <w:rStyle w:val="OtherTok"/>
-        </w:rPr>
-        <w:t xml:space="preserve">&lt;-</w:t>
-      </w:r>
-      <w:r>
-        <w:rPr>
-          <w:rStyle w:val="NormalTok"/>
-        </w:rPr>
-        <w:t xml:space="preserve"> here</w:t>
-      </w:r>
-      <w:r>
-        <w:rPr>
-          <w:rStyle w:val="SpecialCharTok"/>
-        </w:rPr>
-        <w:t xml:space="preserve">::</w:t>
-      </w:r>
-      <w:r>
-        <w:rPr>
-          <w:rStyle w:val="FunctionTok"/>
-        </w:rPr>
-        <w:t xml:space="preserve">here</w:t>
-      </w:r>
-      <w:r>
-        <w:rPr>
-          <w:rStyle w:val="NormalTok"/>
-        </w:rPr>
-        <w:t xml:space="preserve">(</w:t>
-      </w:r>
-      <w:r>
-        <w:rPr>
-          <w:rStyle w:val="StringTok"/>
-        </w:rPr>
-        <w:t xml:space="preserve">"data"</w:t>
-      </w:r>
-      <w:r>
-        <w:rPr>
-          <w:rStyle w:val="NormalTok"/>
-        </w:rPr>
-        <w:t xml:space="preserve">,</w:t>
-      </w:r>
-      <w:r>
-        <w:rPr>
-          <w:rStyle w:val="StringTok"/>
-        </w:rPr>
-        <w:t xml:space="preserve">"processed-data"</w:t>
-      </w:r>
-      <w:r>
-        <w:rPr>
-          <w:rStyle w:val="NormalTok"/>
-        </w:rPr>
-        <w:t xml:space="preserve">,</w:t>
-      </w:r>
-      <w:r>
-        <w:rPr>
-          <w:rStyle w:val="StringTok"/>
-        </w:rPr>
-        <w:t xml:space="preserve">"LCAdata.rds"</w:t>
-      </w:r>
-      <w:r>
-        <w:rPr>
-          <w:rStyle w:val="NormalTok"/>
-        </w:rPr>
-        <w:t xml:space="preserve">)</w:t>
-      </w:r>
-      <w:r>
-        <w:br/>
-      </w:r>
-      <w:r>
-        <w:rPr>
-          <w:rStyle w:val="FunctionTok"/>
-        </w:rPr>
-        <w:t xml:space="preserve">saveRDS</w:t>
-      </w:r>
-      <w:r>
-        <w:rPr>
-          <w:rStyle w:val="NormalTok"/>
-        </w:rPr>
-        <w:t xml:space="preserve">(LCAdata, </w:t>
-      </w:r>
-      <w:r>
-        <w:rPr>
-          <w:rStyle w:val="AttributeTok"/>
-        </w:rPr>
-        <w:t xml:space="preserve">file =</w:t>
-      </w:r>
-      <w:r>
-        <w:rPr>
-          <w:rStyle w:val="NormalTok"/>
-        </w:rPr>
-        <w:t xml:space="preserve"> save_data_location)</w:t>
       </w:r>
     </w:p>
     <w:bookmarkEnd w:id="34"/>

</xml_diff>

<commit_message>
part 3 commit 1
</commit_message>
<xml_diff>
--- a/products/manuscript/manuscript.docx
+++ b/products/manuscript/manuscript.docx
@@ -393,7 +393,7 @@
         <w:pStyle w:val="FirstParagraph"/>
       </w:pPr>
       <w:r>
-        <w:t xml:space="preserve">Various plots will be made to visualize the data. Linear regression will be used to analyze the relationship between variables. Machine learning methods will be used as modeling technique.</w:t>
+        <w:t xml:space="preserve">Various plots were created to visualize the data. Classification models were used to analyze the categorical outcome.</w:t>
       </w:r>
     </w:p>
     <w:p>
@@ -403,7 +403,7 @@
     </w:p>
     <w:bookmarkEnd w:id="27"/>
     <w:bookmarkEnd w:id="28"/>
-    <w:bookmarkStart w:id="66" w:name="results"/>
+    <w:bookmarkStart w:id="76" w:name="results"/>
     <w:p>
       <w:pPr>
         <w:pStyle w:val="Heading1"/>
@@ -527,7 +527,7 @@
         <w:t xml:space="preserve"> </w:t>
       </w:r>
       <w:r>
-        <w:t xml:space="preserve">plot illustrates the distribution of prevailing wages, revealing that most cases offer wages near $100,000 per year, while fewer cases fall at the lower end (around $15,000) or approach higher values near $800,000 (see Supplement Table 1).</w:t>
+        <w:t xml:space="preserve">illustrates the distribution of prevailing wages, revealing that most cases offer wages near $100,000 per year, while fewer cases fall at the lower end (around $15,000) or approach higher values near $800,000 (see Supplement Table 1).</w:t>
       </w:r>
     </w:p>
     <w:tbl>
@@ -878,7 +878,7 @@
         <w:t xml:space="preserve"> </w:t>
       </w:r>
       <w:r>
-        <w:t xml:space="preserve">plot shows the 10 job titles with the highest median wage, and they are all medical practitioners. The</w:t>
+        <w:t xml:space="preserve">shows the 10 job titles with the highest median wage, and they are all medical practitioners. The</w:t>
       </w:r>
       <w:r>
         <w:t xml:space="preserve"> </w:t>
@@ -895,7 +895,7 @@
         <w:t xml:space="preserve"> </w:t>
       </w:r>
       <w:r>
-        <w:t xml:space="preserve">plot highlights the 10 employers with the highest median wage, spanning healthcare, financial services, life sciences, technology, and manufacturing. The</w:t>
+        <w:t xml:space="preserve">highlights the 10 employers with the highest median wage, spanning healthcare, financial services, life sciences, technology, and manufacturing. The</w:t>
       </w:r>
       <w:r>
         <w:t xml:space="preserve"> </w:t>
@@ -912,7 +912,7 @@
         <w:t xml:space="preserve"> </w:t>
       </w:r>
       <w:r>
-        <w:t xml:space="preserve">plot indicates that Washington has the highest median wage by state. Plots for the 10 lowest median wages are provided in Supplement Figures 1–3. The</w:t>
+        <w:t xml:space="preserve">indicates that Washington has the highest median wage by state. Plots for the 10 lowest median wages are provided in Supplement Figures 1–3. The</w:t>
       </w:r>
       <w:r>
         <w:t xml:space="preserve"> </w:t>
@@ -929,7 +929,7 @@
         <w:t xml:space="preserve"> </w:t>
       </w:r>
       <w:r>
-        <w:t xml:space="preserve">plot illustrates the trend of remote work over the years. The number of remote work cases surged from 2019 to 2020 due to the pandemic and remained relatively stable from 2020 to 2023. Post-pandemic, there was a slight decline from 2023 to 2024. However, as remote work patterns became more established, the decrease was not significant. This analysis uses absolute values instead of proportions because remote work is identified based on discrepancies between employer and worksite states. Some remote work cases may not be captured under this definition, potentially underestimating the actual proportion. Therefore, absolute values provide a more accurate reflection of the remote work trend.</w:t>
+        <w:t xml:space="preserve">illustrates the trend of remote work over the years. The number of remote work cases surged from 2019 to 2020 due to the pandemic and remained relatively stable from 2020 to 2023. Post-pandemic, there was a slight decline from 2023 to 2024. However, as remote work patterns became more established, the decrease was not significant. This analysis uses absolute values instead of proportions because remote work is identified based on discrepancies between employer and worksite states. Some remote work cases may not be captured under this definition, potentially underestimating the actual proportion. Therefore, absolute values provide a more accurate reflection of the remote work trend.</w:t>
       </w:r>
     </w:p>
     <w:tbl>
@@ -1250,7 +1250,7 @@
     </w:tbl>
     <w:bookmarkEnd w:id="62"/>
     <w:bookmarkEnd w:id="63"/>
-    <w:bookmarkStart w:id="64" w:name="basic-statistical-analysis"/>
+    <w:bookmarkStart w:id="74" w:name="basic-statistical-analysis"/>
     <w:p>
       <w:pPr>
         <w:pStyle w:val="Heading2"/>
@@ -1259,8 +1259,1323 @@
         <w:t xml:space="preserve">4.2 Basic statistical analysis</w:t>
       </w:r>
     </w:p>
-    <w:bookmarkEnd w:id="64"/>
-    <w:bookmarkStart w:id="65" w:name="full-analysis"/>
+    <w:bookmarkStart w:id="73" w:name="bivariate-analysis-1"/>
+    <w:p>
+      <w:pPr>
+        <w:pStyle w:val="Heading3"/>
+      </w:pPr>
+      <w:r>
+        <w:t xml:space="preserve">4.2.1 Bivariate Analysis</w:t>
+      </w:r>
+    </w:p>
+    <w:p>
+      <w:pPr>
+        <w:pStyle w:val="FirstParagraph"/>
+      </w:pPr>
+      <w:r>
+        <w:t xml:space="preserve">The variable WAGE_RATE_OF_PAY_FROM was selected as the outcome of interest to study the wages of H-1B workers. I first conducted a bivariate analysis to identify potential predictor variables. To perform the analysis, I selected a half-month subset of the data.</w:t>
+      </w:r>
+    </w:p>
+    <w:p>
+      <w:pPr>
+        <w:pStyle w:val="BodyText"/>
+      </w:pPr>
+      <w:r>
+        <w:t xml:space="preserve">The</w:t>
+      </w:r>
+      <w:r>
+        <w:t xml:space="preserve"> </w:t>
+      </w:r>
+      <w:hyperlink w:anchor="fig-distribution_WAGE_Jan2024">
+        <w:r>
+          <w:rPr>
+            <w:rStyle w:val="Hyperlink"/>
+          </w:rPr>
+          <w:t xml:space="preserve">Figure 9</w:t>
+        </w:r>
+      </w:hyperlink>
+      <w:r>
+        <w:t xml:space="preserve"> </w:t>
+      </w:r>
+      <w:r>
+        <w:t xml:space="preserve">illustrates a histogram of wage distribution during January 1–15, 2024. The continuous wage variable was categorized into four ranges:</w:t>
+      </w:r>
+      <w:r>
+        <w:t xml:space="preserve"> </w:t>
+      </w:r>
+      <w:r>
+        <w:t xml:space="preserve">“(0, 75,000)”</w:t>
+      </w:r>
+      <w:r>
+        <w:t xml:space="preserve">,</w:t>
+      </w:r>
+      <w:r>
+        <w:t xml:space="preserve"> </w:t>
+      </w:r>
+      <w:r>
+        <w:t xml:space="preserve">“(75,000, 150,000)”</w:t>
+      </w:r>
+      <w:r>
+        <w:t xml:space="preserve">,</w:t>
+      </w:r>
+      <w:r>
+        <w:t xml:space="preserve"> </w:t>
+      </w:r>
+      <w:r>
+        <w:t xml:space="preserve">“(150,000, 225,000)”</w:t>
+      </w:r>
+      <w:r>
+        <w:t xml:space="preserve">, and</w:t>
+      </w:r>
+      <w:r>
+        <w:t xml:space="preserve"> </w:t>
+      </w:r>
+      <w:r>
+        <w:t xml:space="preserve">“Above 225,000”</w:t>
+      </w:r>
+      <w:r>
+        <w:t xml:space="preserve">, converting it into a categorical variable.</w:t>
+      </w:r>
+    </w:p>
+    <w:p>
+      <w:pPr>
+        <w:pStyle w:val="BodyText"/>
+      </w:pPr>
+      <w:r>
+        <w:t xml:space="preserve">A random forest model was applied for classification using a single predictor, with 1,380 observations in the training set and 346 observations in the testing set.</w:t>
+      </w:r>
+      <w:r>
+        <w:t xml:space="preserve"> </w:t>
+      </w:r>
+      <w:hyperlink w:anchor="tbl-combined_accuracy1">
+        <w:r>
+          <w:rPr>
+            <w:rStyle w:val="Hyperlink"/>
+          </w:rPr>
+          <w:t xml:space="preserve">Table 1</w:t>
+        </w:r>
+      </w:hyperlink>
+      <w:r>
+        <w:t xml:space="preserve"> </w:t>
+      </w:r>
+      <w:r>
+        <w:t xml:space="preserve">to</w:t>
+      </w:r>
+      <w:r>
+        <w:t xml:space="preserve"> </w:t>
+      </w:r>
+      <w:hyperlink w:anchor="tbl-combined_accuracy4">
+        <w:r>
+          <w:rPr>
+            <w:rStyle w:val="Hyperlink"/>
+          </w:rPr>
+          <w:t xml:space="preserve">Table 4</w:t>
+        </w:r>
+      </w:hyperlink>
+      <w:r>
+        <w:t xml:space="preserve"> </w:t>
+      </w:r>
+      <w:r>
+        <w:t xml:space="preserve">summarize the model fit for the predictors: job title (SOC_TITLE), employer location (EMPLOYER_STATE), worksite location (WORKSITE_STATE), and employer (EMPLOYER_NAME). The results indicate that these variables exhibit moderate predictive performance.</w:t>
+      </w:r>
+    </w:p>
+    <w:p>
+      <w:pPr>
+        <w:pStyle w:val="BodyText"/>
+      </w:pPr>
+      <w:r>
+        <w:t xml:space="preserve">Next, a multivariate random forest model was developed.</w:t>
+      </w:r>
+      <w:r>
+        <w:t xml:space="preserve"> </w:t>
+      </w:r>
+      <w:hyperlink w:anchor="tbl-combined_accuracy_all">
+        <w:r>
+          <w:rPr>
+            <w:rStyle w:val="Hyperlink"/>
+          </w:rPr>
+          <w:t xml:space="preserve">Table 5</w:t>
+        </w:r>
+      </w:hyperlink>
+      <w:r>
+        <w:t xml:space="preserve"> </w:t>
+      </w:r>
+      <w:r>
+        <w:t xml:space="preserve">shows that the multivariate model outperformed the bivariate models.</w:t>
+      </w:r>
+    </w:p>
+    <w:p>
+      <w:pPr>
+        <w:pStyle w:val="BodyText"/>
+      </w:pPr>
+      <w:r>
+        <w:t xml:space="preserve">In the next step, different classification algorithms will be explored to further enhance model performance. Additionally, cross-validation will be incorporated to improve model reliability.</w:t>
+      </w:r>
+    </w:p>
+    <w:tbl>
+      <w:tblPr>
+        <w:tblStyle w:val="Table"/>
+        <w:tblW w:type="pct" w:w="5000"/>
+        <w:tblLayout w:type="fixed"/>
+        <w:tblLook w:firstRow="0" w:lastRow="0" w:firstColumn="0" w:lastColumn="0" w:noHBand="0" w:noVBand="0" w:val="0000"/>
+      </w:tblPr>
+      <w:tblGrid>
+        <w:gridCol w:w="7920"/>
+      </w:tblGrid>
+      <w:tr>
+        <w:tc>
+          <w:tcPr/>
+          <w:bookmarkStart w:id="67" w:name="fig-distribution_WAGE_Jan2024"/>
+          <w:p>
+            <w:pPr>
+              <w:pStyle w:val="Compact"/>
+              <w:jc w:val="center"/>
+            </w:pPr>
+            <w:r>
+              <w:drawing>
+                <wp:inline>
+                  <wp:extent cx="5334000" cy="4000499"/>
+                  <wp:effectExtent b="0" l="0" r="0" t="0"/>
+                  <wp:docPr descr="" title="" id="65" name="Picture"/>
+                  <a:graphic>
+                    <a:graphicData uri="http://schemas.openxmlformats.org/drawingml/2006/picture">
+                      <pic:pic>
+                        <pic:nvPicPr>
+                          <pic:cNvPr descr="../../results/figures/distribution_WAGE_Jan2024.png" id="66" name="Picture"/>
+                          <pic:cNvPicPr>
+                            <a:picLocks noChangeArrowheads="1" noChangeAspect="1"/>
+                          </pic:cNvPicPr>
+                        </pic:nvPicPr>
+                        <pic:blipFill>
+                          <a:blip r:embed="rId64"/>
+                          <a:stretch>
+                            <a:fillRect/>
+                          </a:stretch>
+                        </pic:blipFill>
+                        <pic:spPr bwMode="auto">
+                          <a:xfrm>
+                            <a:off x="0" y="0"/>
+                            <a:ext cx="5334000" cy="4000499"/>
+                          </a:xfrm>
+                          <a:prstGeom prst="rect">
+                            <a:avLst/>
+                          </a:prstGeom>
+                          <a:noFill/>
+                          <a:ln w="9525">
+                            <a:noFill/>
+                            <a:headEnd/>
+                            <a:tailEnd/>
+                          </a:ln>
+                        </pic:spPr>
+                      </pic:pic>
+                    </a:graphicData>
+                  </a:graphic>
+                </wp:inline>
+              </w:drawing>
+            </w:r>
+          </w:p>
+          <w:p>
+            <w:pPr>
+              <w:jc w:val="center"/>
+            </w:pPr>
+            <w:pPr>
+              <w:jc w:val="start"/>
+              <w:spacing w:before="200"/>
+              <w:pStyle w:val="ImageCaption"/>
+            </w:pPr>
+            <w:r>
+              <w:t xml:space="preserve">Figure 9: Distribution of Wages (January 1–15, 2024).</w:t>
+            </w:r>
+          </w:p>
+          <w:bookmarkEnd w:id="67"/>
+        </w:tc>
+      </w:tr>
+    </w:tbl>
+    <w:tbl>
+      <w:tblPr>
+        <w:tblStyle w:val="Table"/>
+        <w:tblW w:type="pct" w:w="5000"/>
+        <w:tblLayout w:type="fixed"/>
+        <w:tblLook w:firstRow="0" w:lastRow="0" w:firstColumn="0" w:lastColumn="0" w:noHBand="0" w:noVBand="0" w:val="0000"/>
+      </w:tblPr>
+      <w:tblGrid>
+        <w:gridCol w:w="7920"/>
+      </w:tblGrid>
+      <w:tr>
+        <w:tc>
+          <w:tcPr/>
+          <w:bookmarkStart w:id="68" w:name="tbl-combined_accuracy1"/>
+          <w:p>
+            <w:pPr>
+              <w:jc w:val="center"/>
+            </w:pPr>
+            <w:pPr>
+              <w:jc w:val="start"/>
+              <w:spacing w:before="200"/>
+              <w:pStyle w:val="ImageCaption"/>
+            </w:pPr>
+            <w:r>
+              <w:t xml:space="preserve">Table 1: Model Fit for Wage Based on Job Title.</w:t>
+            </w:r>
+          </w:p>
+          <w:tbl>
+            <w:tblPr>
+              <w:tblStyle w:val="Table"/>
+              <w:tblW w:type="auto" w:w="0"/>
+              <w:tblLook w:firstRow="1" w:lastRow="0" w:firstColumn="0" w:lastColumn="0" w:noHBand="0" w:noVBand="0" w:val="0020"/>
+            </w:tblPr>
+            <w:tblGrid>
+              <w:gridCol w:w="1980"/>
+              <w:gridCol w:w="1980"/>
+              <w:gridCol w:w="1980"/>
+              <w:gridCol w:w="1980"/>
+            </w:tblGrid>
+            <w:tr>
+              <w:trPr>
+                <w:tblHeader w:val="on"/>
+              </w:trPr>
+              <w:tc>
+                <w:tcPr/>
+                <w:p>
+                  <w:pPr>
+                    <w:pStyle w:val="Compact"/>
+                    <w:jc w:val="left"/>
+                    <w:jc w:val="center"/>
+                  </w:pPr>
+                  <w:r>
+                    <w:t xml:space="preserve">dataset</w:t>
+                  </w:r>
+                </w:p>
+              </w:tc>
+              <w:tc>
+                <w:tcPr/>
+                <w:p>
+                  <w:pPr>
+                    <w:pStyle w:val="Compact"/>
+                    <w:jc w:val="left"/>
+                    <w:jc w:val="center"/>
+                  </w:pPr>
+                  <w:r>
+                    <w:t xml:space="preserve">.metric</w:t>
+                  </w:r>
+                </w:p>
+              </w:tc>
+              <w:tc>
+                <w:tcPr/>
+                <w:p>
+                  <w:pPr>
+                    <w:pStyle w:val="Compact"/>
+                    <w:jc w:val="left"/>
+                    <w:jc w:val="center"/>
+                  </w:pPr>
+                  <w:r>
+                    <w:t xml:space="preserve">.estimator</w:t>
+                  </w:r>
+                </w:p>
+              </w:tc>
+              <w:tc>
+                <w:tcPr/>
+                <w:p>
+                  <w:pPr>
+                    <w:pStyle w:val="Compact"/>
+                    <w:jc w:val="right"/>
+                    <w:jc w:val="center"/>
+                  </w:pPr>
+                  <w:r>
+                    <w:t xml:space="preserve">.estimate</w:t>
+                  </w:r>
+                </w:p>
+              </w:tc>
+            </w:tr>
+            <w:tr>
+              <w:tc>
+                <w:tcPr/>
+                <w:p>
+                  <w:pPr>
+                    <w:pStyle w:val="Compact"/>
+                    <w:jc w:val="left"/>
+                    <w:jc w:val="center"/>
+                  </w:pPr>
+                  <w:r>
+                    <w:t xml:space="preserve">Train</w:t>
+                  </w:r>
+                </w:p>
+              </w:tc>
+              <w:tc>
+                <w:tcPr/>
+                <w:p>
+                  <w:pPr>
+                    <w:pStyle w:val="Compact"/>
+                    <w:jc w:val="left"/>
+                    <w:jc w:val="center"/>
+                  </w:pPr>
+                  <w:r>
+                    <w:t xml:space="preserve">accuracy</w:t>
+                  </w:r>
+                </w:p>
+              </w:tc>
+              <w:tc>
+                <w:tcPr/>
+                <w:p>
+                  <w:pPr>
+                    <w:pStyle w:val="Compact"/>
+                    <w:jc w:val="left"/>
+                    <w:jc w:val="center"/>
+                  </w:pPr>
+                  <w:r>
+                    <w:t xml:space="preserve">multiclass</w:t>
+                  </w:r>
+                </w:p>
+              </w:tc>
+              <w:tc>
+                <w:tcPr/>
+                <w:p>
+                  <w:pPr>
+                    <w:pStyle w:val="Compact"/>
+                    <w:jc w:val="right"/>
+                    <w:jc w:val="center"/>
+                  </w:pPr>
+                  <w:r>
+                    <w:t xml:space="preserve">0.6985507</w:t>
+                  </w:r>
+                </w:p>
+              </w:tc>
+            </w:tr>
+            <w:tr>
+              <w:tc>
+                <w:tcPr/>
+                <w:p>
+                  <w:pPr>
+                    <w:pStyle w:val="Compact"/>
+                    <w:jc w:val="left"/>
+                    <w:jc w:val="center"/>
+                  </w:pPr>
+                  <w:r>
+                    <w:t xml:space="preserve">Test</w:t>
+                  </w:r>
+                </w:p>
+              </w:tc>
+              <w:tc>
+                <w:tcPr/>
+                <w:p>
+                  <w:pPr>
+                    <w:pStyle w:val="Compact"/>
+                    <w:jc w:val="left"/>
+                    <w:jc w:val="center"/>
+                  </w:pPr>
+                  <w:r>
+                    <w:t xml:space="preserve">accuracy</w:t>
+                  </w:r>
+                </w:p>
+              </w:tc>
+              <w:tc>
+                <w:tcPr/>
+                <w:p>
+                  <w:pPr>
+                    <w:pStyle w:val="Compact"/>
+                    <w:jc w:val="left"/>
+                    <w:jc w:val="center"/>
+                  </w:pPr>
+                  <w:r>
+                    <w:t xml:space="preserve">multiclass</w:t>
+                  </w:r>
+                </w:p>
+              </w:tc>
+              <w:tc>
+                <w:tcPr/>
+                <w:p>
+                  <w:pPr>
+                    <w:pStyle w:val="Compact"/>
+                    <w:jc w:val="right"/>
+                    <w:jc w:val="center"/>
+                  </w:pPr>
+                  <w:r>
+                    <w:t xml:space="preserve">0.6502890</w:t>
+                  </w:r>
+                </w:p>
+              </w:tc>
+            </w:tr>
+          </w:tbl>
+          <w:bookmarkEnd w:id="68"/>
+          <w:p/>
+        </w:tc>
+      </w:tr>
+    </w:tbl>
+    <w:p>
+      <w:pPr>
+        <w:pStyle w:val="BodyText"/>
+      </w:pPr>
+      <w:r>
+        <w:t xml:space="preserve"> </w:t>
+      </w:r>
+    </w:p>
+    <w:tbl>
+      <w:tblPr>
+        <w:tblStyle w:val="Table"/>
+        <w:tblW w:type="pct" w:w="5000"/>
+        <w:tblLayout w:type="fixed"/>
+        <w:tblLook w:firstRow="0" w:lastRow="0" w:firstColumn="0" w:lastColumn="0" w:noHBand="0" w:noVBand="0" w:val="0000"/>
+      </w:tblPr>
+      <w:tblGrid>
+        <w:gridCol w:w="7920"/>
+      </w:tblGrid>
+      <w:tr>
+        <w:tc>
+          <w:tcPr/>
+          <w:bookmarkStart w:id="69" w:name="tbl-combined_accuracy2"/>
+          <w:p>
+            <w:pPr>
+              <w:jc w:val="center"/>
+            </w:pPr>
+            <w:pPr>
+              <w:jc w:val="start"/>
+              <w:spacing w:before="200"/>
+              <w:pStyle w:val="ImageCaption"/>
+            </w:pPr>
+            <w:r>
+              <w:t xml:space="preserve">Table 2: Model Fit for Wage Based on Employer Locations.</w:t>
+            </w:r>
+          </w:p>
+          <w:tbl>
+            <w:tblPr>
+              <w:tblStyle w:val="Table"/>
+              <w:tblW w:type="auto" w:w="0"/>
+              <w:tblLook w:firstRow="1" w:lastRow="0" w:firstColumn="0" w:lastColumn="0" w:noHBand="0" w:noVBand="0" w:val="0020"/>
+            </w:tblPr>
+            <w:tblGrid>
+              <w:gridCol w:w="1980"/>
+              <w:gridCol w:w="1980"/>
+              <w:gridCol w:w="1980"/>
+              <w:gridCol w:w="1980"/>
+            </w:tblGrid>
+            <w:tr>
+              <w:trPr>
+                <w:tblHeader w:val="on"/>
+              </w:trPr>
+              <w:tc>
+                <w:tcPr/>
+                <w:p>
+                  <w:pPr>
+                    <w:pStyle w:val="Compact"/>
+                    <w:jc w:val="left"/>
+                    <w:jc w:val="center"/>
+                  </w:pPr>
+                  <w:r>
+                    <w:t xml:space="preserve">dataset</w:t>
+                  </w:r>
+                </w:p>
+              </w:tc>
+              <w:tc>
+                <w:tcPr/>
+                <w:p>
+                  <w:pPr>
+                    <w:pStyle w:val="Compact"/>
+                    <w:jc w:val="left"/>
+                    <w:jc w:val="center"/>
+                  </w:pPr>
+                  <w:r>
+                    <w:t xml:space="preserve">.metric</w:t>
+                  </w:r>
+                </w:p>
+              </w:tc>
+              <w:tc>
+                <w:tcPr/>
+                <w:p>
+                  <w:pPr>
+                    <w:pStyle w:val="Compact"/>
+                    <w:jc w:val="left"/>
+                    <w:jc w:val="center"/>
+                  </w:pPr>
+                  <w:r>
+                    <w:t xml:space="preserve">.estimator</w:t>
+                  </w:r>
+                </w:p>
+              </w:tc>
+              <w:tc>
+                <w:tcPr/>
+                <w:p>
+                  <w:pPr>
+                    <w:pStyle w:val="Compact"/>
+                    <w:jc w:val="right"/>
+                    <w:jc w:val="center"/>
+                  </w:pPr>
+                  <w:r>
+                    <w:t xml:space="preserve">.estimate</w:t>
+                  </w:r>
+                </w:p>
+              </w:tc>
+            </w:tr>
+            <w:tr>
+              <w:tc>
+                <w:tcPr/>
+                <w:p>
+                  <w:pPr>
+                    <w:pStyle w:val="Compact"/>
+                    <w:jc w:val="left"/>
+                    <w:jc w:val="center"/>
+                  </w:pPr>
+                  <w:r>
+                    <w:t xml:space="preserve">Train</w:t>
+                  </w:r>
+                </w:p>
+              </w:tc>
+              <w:tc>
+                <w:tcPr/>
+                <w:p>
+                  <w:pPr>
+                    <w:pStyle w:val="Compact"/>
+                    <w:jc w:val="left"/>
+                    <w:jc w:val="center"/>
+                  </w:pPr>
+                  <w:r>
+                    <w:t xml:space="preserve">accuracy</w:t>
+                  </w:r>
+                </w:p>
+              </w:tc>
+              <w:tc>
+                <w:tcPr/>
+                <w:p>
+                  <w:pPr>
+                    <w:pStyle w:val="Compact"/>
+                    <w:jc w:val="left"/>
+                    <w:jc w:val="center"/>
+                  </w:pPr>
+                  <w:r>
+                    <w:t xml:space="preserve">multiclass</w:t>
+                  </w:r>
+                </w:p>
+              </w:tc>
+              <w:tc>
+                <w:tcPr/>
+                <w:p>
+                  <w:pPr>
+                    <w:pStyle w:val="Compact"/>
+                    <w:jc w:val="right"/>
+                    <w:jc w:val="center"/>
+                  </w:pPr>
+                  <w:r>
+                    <w:t xml:space="preserve">0.6195652</w:t>
+                  </w:r>
+                </w:p>
+              </w:tc>
+            </w:tr>
+            <w:tr>
+              <w:tc>
+                <w:tcPr/>
+                <w:p>
+                  <w:pPr>
+                    <w:pStyle w:val="Compact"/>
+                    <w:jc w:val="left"/>
+                    <w:jc w:val="center"/>
+                  </w:pPr>
+                  <w:r>
+                    <w:t xml:space="preserve">Test</w:t>
+                  </w:r>
+                </w:p>
+              </w:tc>
+              <w:tc>
+                <w:tcPr/>
+                <w:p>
+                  <w:pPr>
+                    <w:pStyle w:val="Compact"/>
+                    <w:jc w:val="left"/>
+                    <w:jc w:val="center"/>
+                  </w:pPr>
+                  <w:r>
+                    <w:t xml:space="preserve">accuracy</w:t>
+                  </w:r>
+                </w:p>
+              </w:tc>
+              <w:tc>
+                <w:tcPr/>
+                <w:p>
+                  <w:pPr>
+                    <w:pStyle w:val="Compact"/>
+                    <w:jc w:val="left"/>
+                    <w:jc w:val="center"/>
+                  </w:pPr>
+                  <w:r>
+                    <w:t xml:space="preserve">multiclass</w:t>
+                  </w:r>
+                </w:p>
+              </w:tc>
+              <w:tc>
+                <w:tcPr/>
+                <w:p>
+                  <w:pPr>
+                    <w:pStyle w:val="Compact"/>
+                    <w:jc w:val="right"/>
+                    <w:jc w:val="center"/>
+                  </w:pPr>
+                  <w:r>
+                    <w:t xml:space="preserve">0.6242775</w:t>
+                  </w:r>
+                </w:p>
+              </w:tc>
+            </w:tr>
+          </w:tbl>
+          <w:bookmarkEnd w:id="69"/>
+          <w:p/>
+        </w:tc>
+      </w:tr>
+    </w:tbl>
+    <w:p>
+      <w:pPr>
+        <w:pStyle w:val="BodyText"/>
+      </w:pPr>
+      <w:r>
+        <w:t xml:space="preserve"> </w:t>
+      </w:r>
+    </w:p>
+    <w:tbl>
+      <w:tblPr>
+        <w:tblStyle w:val="Table"/>
+        <w:tblW w:type="pct" w:w="5000"/>
+        <w:tblLayout w:type="fixed"/>
+        <w:tblLook w:firstRow="0" w:lastRow="0" w:firstColumn="0" w:lastColumn="0" w:noHBand="0" w:noVBand="0" w:val="0000"/>
+      </w:tblPr>
+      <w:tblGrid>
+        <w:gridCol w:w="7920"/>
+      </w:tblGrid>
+      <w:tr>
+        <w:tc>
+          <w:tcPr/>
+          <w:bookmarkStart w:id="70" w:name="tbl-combined_accuracy3"/>
+          <w:p>
+            <w:pPr>
+              <w:jc w:val="center"/>
+            </w:pPr>
+            <w:pPr>
+              <w:jc w:val="start"/>
+              <w:spacing w:before="200"/>
+              <w:pStyle w:val="ImageCaption"/>
+            </w:pPr>
+            <w:r>
+              <w:t xml:space="preserve">Table 3: Model Fit for Wage Based on Worksite Locations.</w:t>
+            </w:r>
+          </w:p>
+          <w:tbl>
+            <w:tblPr>
+              <w:tblStyle w:val="Table"/>
+              <w:tblW w:type="auto" w:w="0"/>
+              <w:tblLook w:firstRow="1" w:lastRow="0" w:firstColumn="0" w:lastColumn="0" w:noHBand="0" w:noVBand="0" w:val="0020"/>
+            </w:tblPr>
+            <w:tblGrid>
+              <w:gridCol w:w="1980"/>
+              <w:gridCol w:w="1980"/>
+              <w:gridCol w:w="1980"/>
+              <w:gridCol w:w="1980"/>
+            </w:tblGrid>
+            <w:tr>
+              <w:trPr>
+                <w:tblHeader w:val="on"/>
+              </w:trPr>
+              <w:tc>
+                <w:tcPr/>
+                <w:p>
+                  <w:pPr>
+                    <w:pStyle w:val="Compact"/>
+                    <w:jc w:val="left"/>
+                    <w:jc w:val="center"/>
+                  </w:pPr>
+                  <w:r>
+                    <w:t xml:space="preserve">dataset</w:t>
+                  </w:r>
+                </w:p>
+              </w:tc>
+              <w:tc>
+                <w:tcPr/>
+                <w:p>
+                  <w:pPr>
+                    <w:pStyle w:val="Compact"/>
+                    <w:jc w:val="left"/>
+                    <w:jc w:val="center"/>
+                  </w:pPr>
+                  <w:r>
+                    <w:t xml:space="preserve">.metric</w:t>
+                  </w:r>
+                </w:p>
+              </w:tc>
+              <w:tc>
+                <w:tcPr/>
+                <w:p>
+                  <w:pPr>
+                    <w:pStyle w:val="Compact"/>
+                    <w:jc w:val="left"/>
+                    <w:jc w:val="center"/>
+                  </w:pPr>
+                  <w:r>
+                    <w:t xml:space="preserve">.estimator</w:t>
+                  </w:r>
+                </w:p>
+              </w:tc>
+              <w:tc>
+                <w:tcPr/>
+                <w:p>
+                  <w:pPr>
+                    <w:pStyle w:val="Compact"/>
+                    <w:jc w:val="right"/>
+                    <w:jc w:val="center"/>
+                  </w:pPr>
+                  <w:r>
+                    <w:t xml:space="preserve">.estimate</w:t>
+                  </w:r>
+                </w:p>
+              </w:tc>
+            </w:tr>
+            <w:tr>
+              <w:tc>
+                <w:tcPr/>
+                <w:p>
+                  <w:pPr>
+                    <w:pStyle w:val="Compact"/>
+                    <w:jc w:val="left"/>
+                    <w:jc w:val="center"/>
+                  </w:pPr>
+                  <w:r>
+                    <w:t xml:space="preserve">Train</w:t>
+                  </w:r>
+                </w:p>
+              </w:tc>
+              <w:tc>
+                <w:tcPr/>
+                <w:p>
+                  <w:pPr>
+                    <w:pStyle w:val="Compact"/>
+                    <w:jc w:val="left"/>
+                    <w:jc w:val="center"/>
+                  </w:pPr>
+                  <w:r>
+                    <w:t xml:space="preserve">accuracy</w:t>
+                  </w:r>
+                </w:p>
+              </w:tc>
+              <w:tc>
+                <w:tcPr/>
+                <w:p>
+                  <w:pPr>
+                    <w:pStyle w:val="Compact"/>
+                    <w:jc w:val="left"/>
+                    <w:jc w:val="center"/>
+                  </w:pPr>
+                  <w:r>
+                    <w:t xml:space="preserve">multiclass</w:t>
+                  </w:r>
+                </w:p>
+              </w:tc>
+              <w:tc>
+                <w:tcPr/>
+                <w:p>
+                  <w:pPr>
+                    <w:pStyle w:val="Compact"/>
+                    <w:jc w:val="right"/>
+                    <w:jc w:val="center"/>
+                  </w:pPr>
+                  <w:r>
+                    <w:t xml:space="preserve">0.6268116</w:t>
+                  </w:r>
+                </w:p>
+              </w:tc>
+            </w:tr>
+            <w:tr>
+              <w:tc>
+                <w:tcPr/>
+                <w:p>
+                  <w:pPr>
+                    <w:pStyle w:val="Compact"/>
+                    <w:jc w:val="left"/>
+                    <w:jc w:val="center"/>
+                  </w:pPr>
+                  <w:r>
+                    <w:t xml:space="preserve">Test</w:t>
+                  </w:r>
+                </w:p>
+              </w:tc>
+              <w:tc>
+                <w:tcPr/>
+                <w:p>
+                  <w:pPr>
+                    <w:pStyle w:val="Compact"/>
+                    <w:jc w:val="left"/>
+                    <w:jc w:val="center"/>
+                  </w:pPr>
+                  <w:r>
+                    <w:t xml:space="preserve">accuracy</w:t>
+                  </w:r>
+                </w:p>
+              </w:tc>
+              <w:tc>
+                <w:tcPr/>
+                <w:p>
+                  <w:pPr>
+                    <w:pStyle w:val="Compact"/>
+                    <w:jc w:val="left"/>
+                    <w:jc w:val="center"/>
+                  </w:pPr>
+                  <w:r>
+                    <w:t xml:space="preserve">multiclass</w:t>
+                  </w:r>
+                </w:p>
+              </w:tc>
+              <w:tc>
+                <w:tcPr/>
+                <w:p>
+                  <w:pPr>
+                    <w:pStyle w:val="Compact"/>
+                    <w:jc w:val="right"/>
+                    <w:jc w:val="center"/>
+                  </w:pPr>
+                  <w:r>
+                    <w:t xml:space="preserve">0.6763006</w:t>
+                  </w:r>
+                </w:p>
+              </w:tc>
+            </w:tr>
+          </w:tbl>
+          <w:bookmarkEnd w:id="70"/>
+          <w:p/>
+        </w:tc>
+      </w:tr>
+    </w:tbl>
+    <w:p>
+      <w:pPr>
+        <w:pStyle w:val="BodyText"/>
+      </w:pPr>
+      <w:r>
+        <w:t xml:space="preserve"> </w:t>
+      </w:r>
+    </w:p>
+    <w:tbl>
+      <w:tblPr>
+        <w:tblStyle w:val="Table"/>
+        <w:tblW w:type="pct" w:w="5000"/>
+        <w:tblLayout w:type="fixed"/>
+        <w:tblLook w:firstRow="0" w:lastRow="0" w:firstColumn="0" w:lastColumn="0" w:noHBand="0" w:noVBand="0" w:val="0000"/>
+      </w:tblPr>
+      <w:tblGrid>
+        <w:gridCol w:w="7920"/>
+      </w:tblGrid>
+      <w:tr>
+        <w:tc>
+          <w:tcPr/>
+          <w:bookmarkStart w:id="71" w:name="tbl-combined_accuracy4"/>
+          <w:p>
+            <w:pPr>
+              <w:jc w:val="center"/>
+            </w:pPr>
+            <w:pPr>
+              <w:jc w:val="start"/>
+              <w:spacing w:before="200"/>
+              <w:pStyle w:val="ImageCaption"/>
+            </w:pPr>
+            <w:r>
+              <w:t xml:space="preserve">Table 4: Model Fit for Wage Based on Employer.</w:t>
+            </w:r>
+          </w:p>
+          <w:tbl>
+            <w:tblPr>
+              <w:tblStyle w:val="Table"/>
+              <w:tblW w:type="auto" w:w="0"/>
+              <w:tblLook w:firstRow="1" w:lastRow="0" w:firstColumn="0" w:lastColumn="0" w:noHBand="0" w:noVBand="0" w:val="0020"/>
+            </w:tblPr>
+            <w:tblGrid>
+              <w:gridCol w:w="1980"/>
+              <w:gridCol w:w="1980"/>
+              <w:gridCol w:w="1980"/>
+              <w:gridCol w:w="1980"/>
+            </w:tblGrid>
+            <w:tr>
+              <w:trPr>
+                <w:tblHeader w:val="on"/>
+              </w:trPr>
+              <w:tc>
+                <w:tcPr/>
+                <w:p>
+                  <w:pPr>
+                    <w:pStyle w:val="Compact"/>
+                    <w:jc w:val="left"/>
+                    <w:jc w:val="center"/>
+                  </w:pPr>
+                  <w:r>
+                    <w:t xml:space="preserve">dataset</w:t>
+                  </w:r>
+                </w:p>
+              </w:tc>
+              <w:tc>
+                <w:tcPr/>
+                <w:p>
+                  <w:pPr>
+                    <w:pStyle w:val="Compact"/>
+                    <w:jc w:val="left"/>
+                    <w:jc w:val="center"/>
+                  </w:pPr>
+                  <w:r>
+                    <w:t xml:space="preserve">.metric</w:t>
+                  </w:r>
+                </w:p>
+              </w:tc>
+              <w:tc>
+                <w:tcPr/>
+                <w:p>
+                  <w:pPr>
+                    <w:pStyle w:val="Compact"/>
+                    <w:jc w:val="left"/>
+                    <w:jc w:val="center"/>
+                  </w:pPr>
+                  <w:r>
+                    <w:t xml:space="preserve">.estimator</w:t>
+                  </w:r>
+                </w:p>
+              </w:tc>
+              <w:tc>
+                <w:tcPr/>
+                <w:p>
+                  <w:pPr>
+                    <w:pStyle w:val="Compact"/>
+                    <w:jc w:val="right"/>
+                    <w:jc w:val="center"/>
+                  </w:pPr>
+                  <w:r>
+                    <w:t xml:space="preserve">.estimate</w:t>
+                  </w:r>
+                </w:p>
+              </w:tc>
+            </w:tr>
+            <w:tr>
+              <w:tc>
+                <w:tcPr/>
+                <w:p>
+                  <w:pPr>
+                    <w:pStyle w:val="Compact"/>
+                    <w:jc w:val="left"/>
+                    <w:jc w:val="center"/>
+                  </w:pPr>
+                  <w:r>
+                    <w:t xml:space="preserve">Train</w:t>
+                  </w:r>
+                </w:p>
+              </w:tc>
+              <w:tc>
+                <w:tcPr/>
+                <w:p>
+                  <w:pPr>
+                    <w:pStyle w:val="Compact"/>
+                    <w:jc w:val="left"/>
+                    <w:jc w:val="center"/>
+                  </w:pPr>
+                  <w:r>
+                    <w:t xml:space="preserve">accuracy</w:t>
+                  </w:r>
+                </w:p>
+              </w:tc>
+              <w:tc>
+                <w:tcPr/>
+                <w:p>
+                  <w:pPr>
+                    <w:pStyle w:val="Compact"/>
+                    <w:jc w:val="left"/>
+                    <w:jc w:val="center"/>
+                  </w:pPr>
+                  <w:r>
+                    <w:t xml:space="preserve">multiclass</w:t>
+                  </w:r>
+                </w:p>
+              </w:tc>
+              <w:tc>
+                <w:tcPr/>
+                <w:p>
+                  <w:pPr>
+                    <w:pStyle w:val="Compact"/>
+                    <w:jc w:val="right"/>
+                    <w:jc w:val="center"/>
+                  </w:pPr>
+                  <w:r>
+                    <w:t xml:space="preserve">0.8673913</w:t>
+                  </w:r>
+                </w:p>
+              </w:tc>
+            </w:tr>
+            <w:tr>
+              <w:tc>
+                <w:tcPr/>
+                <w:p>
+                  <w:pPr>
+                    <w:pStyle w:val="Compact"/>
+                    <w:jc w:val="left"/>
+                    <w:jc w:val="center"/>
+                  </w:pPr>
+                  <w:r>
+                    <w:t xml:space="preserve">Test</w:t>
+                  </w:r>
+                </w:p>
+              </w:tc>
+              <w:tc>
+                <w:tcPr/>
+                <w:p>
+                  <w:pPr>
+                    <w:pStyle w:val="Compact"/>
+                    <w:jc w:val="left"/>
+                    <w:jc w:val="center"/>
+                  </w:pPr>
+                  <w:r>
+                    <w:t xml:space="preserve">accuracy</w:t>
+                  </w:r>
+                </w:p>
+              </w:tc>
+              <w:tc>
+                <w:tcPr/>
+                <w:p>
+                  <w:pPr>
+                    <w:pStyle w:val="Compact"/>
+                    <w:jc w:val="left"/>
+                    <w:jc w:val="center"/>
+                  </w:pPr>
+                  <w:r>
+                    <w:t xml:space="preserve">multiclass</w:t>
+                  </w:r>
+                </w:p>
+              </w:tc>
+              <w:tc>
+                <w:tcPr/>
+                <w:p>
+                  <w:pPr>
+                    <w:pStyle w:val="Compact"/>
+                    <w:jc w:val="right"/>
+                    <w:jc w:val="center"/>
+                  </w:pPr>
+                  <w:r>
+                    <w:t xml:space="preserve">0.6994220</w:t>
+                  </w:r>
+                </w:p>
+              </w:tc>
+            </w:tr>
+          </w:tbl>
+          <w:bookmarkEnd w:id="71"/>
+          <w:p/>
+        </w:tc>
+      </w:tr>
+    </w:tbl>
+    <w:p>
+      <w:pPr>
+        <w:pStyle w:val="BodyText"/>
+      </w:pPr>
+      <w:r>
+        <w:t xml:space="preserve"> </w:t>
+      </w:r>
+    </w:p>
+    <w:tbl>
+      <w:tblPr>
+        <w:tblStyle w:val="Table"/>
+        <w:tblW w:type="pct" w:w="5000"/>
+        <w:tblLayout w:type="fixed"/>
+        <w:tblLook w:firstRow="0" w:lastRow="0" w:firstColumn="0" w:lastColumn="0" w:noHBand="0" w:noVBand="0" w:val="0000"/>
+      </w:tblPr>
+      <w:tblGrid>
+        <w:gridCol w:w="7920"/>
+      </w:tblGrid>
+      <w:tr>
+        <w:tc>
+          <w:tcPr/>
+          <w:bookmarkStart w:id="72" w:name="tbl-combined_accuracy_all"/>
+          <w:p>
+            <w:pPr>
+              <w:jc w:val="center"/>
+            </w:pPr>
+            <w:pPr>
+              <w:jc w:val="start"/>
+              <w:spacing w:before="200"/>
+              <w:pStyle w:val="ImageCaption"/>
+            </w:pPr>
+            <w:r>
+              <w:t xml:space="preserve">Table 5: Model Fit for Wage Based on Job Title, Employer Location, Worksite Location, and Employer.</w:t>
+            </w:r>
+          </w:p>
+          <w:tbl>
+            <w:tblPr>
+              <w:tblStyle w:val="Table"/>
+              <w:tblW w:type="auto" w:w="0"/>
+              <w:tblLook w:firstRow="1" w:lastRow="0" w:firstColumn="0" w:lastColumn="0" w:noHBand="0" w:noVBand="0" w:val="0020"/>
+            </w:tblPr>
+            <w:tblGrid>
+              <w:gridCol w:w="1980"/>
+              <w:gridCol w:w="1980"/>
+              <w:gridCol w:w="1980"/>
+              <w:gridCol w:w="1980"/>
+            </w:tblGrid>
+            <w:tr>
+              <w:trPr>
+                <w:tblHeader w:val="on"/>
+              </w:trPr>
+              <w:tc>
+                <w:tcPr/>
+                <w:p>
+                  <w:pPr>
+                    <w:pStyle w:val="Compact"/>
+                    <w:jc w:val="left"/>
+                    <w:jc w:val="center"/>
+                  </w:pPr>
+                  <w:r>
+                    <w:t xml:space="preserve">dataset</w:t>
+                  </w:r>
+                </w:p>
+              </w:tc>
+              <w:tc>
+                <w:tcPr/>
+                <w:p>
+                  <w:pPr>
+                    <w:pStyle w:val="Compact"/>
+                    <w:jc w:val="left"/>
+                    <w:jc w:val="center"/>
+                  </w:pPr>
+                  <w:r>
+                    <w:t xml:space="preserve">.metric</w:t>
+                  </w:r>
+                </w:p>
+              </w:tc>
+              <w:tc>
+                <w:tcPr/>
+                <w:p>
+                  <w:pPr>
+                    <w:pStyle w:val="Compact"/>
+                    <w:jc w:val="left"/>
+                    <w:jc w:val="center"/>
+                  </w:pPr>
+                  <w:r>
+                    <w:t xml:space="preserve">.estimator</w:t>
+                  </w:r>
+                </w:p>
+              </w:tc>
+              <w:tc>
+                <w:tcPr/>
+                <w:p>
+                  <w:pPr>
+                    <w:pStyle w:val="Compact"/>
+                    <w:jc w:val="right"/>
+                    <w:jc w:val="center"/>
+                  </w:pPr>
+                  <w:r>
+                    <w:t xml:space="preserve">.estimate</w:t>
+                  </w:r>
+                </w:p>
+              </w:tc>
+            </w:tr>
+            <w:tr>
+              <w:tc>
+                <w:tcPr/>
+                <w:p>
+                  <w:pPr>
+                    <w:pStyle w:val="Compact"/>
+                    <w:jc w:val="left"/>
+                    <w:jc w:val="center"/>
+                  </w:pPr>
+                  <w:r>
+                    <w:t xml:space="preserve">Train</w:t>
+                  </w:r>
+                </w:p>
+              </w:tc>
+              <w:tc>
+                <w:tcPr/>
+                <w:p>
+                  <w:pPr>
+                    <w:pStyle w:val="Compact"/>
+                    <w:jc w:val="left"/>
+                    <w:jc w:val="center"/>
+                  </w:pPr>
+                  <w:r>
+                    <w:t xml:space="preserve">accuracy</w:t>
+                  </w:r>
+                </w:p>
+              </w:tc>
+              <w:tc>
+                <w:tcPr/>
+                <w:p>
+                  <w:pPr>
+                    <w:pStyle w:val="Compact"/>
+                    <w:jc w:val="left"/>
+                    <w:jc w:val="center"/>
+                  </w:pPr>
+                  <w:r>
+                    <w:t xml:space="preserve">multiclass</w:t>
+                  </w:r>
+                </w:p>
+              </w:tc>
+              <w:tc>
+                <w:tcPr/>
+                <w:p>
+                  <w:pPr>
+                    <w:pStyle w:val="Compact"/>
+                    <w:jc w:val="right"/>
+                    <w:jc w:val="center"/>
+                  </w:pPr>
+                  <w:r>
+                    <w:t xml:space="preserve">0.8231884</w:t>
+                  </w:r>
+                </w:p>
+              </w:tc>
+            </w:tr>
+            <w:tr>
+              <w:tc>
+                <w:tcPr/>
+                <w:p>
+                  <w:pPr>
+                    <w:pStyle w:val="Compact"/>
+                    <w:jc w:val="left"/>
+                    <w:jc w:val="center"/>
+                  </w:pPr>
+                  <w:r>
+                    <w:t xml:space="preserve">Test</w:t>
+                  </w:r>
+                </w:p>
+              </w:tc>
+              <w:tc>
+                <w:tcPr/>
+                <w:p>
+                  <w:pPr>
+                    <w:pStyle w:val="Compact"/>
+                    <w:jc w:val="left"/>
+                    <w:jc w:val="center"/>
+                  </w:pPr>
+                  <w:r>
+                    <w:t xml:space="preserve">accuracy</w:t>
+                  </w:r>
+                </w:p>
+              </w:tc>
+              <w:tc>
+                <w:tcPr/>
+                <w:p>
+                  <w:pPr>
+                    <w:pStyle w:val="Compact"/>
+                    <w:jc w:val="left"/>
+                    <w:jc w:val="center"/>
+                  </w:pPr>
+                  <w:r>
+                    <w:t xml:space="preserve">multiclass</w:t>
+                  </w:r>
+                </w:p>
+              </w:tc>
+              <w:tc>
+                <w:tcPr/>
+                <w:p>
+                  <w:pPr>
+                    <w:pStyle w:val="Compact"/>
+                    <w:jc w:val="right"/>
+                    <w:jc w:val="center"/>
+                  </w:pPr>
+                  <w:r>
+                    <w:t xml:space="preserve">0.7283237</w:t>
+                  </w:r>
+                </w:p>
+              </w:tc>
+            </w:tr>
+          </w:tbl>
+          <w:bookmarkEnd w:id="72"/>
+          <w:p/>
+        </w:tc>
+      </w:tr>
+    </w:tbl>
+    <w:bookmarkEnd w:id="73"/>
+    <w:bookmarkEnd w:id="74"/>
+    <w:bookmarkStart w:id="75" w:name="full-analysis"/>
     <w:p>
       <w:pPr>
         <w:pStyle w:val="Heading2"/>
@@ -1274,9 +2589,9 @@
         <w:br w:type="page"/>
       </w:r>
     </w:p>
-    <w:bookmarkEnd w:id="65"/>
-    <w:bookmarkEnd w:id="66"/>
-    <w:bookmarkStart w:id="70" w:name="discussion"/>
+    <w:bookmarkEnd w:id="75"/>
+    <w:bookmarkEnd w:id="76"/>
+    <w:bookmarkStart w:id="80" w:name="discussion"/>
     <w:p>
       <w:pPr>
         <w:pStyle w:val="Heading1"/>
@@ -1285,7 +2600,7 @@
         <w:t xml:space="preserve">5. Discussion</w:t>
       </w:r>
     </w:p>
-    <w:bookmarkStart w:id="67" w:name="summary-and-interpretation"/>
+    <w:bookmarkStart w:id="77" w:name="summary-and-interpretation"/>
     <w:p>
       <w:pPr>
         <w:pStyle w:val="Heading2"/>
@@ -1294,8 +2609,8 @@
         <w:t xml:space="preserve">5.1 Summary and Interpretation</w:t>
       </w:r>
     </w:p>
-    <w:bookmarkEnd w:id="67"/>
-    <w:bookmarkStart w:id="68" w:name="strengths-and-limitations"/>
+    <w:bookmarkEnd w:id="77"/>
+    <w:bookmarkStart w:id="78" w:name="strengths-and-limitations"/>
     <w:p>
       <w:pPr>
         <w:pStyle w:val="Heading2"/>
@@ -1304,8 +2619,8 @@
         <w:t xml:space="preserve">5.2 Strengths and Limitations</w:t>
       </w:r>
     </w:p>
-    <w:bookmarkEnd w:id="68"/>
-    <w:bookmarkStart w:id="69" w:name="conclusions"/>
+    <w:bookmarkEnd w:id="78"/>
+    <w:bookmarkStart w:id="79" w:name="conclusions"/>
     <w:p>
       <w:pPr>
         <w:pStyle w:val="Heading2"/>
@@ -1319,9 +2634,9 @@
         <w:br w:type="page"/>
       </w:r>
     </w:p>
-    <w:bookmarkEnd w:id="69"/>
-    <w:bookmarkEnd w:id="70"/>
-    <w:bookmarkStart w:id="74" w:name="references"/>
+    <w:bookmarkEnd w:id="79"/>
+    <w:bookmarkEnd w:id="80"/>
+    <w:bookmarkStart w:id="84" w:name="references"/>
     <w:p>
       <w:pPr>
         <w:pStyle w:val="Heading1"/>
@@ -1330,8 +2645,8 @@
         <w:t xml:space="preserve">6. References</w:t>
       </w:r>
     </w:p>
-    <w:bookmarkStart w:id="73" w:name="refs"/>
-    <w:bookmarkStart w:id="71" w:name="ref-H1BVisaProgram2016"/>
+    <w:bookmarkStart w:id="83" w:name="refs"/>
+    <w:bookmarkStart w:id="81" w:name="ref-H1BVisaProgram2016"/>
     <w:p>
       <w:pPr>
         <w:pStyle w:val="Bibliography"/>
@@ -1410,8 +2725,8 @@
         <w:t xml:space="preserve">. 2016;</w:t>
       </w:r>
     </w:p>
-    <w:bookmarkEnd w:id="71"/>
-    <w:bookmarkStart w:id="72" w:name="ref-LaborConditionApplication2025"/>
+    <w:bookmarkEnd w:id="81"/>
+    <w:bookmarkStart w:id="82" w:name="ref-LaborConditionApplication2025"/>
     <w:p>
       <w:pPr>
         <w:pStyle w:val="Bibliography"/>
@@ -1451,9 +2766,9 @@
         <w:t xml:space="preserve">. 2025;</w:t>
       </w:r>
     </w:p>
-    <w:bookmarkEnd w:id="72"/>
-    <w:bookmarkEnd w:id="73"/>
-    <w:bookmarkEnd w:id="74"/>
+    <w:bookmarkEnd w:id="82"/>
+    <w:bookmarkEnd w:id="83"/>
+    <w:bookmarkEnd w:id="84"/>
     <w:sectPr/>
   </w:body>
 </w:document>

</xml_diff>

<commit_message>
Part 4 commit 1
</commit_message>
<xml_diff>
--- a/products/manuscript/manuscript.docx
+++ b/products/manuscript/manuscript.docx
@@ -7,7 +7,7 @@
         <w:pStyle w:val="Title"/>
       </w:pPr>
       <w:r>
-        <w:t xml:space="preserve">Analysis of H-1B Visa Workers Using H-1B LCA Disclosure Data (2020–2024)</w:t>
+        <w:t xml:space="preserve">Working Status Analysis of H-1B Visa Workers Using H-1B LCA Disclosure Data (2020–2024)</w:t>
       </w:r>
     </w:p>
     <w:p>
@@ -120,12 +120,20 @@
       </w:r>
     </w:p>
     <w:p>
+      <w:pPr>
+        <w:pStyle w:val="FirstParagraph"/>
+      </w:pPr>
+      <w:r>
+        <w:t xml:space="preserve">To be added.</w:t>
+      </w:r>
+    </w:p>
+    <w:p>
       <w:r>
         <w:br w:type="page"/>
       </w:r>
     </w:p>
     <w:bookmarkEnd w:id="20"/>
-    <w:bookmarkStart w:id="25" w:name="introduction"/>
+    <w:bookmarkStart w:id="23" w:name="introduction"/>
     <w:p>
       <w:pPr>
         <w:pStyle w:val="Heading1"/>
@@ -157,7 +165,7 @@
         <w:t xml:space="preserve">(1)</w:t>
       </w:r>
       <w:r>
-        <w:t xml:space="preserve">. It requires the employee to have a bachelor’s degree or equivalent in the specific specialty. Typically, the maximun duration of an H-1B visa is six years.It is the most common work visa in the US. There are 65,000 available H-1B visas each year, with 20,000 additional visas for candidates with a master’s or doctorate degree from a U.S. institution. If there are more than 65,000 applications, USCIS will run a lottery to decide who can file an H-1B petition. As USCIS is receiving more and more H-1B registration these years, it’s harder for a foreign worker to get an H-1B visa. The Labor Condition Application (LCA) is an application filed by employers to apply for work authorization on behalf of employees as a prerequisite for H-1B</w:t>
+        <w:t xml:space="preserve">. It requires the employee to have a bachelor’s degree or equivalent in the specific specialty. Typically, the maximun duration of an H-1B visa is six years.It is the most common work visa in the US. There are 65,000 available H-1B visas each year, with 20,000 additional visas for candidates with a master’s or doctorate degree from a U.S. institution. If there are more than 65,000 applications, USCIS will run a lottery to decide who can file an H-1B petition. As USCIS is receiving more and more H-1B registration these years, it’s harder for a foreign worker to get an H-1B visa. The Labor Condition Application (LCA) is an application filed by employers to apply for work authorization on behalf of employees as a prerequisite for H-1B. The LCA contains essential details such as job title, wage, and location about the proposed H-1B employment. Therefore, analyzing the LCA data can provide some ideas on the H-1B application status</w:t>
       </w:r>
       <w:r>
         <w:t xml:space="preserve"> </w:t>
@@ -166,17 +174,17 @@
         <w:t xml:space="preserve">(2)</w:t>
       </w:r>
       <w:r>
-        <w:t xml:space="preserve">. The LCA contains essential details such as job title, wage, and location about the proposed H-1B employment. Therefore, analyzing the LCA data can provide some ideas on the H-1B application status.</w:t>
+        <w:t xml:space="preserve">.</w:t>
       </w:r>
     </w:p>
     <w:bookmarkEnd w:id="21"/>
-    <w:bookmarkStart w:id="23" w:name="description-of-data-and-data-source"/>
+    <w:bookmarkStart w:id="22" w:name="questionshypotheses-to-be-addressed"/>
     <w:p>
       <w:pPr>
         <w:pStyle w:val="Heading2"/>
       </w:pPr>
       <w:r>
-        <w:t xml:space="preserve">2.2 Description of data and data source</w:t>
+        <w:t xml:space="preserve">2.2 Questions/Hypotheses to be addressed</w:t>
       </w:r>
     </w:p>
     <w:p>
@@ -184,12 +192,125 @@
         <w:pStyle w:val="FirstParagraph"/>
       </w:pPr>
       <w:r>
-        <w:t xml:space="preserve">The data is H1B LCA Disclosure Data (2020-2024) from</w:t>
-      </w:r>
-      <w:r>
-        <w:t xml:space="preserve"> </w:t>
-      </w:r>
-      <w:hyperlink r:id="rId22">
+        <w:t xml:space="preserve">This analysis will primarily focus on certified cases. The key research questions to be examined include:</w:t>
+      </w:r>
+    </w:p>
+    <w:p>
+      <w:pPr>
+        <w:pStyle w:val="BodyText"/>
+      </w:pPr>
+      <w:r>
+        <w:t xml:space="preserve">(1)Distribution Analysis:</w:t>
+      </w:r>
+    </w:p>
+    <w:p>
+      <w:pPr>
+        <w:pStyle w:val="BodyText"/>
+      </w:pPr>
+      <w:r>
+        <w:t xml:space="preserve">What is the distribution of certified cases across various features such as SOC titles, locations, wages, and employer names?</w:t>
+      </w:r>
+    </w:p>
+    <w:p>
+      <w:pPr>
+        <w:pStyle w:val="BodyText"/>
+      </w:pPr>
+      <w:r>
+        <w:t xml:space="preserve">(2)Variable Relationships:</w:t>
+      </w:r>
+    </w:p>
+    <w:p>
+      <w:pPr>
+        <w:pStyle w:val="BodyText"/>
+      </w:pPr>
+      <w:r>
+        <w:t xml:space="preserve">How do wages vary across different states, SOC titles, and employers?</w:t>
+      </w:r>
+    </w:p>
+    <w:p>
+      <w:pPr>
+        <w:pStyle w:val="BodyText"/>
+      </w:pPr>
+      <w:r>
+        <w:t xml:space="preserve">(3)Employment Trends and Remote Work Patterns:</w:t>
+      </w:r>
+    </w:p>
+    <w:p>
+      <w:pPr>
+        <w:pStyle w:val="BodyText"/>
+      </w:pPr>
+      <w:r>
+        <w:t xml:space="preserve">How have employment patterns evolved over time?</w:t>
+      </w:r>
+    </w:p>
+    <w:p>
+      <w:pPr>
+        <w:pStyle w:val="BodyText"/>
+      </w:pPr>
+      <w:r>
+        <w:t xml:space="preserve">What trends can be observed in remote work prevalence before and after the pandemic?</w:t>
+      </w:r>
+    </w:p>
+    <w:p>
+      <w:pPr>
+        <w:pStyle w:val="BodyText"/>
+      </w:pPr>
+      <w:r>
+        <w:t xml:space="preserve">(4)Predictive Modeling:</w:t>
+      </w:r>
+    </w:p>
+    <w:p>
+      <w:pPr>
+        <w:pStyle w:val="BodyText"/>
+      </w:pPr>
+      <w:r>
+        <w:t xml:space="preserve">Can a predictive model be developed to estimate wages based on job-related and employer-specific features?</w:t>
+      </w:r>
+    </w:p>
+    <w:p>
+      <w:pPr>
+        <w:pStyle w:val="BodyText"/>
+      </w:pPr>
+      <w:r>
+        <w:t xml:space="preserve">Which factors contribute most significantly to wage determination in certified cases?</w:t>
+      </w:r>
+    </w:p>
+    <w:p>
+      <w:r>
+        <w:br w:type="page"/>
+      </w:r>
+    </w:p>
+    <w:bookmarkEnd w:id="22"/>
+    <w:bookmarkEnd w:id="23"/>
+    <w:bookmarkStart w:id="30" w:name="methods"/>
+    <w:p>
+      <w:pPr>
+        <w:pStyle w:val="Heading1"/>
+      </w:pPr>
+      <w:r>
+        <w:t xml:space="preserve">3. Methods</w:t>
+      </w:r>
+    </w:p>
+    <w:bookmarkStart w:id="25" w:name="data-aquisition-and-cleaning"/>
+    <w:p>
+      <w:pPr>
+        <w:pStyle w:val="Heading2"/>
+      </w:pPr>
+      <w:r>
+        <w:t xml:space="preserve">3.1 Data aquisition and cleaning</w:t>
+      </w:r>
+    </w:p>
+    <w:p>
+      <w:pPr>
+        <w:pStyle w:val="FirstParagraph"/>
+      </w:pPr>
+      <w:r>
+        <w:t xml:space="preserve">The dataset is H1B LCA Disclosure Data (2020-2024) from the U.S. Department of Labor. The data is provided by employers and includes final determinations issued by the Department’s Office of Foreign Labor Certification (OFLC) under the Employment and Training Administration (ETA). It includes information such as case status, job title, Standard Occupational Classification (SOC) title, location, and wages. It can be easily downloaded from</w:t>
+      </w:r>
+      <w:r>
+        <w:t xml:space="preserve"> </w:t>
+      </w:r>
+      <w:hyperlink r:id="rId24">
         <w:r>
           <w:rPr>
             <w:rStyle w:val="Hyperlink"/>
@@ -198,17 +319,58 @@
         </w:r>
       </w:hyperlink>
       <w:r>
-        <w:t xml:space="preserve">. It contains LCA disclosure datasets from U.S. Department of Labor, covering the period from 2020 to 2024, and includes information such as case status, job title, Standard Occupational Classification (SOC) title, location, and wages.</w:t>
-      </w:r>
-    </w:p>
-    <w:bookmarkEnd w:id="23"/>
-    <w:bookmarkStart w:id="24" w:name="questionshypotheses-to-be-addressed"/>
+        <w:t xml:space="preserve">.</w:t>
+      </w:r>
+    </w:p>
+    <w:p>
+      <w:pPr>
+        <w:pStyle w:val="BodyText"/>
+      </w:pPr>
+      <w:r>
+        <w:t xml:space="preserve">To ensure data quality, the dataset was filtered to include only certified cases and those specifically related to H-1B visa applications.</w:t>
+      </w:r>
+    </w:p>
+    <w:p>
+      <w:pPr>
+        <w:pStyle w:val="BodyText"/>
+      </w:pPr>
+      <w:r>
+        <w:t xml:space="preserve">Additionally, the dataset was refined to include only the following essential variables:</w:t>
+      </w:r>
+    </w:p>
+    <w:p>
+      <w:pPr>
+        <w:pStyle w:val="BodyText"/>
+      </w:pPr>
+      <w:r>
+        <w:t xml:space="preserve">RECEIVED_DATE (date the application was received); SOC_TITLE (occupational title classified under the SOC system); EMPLOYER_NAME (name of the employer); EMPLOYER_STATE (employer’s location); WORKSITE_STATE (location of the worksite); WAGE_RATE_OF_PAY_FROM (wage offered to the worker); WAGE_UNIT_OF_PAY (unit of pay values); PREVAILING_WAGE (prevailing wage for the job); PW_UNIT_OF_PAY (unit of pay values)</w:t>
+      </w:r>
+    </w:p>
+    <w:p>
+      <w:pPr>
+        <w:pStyle w:val="BodyText"/>
+      </w:pPr>
+      <w:r>
+        <w:t xml:space="preserve">Observations with missing values in the selected variables were removed. All character columns except state names were standardized to lowercase.</w:t>
+      </w:r>
+    </w:p>
+    <w:bookmarkEnd w:id="25"/>
+    <w:bookmarkStart w:id="29" w:name="statistical-analysis"/>
     <w:p>
       <w:pPr>
         <w:pStyle w:val="Heading2"/>
       </w:pPr>
       <w:r>
-        <w:t xml:space="preserve">2.3 Questions/Hypotheses to be addressed</w:t>
+        <w:t xml:space="preserve">3.2 Statistical analysis</w:t>
+      </w:r>
+    </w:p>
+    <w:bookmarkStart w:id="26" w:name="exploratorydescriptive-analysis"/>
+    <w:p>
+      <w:pPr>
+        <w:pStyle w:val="Heading3"/>
+      </w:pPr>
+      <w:r>
+        <w:t xml:space="preserve">3.2.1 Exploratory/Descriptive Analysis</w:t>
       </w:r>
     </w:p>
     <w:p>
@@ -216,87 +378,43 @@
         <w:pStyle w:val="FirstParagraph"/>
       </w:pPr>
       <w:r>
-        <w:t xml:space="preserve">This analysis will primarily focus on certified cases. The key research questions to be examined include:</w:t>
-      </w:r>
-    </w:p>
-    <w:p>
-      <w:pPr>
-        <w:pStyle w:val="BodyText"/>
-      </w:pPr>
-      <w:r>
-        <w:t xml:space="preserve">(1)Distribution Analysis:</w:t>
-      </w:r>
-    </w:p>
-    <w:p>
-      <w:pPr>
-        <w:pStyle w:val="BodyText"/>
-      </w:pPr>
-      <w:r>
-        <w:t xml:space="preserve">What is the distribution of certified cases across various features such as SOC titles, locations, wages, and employer names?</w:t>
-      </w:r>
-    </w:p>
-    <w:p>
-      <w:pPr>
-        <w:pStyle w:val="BodyText"/>
-      </w:pPr>
-      <w:r>
-        <w:t xml:space="preserve">(2)Variable Relationships:</w:t>
-      </w:r>
-    </w:p>
-    <w:p>
-      <w:pPr>
-        <w:pStyle w:val="BodyText"/>
-      </w:pPr>
-      <w:r>
-        <w:t xml:space="preserve">How do wages vary across different states, SOC titles, and employers?</w:t>
-      </w:r>
-    </w:p>
-    <w:p>
-      <w:pPr>
-        <w:pStyle w:val="BodyText"/>
-      </w:pPr>
-      <w:r>
-        <w:t xml:space="preserve">(3)Employment Trends and Remote Work Patterns:</w:t>
-      </w:r>
-    </w:p>
-    <w:p>
-      <w:pPr>
-        <w:pStyle w:val="BodyText"/>
-      </w:pPr>
-      <w:r>
-        <w:t xml:space="preserve">How have employment patterns evolved over time?</w:t>
-      </w:r>
-    </w:p>
-    <w:p>
-      <w:pPr>
-        <w:pStyle w:val="BodyText"/>
-      </w:pPr>
-      <w:r>
-        <w:t xml:space="preserve">What trends can be observed in remote work prevalence before and after the pandemic?</w:t>
-      </w:r>
-    </w:p>
-    <w:p>
-      <w:pPr>
-        <w:pStyle w:val="BodyText"/>
-      </w:pPr>
-      <w:r>
-        <w:t xml:space="preserve">(4)Predictive Modeling:</w:t>
-      </w:r>
-    </w:p>
-    <w:p>
-      <w:pPr>
-        <w:pStyle w:val="BodyText"/>
-      </w:pPr>
-      <w:r>
-        <w:t xml:space="preserve">Can a predictive model be developed to estimate wages based on job-related and employer-specific features?</w:t>
-      </w:r>
-    </w:p>
-    <w:p>
-      <w:pPr>
-        <w:pStyle w:val="BodyText"/>
-      </w:pPr>
-      <w:r>
-        <w:t xml:space="preserve">Which factors contribute most significantly to wage determination in certified cases?</w:t>
+        <w:t xml:space="preserve">The method began with an exploratory analysis to assess the overall structure of the dataset. Univariate techniques were applied to examine the distribution of key variables, such as job titles, employers, and geographic locations, by analyzing application counts over a multi-year period. Additionally, the distribution of prevailing wages was evaluated using visualizations to understand the range and concentration of wage values.</w:t>
+      </w:r>
+    </w:p>
+    <w:bookmarkEnd w:id="26"/>
+    <w:bookmarkStart w:id="27" w:name="initial-statistical-analysis"/>
+    <w:p>
+      <w:pPr>
+        <w:pStyle w:val="Heading3"/>
+      </w:pPr>
+      <w:r>
+        <w:t xml:space="preserve">3.2.2 Initial Statistical Analysis</w:t>
+      </w:r>
+    </w:p>
+    <w:p>
+      <w:pPr>
+        <w:pStyle w:val="FirstParagraph"/>
+      </w:pPr>
+      <w:r>
+        <w:t xml:space="preserve">For the initial statistical analysis, a half-month subset of the data (from January 1–15, 2024) was selected. The continuous wage variable was then converted into categorical ranges to facilitate further analysis. Bivariate analyses were conducted using Random Forest classification models with individual predictors, including SOC title, employer location, worksite location, and employer name. These single predictor models were compared against a null model to assess their predictive utility.</w:t>
+      </w:r>
+    </w:p>
+    <w:bookmarkEnd w:id="27"/>
+    <w:bookmarkStart w:id="28" w:name="full-analysis"/>
+    <w:p>
+      <w:pPr>
+        <w:pStyle w:val="Heading3"/>
+      </w:pPr>
+      <w:r>
+        <w:t xml:space="preserve">3.2.3 Full Analysis</w:t>
+      </w:r>
+    </w:p>
+    <w:p>
+      <w:pPr>
+        <w:pStyle w:val="FirstParagraph"/>
+      </w:pPr>
+      <w:r>
+        <w:t xml:space="preserve">In the full analysis phase, multiple advanced modeling techniques were employed to predict wages. The methodology involved developing models using Random Forest, XGBoost, and SVM, with a comprehensive cross-validation approach (5-fold with 5 repetitions) to ensure robust evaluation. A comparative analysis of the training and test performance of these models was carried out to identify the approach that best balanced model complexity and generalization capability for wage prediction.</w:t>
       </w:r>
     </w:p>
     <w:p>
@@ -304,124 +422,28 @@
         <w:br w:type="page"/>
       </w:r>
     </w:p>
-    <w:bookmarkEnd w:id="24"/>
-    <w:bookmarkEnd w:id="25"/>
-    <w:bookmarkStart w:id="28" w:name="methods"/>
+    <w:bookmarkEnd w:id="28"/>
+    <w:bookmarkEnd w:id="29"/>
+    <w:bookmarkEnd w:id="30"/>
+    <w:bookmarkStart w:id="82" w:name="results"/>
     <w:p>
       <w:pPr>
         <w:pStyle w:val="Heading1"/>
       </w:pPr>
       <w:r>
-        <w:t xml:space="preserve">3. Methods</w:t>
-      </w:r>
-    </w:p>
-    <w:bookmarkStart w:id="26" w:name="data-aquisition-and-cleaning"/>
+        <w:t xml:space="preserve">4. Results</w:t>
+      </w:r>
+    </w:p>
+    <w:bookmarkStart w:id="65" w:name="exploratorydescriptive-analysis-1"/>
     <w:p>
       <w:pPr>
         <w:pStyle w:val="Heading2"/>
       </w:pPr>
       <w:r>
-        <w:t xml:space="preserve">3.1 Data aquisition and cleaning</w:t>
-      </w:r>
-    </w:p>
-    <w:p>
-      <w:pPr>
-        <w:pStyle w:val="FirstParagraph"/>
-      </w:pPr>
-      <w:r>
-        <w:t xml:space="preserve">The dataset used in this analysis is the H1B LCA Disclosure Data (2020-2024) from</w:t>
-      </w:r>
-      <w:r>
-        <w:t xml:space="preserve"> </w:t>
-      </w:r>
-      <w:hyperlink r:id="rId22">
-        <w:r>
-          <w:rPr>
-            <w:rStyle w:val="Hyperlink"/>
-          </w:rPr>
-          <w:t xml:space="preserve">Kaggle</w:t>
-        </w:r>
-      </w:hyperlink>
-      <w:r>
-        <w:t xml:space="preserve">. It comprises labor condition application (LCA) disclosure records from the U.S. Department of Labor, covering the period from 2020 to 2024. The dataset includes key information such as case status, job title, Standard Occupational Classification (SOC) title, employer details, location, and wages.</w:t>
-      </w:r>
-    </w:p>
-    <w:p>
-      <w:pPr>
-        <w:pStyle w:val="BodyText"/>
-      </w:pPr>
-      <w:r>
-        <w:t xml:space="preserve">To ensure data quality, the dataset was filtered to include only certified cases and those specifically related to H-1B visa applications.</w:t>
-      </w:r>
-    </w:p>
-    <w:p>
-      <w:pPr>
-        <w:pStyle w:val="BodyText"/>
-      </w:pPr>
-      <w:r>
-        <w:t xml:space="preserve">Additionally, the dataset was refined to include only the following essential variables:</w:t>
-      </w:r>
-    </w:p>
-    <w:p>
-      <w:pPr>
-        <w:pStyle w:val="BodyText"/>
-      </w:pPr>
-      <w:r>
-        <w:t xml:space="preserve">RECEIVED_DATE (date the application was received); SOC_TITLE (occupational title classified under the SOC system); EMPLOYER_NAME (name of the employer); EMPLOYER_STATE (employer’s location); WORKSITE_STATE (location of the worksite); WAGE_RATE_OF_PAY_FROM (wage offered to the worker); WAGE_UNIT_OF_PAY (unit of pay values); PREVAILING_WAGE (prevailing wage for the job); PW_UNIT_OF_PAY (unit of pay values)</w:t>
-      </w:r>
-    </w:p>
-    <w:p>
-      <w:pPr>
-        <w:pStyle w:val="BodyText"/>
-      </w:pPr>
-      <w:r>
-        <w:t xml:space="preserve">Observations with missing values in the selected variables were removed. All character columns except state names were standardized to lowercase.</w:t>
-      </w:r>
-    </w:p>
-    <w:bookmarkEnd w:id="26"/>
-    <w:bookmarkStart w:id="27" w:name="statistical-analysis"/>
-    <w:p>
-      <w:pPr>
-        <w:pStyle w:val="Heading2"/>
-      </w:pPr>
-      <w:r>
-        <w:t xml:space="preserve">3.2 Statistical analysis</w:t>
-      </w:r>
-    </w:p>
-    <w:p>
-      <w:pPr>
-        <w:pStyle w:val="FirstParagraph"/>
-      </w:pPr>
-      <w:r>
-        <w:t xml:space="preserve">Various plots were created to visualize the data. Classification models were used to analyze the categorical outcome.</w:t>
-      </w:r>
-    </w:p>
-    <w:p>
-      <w:r>
-        <w:br w:type="page"/>
-      </w:r>
-    </w:p>
-    <w:bookmarkEnd w:id="27"/>
-    <w:bookmarkEnd w:id="28"/>
-    <w:bookmarkStart w:id="76" w:name="results"/>
-    <w:p>
-      <w:pPr>
-        <w:pStyle w:val="Heading1"/>
-      </w:pPr>
-      <w:r>
-        <w:t xml:space="preserve">4. Results</w:t>
-      </w:r>
-    </w:p>
-    <w:bookmarkStart w:id="63" w:name="exploratorydescriptive-analysis"/>
-    <w:p>
-      <w:pPr>
-        <w:pStyle w:val="Heading2"/>
-      </w:pPr>
-      <w:r>
         <w:t xml:space="preserve">4.1 Exploratory/Descriptive analysis</w:t>
       </w:r>
     </w:p>
-    <w:bookmarkStart w:id="45" w:name="X4ff0b4f5e4d6fc6a62c0076277cda3d698628f7"/>
+    <w:bookmarkStart w:id="47" w:name="X4ff0b4f5e4d6fc6a62c0076277cda3d698628f7"/>
     <w:p>
       <w:pPr>
         <w:pStyle w:val="Heading3"/>
@@ -543,7 +565,7 @@
       <w:tr>
         <w:tc>
           <w:tcPr/>
-          <w:bookmarkStart w:id="32" w:name="fig-top10_soc_title"/>
+          <w:bookmarkStart w:id="34" w:name="fig-top10_soc_title"/>
           <w:p>
             <w:pPr>
               <w:pStyle w:val="Compact"/>
@@ -554,18 +576,18 @@
                 <wp:inline>
                   <wp:extent cx="5334000" cy="4000499"/>
                   <wp:effectExtent b="0" l="0" r="0" t="0"/>
-                  <wp:docPr descr="" title="" id="30" name="Picture"/>
+                  <wp:docPr descr="" title="" id="32" name="Picture"/>
                   <a:graphic>
                     <a:graphicData uri="http://schemas.openxmlformats.org/drawingml/2006/picture">
                       <pic:pic>
                         <pic:nvPicPr>
-                          <pic:cNvPr descr="../../results/figures/top10_soc_title.png" id="31" name="Picture"/>
+                          <pic:cNvPr descr="../../results/figures/top10_soc_title.png" id="33" name="Picture"/>
                           <pic:cNvPicPr>
                             <a:picLocks noChangeArrowheads="1" noChangeAspect="1"/>
                           </pic:cNvPicPr>
                         </pic:nvPicPr>
                         <pic:blipFill>
-                          <a:blip r:embed="rId29"/>
+                          <a:blip r:embed="rId31"/>
                           <a:stretch>
                             <a:fillRect/>
                           </a:stretch>
@@ -605,7 +627,7 @@
               <w:t xml:space="preserve">Figure 1: Top 10 Job Titles.</w:t>
             </w:r>
           </w:p>
-          <w:bookmarkEnd w:id="32"/>
+          <w:bookmarkEnd w:id="34"/>
         </w:tc>
       </w:tr>
     </w:tbl>
@@ -622,7 +644,7 @@
       <w:tr>
         <w:tc>
           <w:tcPr/>
-          <w:bookmarkStart w:id="36" w:name="fig-top10_emp_name"/>
+          <w:bookmarkStart w:id="38" w:name="fig-top10_emp_name"/>
           <w:p>
             <w:pPr>
               <w:pStyle w:val="Compact"/>
@@ -633,18 +655,18 @@
                 <wp:inline>
                   <wp:extent cx="5334000" cy="4000499"/>
                   <wp:effectExtent b="0" l="0" r="0" t="0"/>
-                  <wp:docPr descr="" title="" id="34" name="Picture"/>
+                  <wp:docPr descr="" title="" id="36" name="Picture"/>
                   <a:graphic>
                     <a:graphicData uri="http://schemas.openxmlformats.org/drawingml/2006/picture">
                       <pic:pic>
                         <pic:nvPicPr>
-                          <pic:cNvPr descr="../../results/figures/top10_emp_name.png" id="35" name="Picture"/>
+                          <pic:cNvPr descr="../../results/figures/top10_emp_name.png" id="37" name="Picture"/>
                           <pic:cNvPicPr>
                             <a:picLocks noChangeArrowheads="1" noChangeAspect="1"/>
                           </pic:cNvPicPr>
                         </pic:nvPicPr>
                         <pic:blipFill>
-                          <a:blip r:embed="rId33"/>
+                          <a:blip r:embed="rId35"/>
                           <a:stretch>
                             <a:fillRect/>
                           </a:stretch>
@@ -684,7 +706,7 @@
               <w:t xml:space="preserve">Figure 2: Top 10 Employers.</w:t>
             </w:r>
           </w:p>
-          <w:bookmarkEnd w:id="36"/>
+          <w:bookmarkEnd w:id="38"/>
         </w:tc>
       </w:tr>
     </w:tbl>
@@ -701,7 +723,7 @@
       <w:tr>
         <w:tc>
           <w:tcPr/>
-          <w:bookmarkStart w:id="40" w:name="fig-top10_emp_state"/>
+          <w:bookmarkStart w:id="42" w:name="fig-top10_emp_state"/>
           <w:p>
             <w:pPr>
               <w:pStyle w:val="Compact"/>
@@ -712,18 +734,18 @@
                 <wp:inline>
                   <wp:extent cx="5334000" cy="4000499"/>
                   <wp:effectExtent b="0" l="0" r="0" t="0"/>
-                  <wp:docPr descr="" title="" id="38" name="Picture"/>
+                  <wp:docPr descr="" title="" id="40" name="Picture"/>
                   <a:graphic>
                     <a:graphicData uri="http://schemas.openxmlformats.org/drawingml/2006/picture">
                       <pic:pic>
                         <pic:nvPicPr>
-                          <pic:cNvPr descr="../../results/figures/top10_emp_state.png" id="39" name="Picture"/>
+                          <pic:cNvPr descr="../../results/figures/top10_emp_state.png" id="41" name="Picture"/>
                           <pic:cNvPicPr>
                             <a:picLocks noChangeArrowheads="1" noChangeAspect="1"/>
                           </pic:cNvPicPr>
                         </pic:nvPicPr>
                         <pic:blipFill>
-                          <a:blip r:embed="rId37"/>
+                          <a:blip r:embed="rId39"/>
                           <a:stretch>
                             <a:fillRect/>
                           </a:stretch>
@@ -763,7 +785,7 @@
               <w:t xml:space="preserve">Figure 3: Top 10 Employer Locations.</w:t>
             </w:r>
           </w:p>
-          <w:bookmarkEnd w:id="40"/>
+          <w:bookmarkEnd w:id="42"/>
         </w:tc>
       </w:tr>
     </w:tbl>
@@ -780,7 +802,7 @@
       <w:tr>
         <w:tc>
           <w:tcPr/>
-          <w:bookmarkStart w:id="44" w:name="fig-distribution_PREV_WAGE"/>
+          <w:bookmarkStart w:id="46" w:name="fig-distribution_PREV_WAGE"/>
           <w:p>
             <w:pPr>
               <w:pStyle w:val="Compact"/>
@@ -791,18 +813,18 @@
                 <wp:inline>
                   <wp:extent cx="5334000" cy="4000499"/>
                   <wp:effectExtent b="0" l="0" r="0" t="0"/>
-                  <wp:docPr descr="" title="" id="42" name="Picture"/>
+                  <wp:docPr descr="" title="" id="44" name="Picture"/>
                   <a:graphic>
                     <a:graphicData uri="http://schemas.openxmlformats.org/drawingml/2006/picture">
                       <pic:pic>
                         <pic:nvPicPr>
-                          <pic:cNvPr descr="../../results/figures/distribution_PREV_WAGE.png" id="43" name="Picture"/>
+                          <pic:cNvPr descr="../../results/figures/distribution_PREV_WAGE.png" id="45" name="Picture"/>
                           <pic:cNvPicPr>
                             <a:picLocks noChangeArrowheads="1" noChangeAspect="1"/>
                           </pic:cNvPicPr>
                         </pic:nvPicPr>
                         <pic:blipFill>
-                          <a:blip r:embed="rId41"/>
+                          <a:blip r:embed="rId43"/>
                           <a:stretch>
                             <a:fillRect/>
                           </a:stretch>
@@ -842,12 +864,12 @@
               <w:t xml:space="preserve">Figure 4: Distribution of Prevailing Wage.</w:t>
             </w:r>
           </w:p>
-          <w:bookmarkEnd w:id="44"/>
+          <w:bookmarkEnd w:id="46"/>
         </w:tc>
       </w:tr>
     </w:tbl>
-    <w:bookmarkEnd w:id="45"/>
-    <w:bookmarkStart w:id="62" w:name="bivariate-analysis"/>
+    <w:bookmarkEnd w:id="47"/>
+    <w:bookmarkStart w:id="64" w:name="bivariate-analysis"/>
     <w:p>
       <w:pPr>
         <w:pStyle w:val="Heading3"/>
@@ -945,7 +967,7 @@
       <w:tr>
         <w:tc>
           <w:tcPr/>
-          <w:bookmarkStart w:id="49" w:name="fig-wage_by_soc_title"/>
+          <w:bookmarkStart w:id="51" w:name="fig-wage_by_soc_title"/>
           <w:p>
             <w:pPr>
               <w:pStyle w:val="Compact"/>
@@ -956,18 +978,18 @@
                 <wp:inline>
                   <wp:extent cx="5334000" cy="4000499"/>
                   <wp:effectExtent b="0" l="0" r="0" t="0"/>
-                  <wp:docPr descr="" title="" id="47" name="Picture"/>
+                  <wp:docPr descr="" title="" id="49" name="Picture"/>
                   <a:graphic>
                     <a:graphicData uri="http://schemas.openxmlformats.org/drawingml/2006/picture">
                       <pic:pic>
                         <pic:nvPicPr>
-                          <pic:cNvPr descr="../../results/figures/wage_by_soc_title.png" id="48" name="Picture"/>
+                          <pic:cNvPr descr="../../results/figures/wage_by_soc_title.png" id="50" name="Picture"/>
                           <pic:cNvPicPr>
                             <a:picLocks noChangeArrowheads="1" noChangeAspect="1"/>
                           </pic:cNvPicPr>
                         </pic:nvPicPr>
                         <pic:blipFill>
-                          <a:blip r:embed="rId46"/>
+                          <a:blip r:embed="rId48"/>
                           <a:stretch>
                             <a:fillRect/>
                           </a:stretch>
@@ -1007,7 +1029,7 @@
               <w:t xml:space="preserve">Figure 5: Top 10 Job Titles by Highest Median Wage.</w:t>
             </w:r>
           </w:p>
-          <w:bookmarkEnd w:id="49"/>
+          <w:bookmarkEnd w:id="51"/>
         </w:tc>
       </w:tr>
     </w:tbl>
@@ -1024,7 +1046,7 @@
       <w:tr>
         <w:tc>
           <w:tcPr/>
-          <w:bookmarkStart w:id="53" w:name="fig-wage_by_employer"/>
+          <w:bookmarkStart w:id="55" w:name="fig-wage_by_employer"/>
           <w:p>
             <w:pPr>
               <w:pStyle w:val="Compact"/>
@@ -1035,18 +1057,18 @@
                 <wp:inline>
                   <wp:extent cx="5334000" cy="4000499"/>
                   <wp:effectExtent b="0" l="0" r="0" t="0"/>
-                  <wp:docPr descr="" title="" id="51" name="Picture"/>
+                  <wp:docPr descr="" title="" id="53" name="Picture"/>
                   <a:graphic>
                     <a:graphicData uri="http://schemas.openxmlformats.org/drawingml/2006/picture">
                       <pic:pic>
                         <pic:nvPicPr>
-                          <pic:cNvPr descr="../../results/figures/wage_by_employer.png" id="52" name="Picture"/>
+                          <pic:cNvPr descr="../../results/figures/wage_by_employer.png" id="54" name="Picture"/>
                           <pic:cNvPicPr>
                             <a:picLocks noChangeArrowheads="1" noChangeAspect="1"/>
                           </pic:cNvPicPr>
                         </pic:nvPicPr>
                         <pic:blipFill>
-                          <a:blip r:embed="rId50"/>
+                          <a:blip r:embed="rId52"/>
                           <a:stretch>
                             <a:fillRect/>
                           </a:stretch>
@@ -1086,7 +1108,7 @@
               <w:t xml:space="preserve">Figure 6: Top 10 Employers by Highest Median Wage.</w:t>
             </w:r>
           </w:p>
-          <w:bookmarkEnd w:id="53"/>
+          <w:bookmarkEnd w:id="55"/>
         </w:tc>
       </w:tr>
     </w:tbl>
@@ -1103,7 +1125,7 @@
       <w:tr>
         <w:tc>
           <w:tcPr/>
-          <w:bookmarkStart w:id="57" w:name="fig-wage_by_state"/>
+          <w:bookmarkStart w:id="59" w:name="fig-wage_by_state"/>
           <w:p>
             <w:pPr>
               <w:pStyle w:val="Compact"/>
@@ -1114,18 +1136,18 @@
                 <wp:inline>
                   <wp:extent cx="5334000" cy="4000499"/>
                   <wp:effectExtent b="0" l="0" r="0" t="0"/>
-                  <wp:docPr descr="" title="" id="55" name="Picture"/>
+                  <wp:docPr descr="" title="" id="57" name="Picture"/>
                   <a:graphic>
                     <a:graphicData uri="http://schemas.openxmlformats.org/drawingml/2006/picture">
                       <pic:pic>
                         <pic:nvPicPr>
-                          <pic:cNvPr descr="../../results/figures/wage_by_state.png" id="56" name="Picture"/>
+                          <pic:cNvPr descr="../../results/figures/wage_by_state.png" id="58" name="Picture"/>
                           <pic:cNvPicPr>
                             <a:picLocks noChangeArrowheads="1" noChangeAspect="1"/>
                           </pic:cNvPicPr>
                         </pic:nvPicPr>
                         <pic:blipFill>
-                          <a:blip r:embed="rId54"/>
+                          <a:blip r:embed="rId56"/>
                           <a:stretch>
                             <a:fillRect/>
                           </a:stretch>
@@ -1165,7 +1187,7 @@
               <w:t xml:space="preserve">Figure 7: Top 10 States by Highest Median Wage.</w:t>
             </w:r>
           </w:p>
-          <w:bookmarkEnd w:id="57"/>
+          <w:bookmarkEnd w:id="59"/>
         </w:tc>
       </w:tr>
     </w:tbl>
@@ -1182,7 +1204,7 @@
       <w:tr>
         <w:tc>
           <w:tcPr/>
-          <w:bookmarkStart w:id="61" w:name="fig-remote_trend_absolute"/>
+          <w:bookmarkStart w:id="63" w:name="fig-remote_trend_absolute"/>
           <w:p>
             <w:pPr>
               <w:pStyle w:val="Compact"/>
@@ -1193,18 +1215,18 @@
                 <wp:inline>
                   <wp:extent cx="5334000" cy="4000499"/>
                   <wp:effectExtent b="0" l="0" r="0" t="0"/>
-                  <wp:docPr descr="" title="" id="59" name="Picture"/>
+                  <wp:docPr descr="" title="" id="61" name="Picture"/>
                   <a:graphic>
                     <a:graphicData uri="http://schemas.openxmlformats.org/drawingml/2006/picture">
                       <pic:pic>
                         <pic:nvPicPr>
-                          <pic:cNvPr descr="../../results/figures/remote_trend_absolute.png" id="60" name="Picture"/>
+                          <pic:cNvPr descr="../../results/figures/remote_trend_absolute.png" id="62" name="Picture"/>
                           <pic:cNvPicPr>
                             <a:picLocks noChangeArrowheads="1" noChangeAspect="1"/>
                           </pic:cNvPicPr>
                         </pic:nvPicPr>
                         <pic:blipFill>
-                          <a:blip r:embed="rId58"/>
+                          <a:blip r:embed="rId60"/>
                           <a:stretch>
                             <a:fillRect/>
                           </a:stretch>
@@ -1244,28 +1266,19 @@
               <w:t xml:space="preserve">Figure 8: Remote Work Trends Over Years.</w:t>
             </w:r>
           </w:p>
-          <w:bookmarkEnd w:id="61"/>
+          <w:bookmarkEnd w:id="63"/>
         </w:tc>
       </w:tr>
     </w:tbl>
-    <w:bookmarkEnd w:id="62"/>
-    <w:bookmarkEnd w:id="63"/>
-    <w:bookmarkStart w:id="74" w:name="basic-statistical-analysis"/>
+    <w:bookmarkEnd w:id="64"/>
+    <w:bookmarkEnd w:id="65"/>
+    <w:bookmarkStart w:id="76" w:name="initial-statistical-analysis-1"/>
     <w:p>
       <w:pPr>
         <w:pStyle w:val="Heading2"/>
       </w:pPr>
       <w:r>
-        <w:t xml:space="preserve">4.2 Basic statistical analysis</w:t>
-      </w:r>
-    </w:p>
-    <w:bookmarkStart w:id="73" w:name="bivariate-analysis-1"/>
-    <w:p>
-      <w:pPr>
-        <w:pStyle w:val="Heading3"/>
-      </w:pPr>
-      <w:r>
-        <w:t xml:space="preserve">4.2.1 Bivariate Analysis</w:t>
+        <w:t xml:space="preserve">4.2 Initial statistical analysis</w:t>
       </w:r>
     </w:p>
     <w:p>
@@ -1273,7 +1286,7 @@
         <w:pStyle w:val="FirstParagraph"/>
       </w:pPr>
       <w:r>
-        <w:t xml:space="preserve">The variable WAGE_RATE_OF_PAY_FROM was selected as the outcome of interest to study the wages of H-1B workers. I first conducted a bivariate analysis to identify potential predictor variables. To perform the analysis, I selected a half-month subset of the data.</w:t>
+        <w:t xml:space="preserve">The variable wage was selected as the outcome of interest to study the wages of H-1B workers. I first conducted a bivariate analysis to identify potential predictor variables. To perform the analysis, I selected a half-month subset of the data.</w:t>
       </w:r>
     </w:p>
     <w:p>
@@ -1376,7 +1389,7 @@
         <w:t xml:space="preserve"> </w:t>
       </w:r>
       <w:r>
-        <w:t xml:space="preserve">summarize the model fit for the predictors: job title (SOC_TITLE), employer location (EMPLOYER_STATE), worksite location (WORKSITE_STATE), and employer (EMPLOYER_NAME). The results indicate that these variables exhibit moderate predictive performance.</w:t>
+        <w:t xml:space="preserve">summarize the model fit for the predictors: SOC title, employer location, worksite location, and employer name. The results indicate that these variables exhibit moderate predictive performance.</w:t>
       </w:r>
     </w:p>
     <w:p>
@@ -1409,7 +1422,18 @@
         <w:pStyle w:val="BodyText"/>
       </w:pPr>
       <w:r>
-        <w:t xml:space="preserve">In the next step, different classification algorithms will be explored to further enhance model performance. Additionally, cross-validation will be incorporated to improve model reliability.</w:t>
+        <w:t xml:space="preserve">All the models performed better than null model (</w:t>
+      </w:r>
+      <w:hyperlink w:anchor="tbl-combined_null_accuracy">
+        <w:r>
+          <w:rPr>
+            <w:rStyle w:val="Hyperlink"/>
+          </w:rPr>
+          <w:t xml:space="preserve">Table 6</w:t>
+        </w:r>
+      </w:hyperlink>
+      <w:r>
+        <w:t xml:space="preserve">), with the multivariate model performed best.</w:t>
       </w:r>
     </w:p>
     <w:tbl>
@@ -1425,7 +1449,7 @@
       <w:tr>
         <w:tc>
           <w:tcPr/>
-          <w:bookmarkStart w:id="67" w:name="fig-distribution_WAGE_Jan2024"/>
+          <w:bookmarkStart w:id="69" w:name="fig-distribution_WAGE_Jan2024"/>
           <w:p>
             <w:pPr>
               <w:pStyle w:val="Compact"/>
@@ -1436,18 +1460,18 @@
                 <wp:inline>
                   <wp:extent cx="5334000" cy="4000499"/>
                   <wp:effectExtent b="0" l="0" r="0" t="0"/>
-                  <wp:docPr descr="" title="" id="65" name="Picture"/>
+                  <wp:docPr descr="" title="" id="67" name="Picture"/>
                   <a:graphic>
                     <a:graphicData uri="http://schemas.openxmlformats.org/drawingml/2006/picture">
                       <pic:pic>
                         <pic:nvPicPr>
-                          <pic:cNvPr descr="../../results/figures/distribution_WAGE_Jan2024.png" id="66" name="Picture"/>
+                          <pic:cNvPr descr="../../results/figures/distribution_WAGE_Jan2024.png" id="68" name="Picture"/>
                           <pic:cNvPicPr>
                             <a:picLocks noChangeArrowheads="1" noChangeAspect="1"/>
                           </pic:cNvPicPr>
                         </pic:nvPicPr>
                         <pic:blipFill>
-                          <a:blip r:embed="rId64"/>
+                          <a:blip r:embed="rId66"/>
                           <a:stretch>
                             <a:fillRect/>
                           </a:stretch>
@@ -1487,7 +1511,7 @@
               <w:t xml:space="preserve">Figure 9: Distribution of Wages (January 1–15, 2024).</w:t>
             </w:r>
           </w:p>
-          <w:bookmarkEnd w:id="67"/>
+          <w:bookmarkEnd w:id="69"/>
         </w:tc>
       </w:tr>
     </w:tbl>
@@ -1504,7 +1528,7 @@
       <w:tr>
         <w:tc>
           <w:tcPr/>
-          <w:bookmarkStart w:id="68" w:name="tbl-combined_accuracy1"/>
+          <w:bookmarkStart w:id="70" w:name="tbl-combined_accuracy1"/>
           <w:p>
             <w:pPr>
               <w:jc w:val="center"/>
@@ -1690,13 +1714,13 @@
                     <w:jc w:val="center"/>
                   </w:pPr>
                   <w:r>
-                    <w:t xml:space="preserve">0.6502890</w:t>
+                    <w:t xml:space="preserve">0.6531792</w:t>
                   </w:r>
                 </w:p>
               </w:tc>
             </w:tr>
           </w:tbl>
-          <w:bookmarkEnd w:id="68"/>
+          <w:bookmarkEnd w:id="70"/>
           <w:p/>
         </w:tc>
       </w:tr>
@@ -1722,7 +1746,7 @@
       <w:tr>
         <w:tc>
           <w:tcPr/>
-          <w:bookmarkStart w:id="69" w:name="tbl-combined_accuracy2"/>
+          <w:bookmarkStart w:id="71" w:name="tbl-combined_accuracy2"/>
           <w:p>
             <w:pPr>
               <w:jc w:val="center"/>
@@ -1914,7 +1938,7 @@
               </w:tc>
             </w:tr>
           </w:tbl>
-          <w:bookmarkEnd w:id="69"/>
+          <w:bookmarkEnd w:id="71"/>
           <w:p/>
         </w:tc>
       </w:tr>
@@ -1940,7 +1964,7 @@
       <w:tr>
         <w:tc>
           <w:tcPr/>
-          <w:bookmarkStart w:id="70" w:name="tbl-combined_accuracy3"/>
+          <w:bookmarkStart w:id="72" w:name="tbl-combined_accuracy3"/>
           <w:p>
             <w:pPr>
               <w:jc w:val="center"/>
@@ -2132,7 +2156,7 @@
               </w:tc>
             </w:tr>
           </w:tbl>
-          <w:bookmarkEnd w:id="70"/>
+          <w:bookmarkEnd w:id="72"/>
           <w:p/>
         </w:tc>
       </w:tr>
@@ -2158,7 +2182,7 @@
       <w:tr>
         <w:tc>
           <w:tcPr/>
-          <w:bookmarkStart w:id="71" w:name="tbl-combined_accuracy4"/>
+          <w:bookmarkStart w:id="73" w:name="tbl-combined_accuracy4"/>
           <w:p>
             <w:pPr>
               <w:jc w:val="center"/>
@@ -2344,13 +2368,13 @@
                     <w:jc w:val="center"/>
                   </w:pPr>
                   <w:r>
-                    <w:t xml:space="preserve">0.6994220</w:t>
+                    <w:t xml:space="preserve">0.6936416</w:t>
                   </w:r>
                 </w:p>
               </w:tc>
             </w:tr>
           </w:tbl>
-          <w:bookmarkEnd w:id="71"/>
+          <w:bookmarkEnd w:id="73"/>
           <w:p/>
         </w:tc>
       </w:tr>
@@ -2376,7 +2400,7 @@
       <w:tr>
         <w:tc>
           <w:tcPr/>
-          <w:bookmarkStart w:id="72" w:name="tbl-combined_accuracy_all"/>
+          <w:bookmarkStart w:id="74" w:name="tbl-combined_accuracy_all"/>
           <w:p>
             <w:pPr>
               <w:jc w:val="center"/>
@@ -2508,7 +2532,7 @@
                     <w:jc w:val="center"/>
                   </w:pPr>
                   <w:r>
-                    <w:t xml:space="preserve">0.8231884</w:t>
+                    <w:t xml:space="preserve">0.8217391</w:t>
                   </w:r>
                 </w:p>
               </w:tc>
@@ -2562,20 +2586,237 @@
                     <w:jc w:val="center"/>
                   </w:pPr>
                   <w:r>
-                    <w:t xml:space="preserve">0.7283237</w:t>
+                    <w:t xml:space="preserve">0.7341040</w:t>
                   </w:r>
                 </w:p>
               </w:tc>
             </w:tr>
           </w:tbl>
-          <w:bookmarkEnd w:id="72"/>
+          <w:bookmarkEnd w:id="74"/>
           <w:p/>
         </w:tc>
       </w:tr>
     </w:tbl>
-    <w:bookmarkEnd w:id="73"/>
-    <w:bookmarkEnd w:id="74"/>
-    <w:bookmarkStart w:id="75" w:name="full-analysis"/>
+    <w:p>
+      <w:pPr>
+        <w:pStyle w:val="BodyText"/>
+      </w:pPr>
+      <w:r>
+        <w:t xml:space="preserve"> </w:t>
+      </w:r>
+    </w:p>
+    <w:tbl>
+      <w:tblPr>
+        <w:tblStyle w:val="Table"/>
+        <w:tblW w:type="pct" w:w="5000"/>
+        <w:tblLayout w:type="fixed"/>
+        <w:tblLook w:firstRow="0" w:lastRow="0" w:firstColumn="0" w:lastColumn="0" w:noHBand="0" w:noVBand="0" w:val="0000"/>
+      </w:tblPr>
+      <w:tblGrid>
+        <w:gridCol w:w="7920"/>
+      </w:tblGrid>
+      <w:tr>
+        <w:tc>
+          <w:tcPr/>
+          <w:bookmarkStart w:id="75" w:name="tbl-combined_null_accuracy"/>
+          <w:p>
+            <w:pPr>
+              <w:jc w:val="center"/>
+            </w:pPr>
+            <w:pPr>
+              <w:jc w:val="start"/>
+              <w:spacing w:before="200"/>
+              <w:pStyle w:val="ImageCaption"/>
+            </w:pPr>
+            <w:r>
+              <w:t xml:space="preserve">Table 6: Null Model.</w:t>
+            </w:r>
+          </w:p>
+          <w:tbl>
+            <w:tblPr>
+              <w:tblStyle w:val="Table"/>
+              <w:tblW w:type="auto" w:w="0"/>
+              <w:tblLook w:firstRow="1" w:lastRow="0" w:firstColumn="0" w:lastColumn="0" w:noHBand="0" w:noVBand="0" w:val="0020"/>
+            </w:tblPr>
+            <w:tblGrid>
+              <w:gridCol w:w="1980"/>
+              <w:gridCol w:w="1980"/>
+              <w:gridCol w:w="1980"/>
+              <w:gridCol w:w="1980"/>
+            </w:tblGrid>
+            <w:tr>
+              <w:trPr>
+                <w:tblHeader w:val="on"/>
+              </w:trPr>
+              <w:tc>
+                <w:tcPr/>
+                <w:p>
+                  <w:pPr>
+                    <w:pStyle w:val="Compact"/>
+                    <w:jc w:val="left"/>
+                    <w:jc w:val="center"/>
+                  </w:pPr>
+                  <w:r>
+                    <w:t xml:space="preserve">dataset</w:t>
+                  </w:r>
+                </w:p>
+              </w:tc>
+              <w:tc>
+                <w:tcPr/>
+                <w:p>
+                  <w:pPr>
+                    <w:pStyle w:val="Compact"/>
+                    <w:jc w:val="left"/>
+                    <w:jc w:val="center"/>
+                  </w:pPr>
+                  <w:r>
+                    <w:t xml:space="preserve">.metric</w:t>
+                  </w:r>
+                </w:p>
+              </w:tc>
+              <w:tc>
+                <w:tcPr/>
+                <w:p>
+                  <w:pPr>
+                    <w:pStyle w:val="Compact"/>
+                    <w:jc w:val="left"/>
+                    <w:jc w:val="center"/>
+                  </w:pPr>
+                  <w:r>
+                    <w:t xml:space="preserve">.estimator</w:t>
+                  </w:r>
+                </w:p>
+              </w:tc>
+              <w:tc>
+                <w:tcPr/>
+                <w:p>
+                  <w:pPr>
+                    <w:pStyle w:val="Compact"/>
+                    <w:jc w:val="right"/>
+                    <w:jc w:val="center"/>
+                  </w:pPr>
+                  <w:r>
+                    <w:t xml:space="preserve">.estimate</w:t>
+                  </w:r>
+                </w:p>
+              </w:tc>
+            </w:tr>
+            <w:tr>
+              <w:tc>
+                <w:tcPr/>
+                <w:p>
+                  <w:pPr>
+                    <w:pStyle w:val="Compact"/>
+                    <w:jc w:val="left"/>
+                    <w:jc w:val="center"/>
+                  </w:pPr>
+                  <w:r>
+                    <w:t xml:space="preserve">Train</w:t>
+                  </w:r>
+                </w:p>
+              </w:tc>
+              <w:tc>
+                <w:tcPr/>
+                <w:p>
+                  <w:pPr>
+                    <w:pStyle w:val="Compact"/>
+                    <w:jc w:val="left"/>
+                    <w:jc w:val="center"/>
+                  </w:pPr>
+                  <w:r>
+                    <w:t xml:space="preserve">accuracy</w:t>
+                  </w:r>
+                </w:p>
+              </w:tc>
+              <w:tc>
+                <w:tcPr/>
+                <w:p>
+                  <w:pPr>
+                    <w:pStyle w:val="Compact"/>
+                    <w:jc w:val="left"/>
+                    <w:jc w:val="center"/>
+                  </w:pPr>
+                  <w:r>
+                    <w:t xml:space="preserve">multiclass</w:t>
+                  </w:r>
+                </w:p>
+              </w:tc>
+              <w:tc>
+                <w:tcPr/>
+                <w:p>
+                  <w:pPr>
+                    <w:pStyle w:val="Compact"/>
+                    <w:jc w:val="right"/>
+                    <w:jc w:val="center"/>
+                  </w:pPr>
+                  <w:r>
+                    <w:t xml:space="preserve">0.6065217</w:t>
+                  </w:r>
+                </w:p>
+              </w:tc>
+            </w:tr>
+            <w:tr>
+              <w:tc>
+                <w:tcPr/>
+                <w:p>
+                  <w:pPr>
+                    <w:pStyle w:val="Compact"/>
+                    <w:jc w:val="left"/>
+                    <w:jc w:val="center"/>
+                  </w:pPr>
+                  <w:r>
+                    <w:t xml:space="preserve">Test</w:t>
+                  </w:r>
+                </w:p>
+              </w:tc>
+              <w:tc>
+                <w:tcPr/>
+                <w:p>
+                  <w:pPr>
+                    <w:pStyle w:val="Compact"/>
+                    <w:jc w:val="left"/>
+                    <w:jc w:val="center"/>
+                  </w:pPr>
+                  <w:r>
+                    <w:t xml:space="preserve">accuracy</w:t>
+                  </w:r>
+                </w:p>
+              </w:tc>
+              <w:tc>
+                <w:tcPr/>
+                <w:p>
+                  <w:pPr>
+                    <w:pStyle w:val="Compact"/>
+                    <w:jc w:val="left"/>
+                    <w:jc w:val="center"/>
+                  </w:pPr>
+                  <w:r>
+                    <w:t xml:space="preserve">multiclass</w:t>
+                  </w:r>
+                </w:p>
+              </w:tc>
+              <w:tc>
+                <w:tcPr/>
+                <w:p>
+                  <w:pPr>
+                    <w:pStyle w:val="Compact"/>
+                    <w:jc w:val="right"/>
+                    <w:jc w:val="center"/>
+                  </w:pPr>
+                  <w:r>
+                    <w:t xml:space="preserve">0.6156069</w:t>
+                  </w:r>
+                </w:p>
+              </w:tc>
+            </w:tr>
+          </w:tbl>
+          <w:bookmarkEnd w:id="75"/>
+          <w:p/>
+        </w:tc>
+      </w:tr>
+    </w:tbl>
+    <w:bookmarkEnd w:id="76"/>
+    <w:bookmarkStart w:id="81" w:name="full-analysis-1"/>
     <w:p>
       <w:pPr>
         <w:pStyle w:val="Heading2"/>
@@ -2585,13 +2826,125 @@
       </w:r>
     </w:p>
     <w:p>
+      <w:pPr>
+        <w:pStyle w:val="FirstParagraph"/>
+      </w:pPr>
+      <w:r>
+        <w:t xml:space="preserve">The initial statistical analysis shows that variables SOC title, employer location, worksite location, and employer name can serve as predictors for outcome variable wage. Based on that, Random Forest, XGBoost, and SVM were used to fit the model, including cross-validation (5-fold and 5 times repetition).</w:t>
+      </w:r>
+    </w:p>
+    <w:p>
+      <w:pPr>
+        <w:pStyle w:val="BodyText"/>
+      </w:pPr>
+      <w:r>
+        <w:t xml:space="preserve">Tables summarizing the performance of the three models can be found in Supplement Table 2-4.</w:t>
+      </w:r>
+      <w:r>
+        <w:t xml:space="preserve"> </w:t>
+      </w:r>
+      <w:hyperlink w:anchor="fig-model_compare">
+        <w:r>
+          <w:rPr>
+            <w:rStyle w:val="Hyperlink"/>
+          </w:rPr>
+          <w:t xml:space="preserve">Figure 10</w:t>
+        </w:r>
+      </w:hyperlink>
+      <w:r>
+        <w:t xml:space="preserve"> </w:t>
+      </w:r>
+      <w:r>
+        <w:t xml:space="preserve">shows the cmoparison of model performance among Random Forest, XGBoost, and SVM. SVM achieves the highest accuracy on the training data (0.886), while Random Forest (0.820) and XGBoost (0.738) show slightly lower training accuracy compared to SVM. On the test set, random forest outperform among the three models with an accuracy of 0.740. The SVM model’s high training performance compared with its relatively lower test performance (0.717) indicates that it might be capturing noise or very specific patterns in the training data that do not carry over to unseen data. In contrast, Random Forest keeps a better balance between fitting the training data and maintaining generalization on the test data. Therefore, the Random Forest model can be chosen to predict the wage since it appears more robust on the test data.</w:t>
+      </w:r>
+    </w:p>
+    <w:tbl>
+      <w:tblPr>
+        <w:tblStyle w:val="Table"/>
+        <w:tblW w:type="pct" w:w="5000"/>
+        <w:tblLayout w:type="fixed"/>
+        <w:tblLook w:firstRow="0" w:lastRow="0" w:firstColumn="0" w:lastColumn="0" w:noHBand="0" w:noVBand="0" w:val="0000"/>
+      </w:tblPr>
+      <w:tblGrid>
+        <w:gridCol w:w="7920"/>
+      </w:tblGrid>
+      <w:tr>
+        <w:tc>
+          <w:tcPr/>
+          <w:bookmarkStart w:id="80" w:name="fig-model_compare"/>
+          <w:p>
+            <w:pPr>
+              <w:pStyle w:val="Compact"/>
+              <w:jc w:val="center"/>
+            </w:pPr>
+            <w:r>
+              <w:drawing>
+                <wp:inline>
+                  <wp:extent cx="5334000" cy="4000499"/>
+                  <wp:effectExtent b="0" l="0" r="0" t="0"/>
+                  <wp:docPr descr="" title="" id="78" name="Picture"/>
+                  <a:graphic>
+                    <a:graphicData uri="http://schemas.openxmlformats.org/drawingml/2006/picture">
+                      <pic:pic>
+                        <pic:nvPicPr>
+                          <pic:cNvPr descr="../../results/figures/model_compare.png" id="79" name="Picture"/>
+                          <pic:cNvPicPr>
+                            <a:picLocks noChangeArrowheads="1" noChangeAspect="1"/>
+                          </pic:cNvPicPr>
+                        </pic:nvPicPr>
+                        <pic:blipFill>
+                          <a:blip r:embed="rId77"/>
+                          <a:stretch>
+                            <a:fillRect/>
+                          </a:stretch>
+                        </pic:blipFill>
+                        <pic:spPr bwMode="auto">
+                          <a:xfrm>
+                            <a:off x="0" y="0"/>
+                            <a:ext cx="5334000" cy="4000499"/>
+                          </a:xfrm>
+                          <a:prstGeom prst="rect">
+                            <a:avLst/>
+                          </a:prstGeom>
+                          <a:noFill/>
+                          <a:ln w="9525">
+                            <a:noFill/>
+                            <a:headEnd/>
+                            <a:tailEnd/>
+                          </a:ln>
+                        </pic:spPr>
+                      </pic:pic>
+                    </a:graphicData>
+                  </a:graphic>
+                </wp:inline>
+              </w:drawing>
+            </w:r>
+          </w:p>
+          <w:p>
+            <w:pPr>
+              <w:jc w:val="center"/>
+            </w:pPr>
+            <w:pPr>
+              <w:jc w:val="start"/>
+              <w:spacing w:before="200"/>
+              <w:pStyle w:val="ImageCaption"/>
+            </w:pPr>
+            <w:r>
+              <w:t xml:space="preserve">Figure 10: Comparison of Model Performance: Random Forest, XGBoost, and SVM.</w:t>
+            </w:r>
+          </w:p>
+          <w:bookmarkEnd w:id="80"/>
+        </w:tc>
+      </w:tr>
+    </w:tbl>
+    <w:p>
       <w:r>
         <w:br w:type="page"/>
       </w:r>
     </w:p>
-    <w:bookmarkEnd w:id="75"/>
-    <w:bookmarkEnd w:id="76"/>
-    <w:bookmarkStart w:id="80" w:name="discussion"/>
+    <w:bookmarkEnd w:id="81"/>
+    <w:bookmarkEnd w:id="82"/>
+    <w:bookmarkStart w:id="86" w:name="discussion"/>
     <w:p>
       <w:pPr>
         <w:pStyle w:val="Heading1"/>
@@ -2600,7 +2953,7 @@
         <w:t xml:space="preserve">5. Discussion</w:t>
       </w:r>
     </w:p>
-    <w:bookmarkStart w:id="77" w:name="summary-and-interpretation"/>
+    <w:bookmarkStart w:id="83" w:name="summary-and-interpretation"/>
     <w:p>
       <w:pPr>
         <w:pStyle w:val="Heading2"/>
@@ -2609,8 +2962,8 @@
         <w:t xml:space="preserve">5.1 Summary and Interpretation</w:t>
       </w:r>
     </w:p>
-    <w:bookmarkEnd w:id="77"/>
-    <w:bookmarkStart w:id="78" w:name="strengths-and-limitations"/>
+    <w:bookmarkEnd w:id="83"/>
+    <w:bookmarkStart w:id="84" w:name="strengths-and-limitations"/>
     <w:p>
       <w:pPr>
         <w:pStyle w:val="Heading2"/>
@@ -2619,8 +2972,8 @@
         <w:t xml:space="preserve">5.2 Strengths and Limitations</w:t>
       </w:r>
     </w:p>
-    <w:bookmarkEnd w:id="78"/>
-    <w:bookmarkStart w:id="79" w:name="conclusions"/>
+    <w:bookmarkEnd w:id="84"/>
+    <w:bookmarkStart w:id="85" w:name="conclusions"/>
     <w:p>
       <w:pPr>
         <w:pStyle w:val="Heading2"/>
@@ -2634,9 +2987,9 @@
         <w:br w:type="page"/>
       </w:r>
     </w:p>
-    <w:bookmarkEnd w:id="79"/>
-    <w:bookmarkEnd w:id="80"/>
-    <w:bookmarkStart w:id="84" w:name="references"/>
+    <w:bookmarkEnd w:id="85"/>
+    <w:bookmarkEnd w:id="86"/>
+    <w:bookmarkStart w:id="90" w:name="references"/>
     <w:p>
       <w:pPr>
         <w:pStyle w:val="Heading1"/>
@@ -2645,8 +2998,8 @@
         <w:t xml:space="preserve">6. References</w:t>
       </w:r>
     </w:p>
-    <w:bookmarkStart w:id="83" w:name="refs"/>
-    <w:bookmarkStart w:id="81" w:name="ref-H1BVisaProgram2016"/>
+    <w:bookmarkStart w:id="89" w:name="refs"/>
+    <w:bookmarkStart w:id="87" w:name="ref-H1BVisaProgram2016"/>
     <w:p>
       <w:pPr>
         <w:pStyle w:val="Bibliography"/>
@@ -2725,8 +3078,8 @@
         <w:t xml:space="preserve">. 2016;</w:t>
       </w:r>
     </w:p>
-    <w:bookmarkEnd w:id="81"/>
-    <w:bookmarkStart w:id="82" w:name="ref-LaborConditionApplication2025"/>
+    <w:bookmarkEnd w:id="87"/>
+    <w:bookmarkStart w:id="88" w:name="ref-mahajan2024impact"/>
     <w:p>
       <w:pPr>
         <w:pStyle w:val="Bibliography"/>
@@ -2741,34 +3094,24 @@
         <w:t xml:space="preserve">	</w:t>
       </w:r>
       <w:r>
-        <w:t xml:space="preserve">Labor</w:t>
-      </w:r>
-      <w:r>
-        <w:t xml:space="preserve"> </w:t>
-      </w:r>
-      <w:r>
-        <w:t xml:space="preserve">Condition Application</w:t>
-      </w:r>
-      <w:r>
-        <w:t xml:space="preserve">.</w:t>
-      </w:r>
-      <w:r>
-        <w:t xml:space="preserve"> </w:t>
-      </w:r>
-      <w:r>
-        <w:rPr>
-          <w:i/>
-          <w:iCs/>
-        </w:rPr>
-        <w:t xml:space="preserve">Wikipedia</w:t>
-      </w:r>
-      <w:r>
-        <w:t xml:space="preserve">. 2025;</w:t>
-      </w:r>
-    </w:p>
-    <w:bookmarkEnd w:id="82"/>
-    <w:bookmarkEnd w:id="83"/>
-    <w:bookmarkEnd w:id="84"/>
+        <w:t xml:space="preserve">Mahajan P, Morales N, Shih K, et al. The impact of immigration on firms and workers:</w:t>
+      </w:r>
+      <w:r>
+        <w:t xml:space="preserve"> </w:t>
+      </w:r>
+      <w:r>
+        <w:t xml:space="preserve">Insights</w:t>
+      </w:r>
+      <w:r>
+        <w:t xml:space="preserve"> </w:t>
+      </w:r>
+      <w:r>
+        <w:t xml:space="preserve">from the h-1b lottery. 2024;</w:t>
+      </w:r>
+    </w:p>
+    <w:bookmarkEnd w:id="88"/>
+    <w:bookmarkEnd w:id="89"/>
+    <w:bookmarkEnd w:id="90"/>
     <w:sectPr/>
   </w:body>
 </w:document>

</xml_diff>

<commit_message>
Part 5 commit 2
</commit_message>
<xml_diff>
--- a/products/manuscript/manuscript.docx
+++ b/products/manuscript/manuscript.docx
@@ -289,14 +289,6 @@
       </w:pPr>
       <w:r>
         <w:t xml:space="preserve">Can a predictive model be developed to estimate wages based on job-related and employer-specific features?</w:t>
-      </w:r>
-    </w:p>
-    <w:p>
-      <w:pPr>
-        <w:pStyle w:val="BodyText"/>
-      </w:pPr>
-      <w:r>
-        <w:t xml:space="preserve">Which factors contribute most significantly to wage determination in certified cases?</w:t>
       </w:r>
     </w:p>
     <w:p>

</xml_diff>